<commit_message>
CMP - Change Management Approach
</commit_message>
<xml_diff>
--- a/Documentation/MCSPROJ/Needed Documents/Change Management Plan.docx
+++ b/Documentation/MCSPROJ/Needed Documents/Change Management Plan.docx
@@ -1712,8 +1712,6 @@
           <w:szCs w:val="24"/>
         </w:rPr>
       </w:pPr>
-      <w:bookmarkStart w:id="3" w:name="_GoBack"/>
-      <w:bookmarkEnd w:id="3"/>
     </w:p>
     <w:p>
       <w:pPr>
@@ -1723,8 +1721,8 @@
           <w:rFonts w:ascii="Times New Roman" w:eastAsia="Times New Roman" w:hAnsi="Times New Roman" w:cs="Times New Roman"/>
         </w:rPr>
       </w:pPr>
-      <w:bookmarkStart w:id="4" w:name="_bookmark1"/>
-      <w:bookmarkEnd w:id="4"/>
+      <w:bookmarkStart w:id="3" w:name="_bookmark1"/>
+      <w:bookmarkEnd w:id="3"/>
       <w:r>
         <w:rPr>
           <w:rFonts w:ascii="Times New Roman"/>
@@ -1795,1604 +1793,55 @@
     </w:p>
     <w:p>
       <w:pPr>
-        <w:pStyle w:val="BodyText"/>
-        <w:ind w:left="120" w:right="298"/>
+        <w:rPr>
+          <w:rFonts w:ascii="Times New Roman" w:eastAsia="Times New Roman" w:hAnsi="Times New Roman" w:cs="Times New Roman"/>
+          <w:sz w:val="24"/>
+          <w:szCs w:val="24"/>
+        </w:rPr>
       </w:pPr>
-      <w:r>
-        <w:rPr>
-          <w:color w:val="008000"/>
-          <w:spacing w:val="-1"/>
-        </w:rPr>
-        <w:t>This</w:t>
-      </w:r>
-      <w:r>
-        <w:rPr>
-          <w:color w:val="008000"/>
-          <w:spacing w:val="-5"/>
-        </w:rPr>
-        <w:t xml:space="preserve"> </w:t>
-      </w:r>
-      <w:r>
-        <w:rPr>
-          <w:color w:val="008000"/>
-          <w:spacing w:val="-1"/>
-        </w:rPr>
-        <w:t>section</w:t>
-      </w:r>
-      <w:r>
-        <w:rPr>
-          <w:color w:val="008000"/>
-          <w:spacing w:val="-4"/>
-        </w:rPr>
-        <w:t xml:space="preserve"> </w:t>
-      </w:r>
-      <w:r>
-        <w:rPr>
-          <w:color w:val="008000"/>
-          <w:spacing w:val="-1"/>
-        </w:rPr>
-        <w:t>describes</w:t>
-      </w:r>
-      <w:r>
-        <w:rPr>
-          <w:color w:val="008000"/>
-          <w:spacing w:val="-4"/>
-        </w:rPr>
-        <w:t xml:space="preserve"> </w:t>
-      </w:r>
-      <w:r>
-        <w:rPr>
-          <w:color w:val="008000"/>
-        </w:rPr>
-        <w:t>the</w:t>
-      </w:r>
-      <w:r>
-        <w:rPr>
-          <w:color w:val="008000"/>
-          <w:spacing w:val="-5"/>
-        </w:rPr>
-        <w:t xml:space="preserve"> </w:t>
-      </w:r>
-      <w:r>
-        <w:rPr>
-          <w:color w:val="008000"/>
-          <w:spacing w:val="-1"/>
-        </w:rPr>
-        <w:t>approach</w:t>
-      </w:r>
-      <w:r>
-        <w:rPr>
-          <w:color w:val="008000"/>
-          <w:spacing w:val="-4"/>
-        </w:rPr>
-        <w:t xml:space="preserve"> </w:t>
-      </w:r>
-      <w:r>
-        <w:rPr>
-          <w:color w:val="008000"/>
-        </w:rPr>
-        <w:t>the</w:t>
-      </w:r>
-      <w:r>
-        <w:rPr>
-          <w:color w:val="008000"/>
-          <w:spacing w:val="-5"/>
-        </w:rPr>
-        <w:t xml:space="preserve"> </w:t>
-      </w:r>
-      <w:r>
-        <w:rPr>
-          <w:color w:val="008000"/>
-        </w:rPr>
-        <w:t>organi</w:t>
-      </w:r>
-      <w:bookmarkStart w:id="5" w:name="Change_Management_Approach"/>
-      <w:bookmarkEnd w:id="5"/>
-      <w:r>
-        <w:rPr>
-          <w:color w:val="008000"/>
-        </w:rPr>
-        <w:t>zation</w:t>
-      </w:r>
-      <w:r>
-        <w:rPr>
-          <w:color w:val="008000"/>
-          <w:spacing w:val="-4"/>
-        </w:rPr>
-        <w:t xml:space="preserve"> </w:t>
-      </w:r>
-      <w:r>
-        <w:rPr>
-          <w:color w:val="008000"/>
-          <w:spacing w:val="-1"/>
-        </w:rPr>
-        <w:t>will</w:t>
-      </w:r>
-      <w:r>
-        <w:rPr>
-          <w:color w:val="008000"/>
-          <w:spacing w:val="-4"/>
-        </w:rPr>
-        <w:t xml:space="preserve"> </w:t>
-      </w:r>
-      <w:r>
-        <w:rPr>
-          <w:color w:val="008000"/>
-        </w:rPr>
-        <w:t>use</w:t>
-      </w:r>
-      <w:r>
-        <w:rPr>
-          <w:color w:val="008000"/>
-          <w:spacing w:val="-5"/>
-        </w:rPr>
-        <w:t xml:space="preserve"> </w:t>
-      </w:r>
-      <w:r>
-        <w:rPr>
-          <w:color w:val="008000"/>
-          <w:spacing w:val="-1"/>
-        </w:rPr>
-        <w:t>for</w:t>
-      </w:r>
-      <w:r>
-        <w:rPr>
-          <w:color w:val="008000"/>
-          <w:spacing w:val="-4"/>
-        </w:rPr>
-        <w:t xml:space="preserve"> </w:t>
-      </w:r>
-      <w:r>
-        <w:rPr>
-          <w:color w:val="008000"/>
-          <w:spacing w:val="-1"/>
-        </w:rPr>
-        <w:t>managing</w:t>
-      </w:r>
-      <w:r>
-        <w:rPr>
-          <w:color w:val="008000"/>
-          <w:spacing w:val="-5"/>
-        </w:rPr>
-        <w:t xml:space="preserve"> </w:t>
-      </w:r>
-      <w:r>
-        <w:rPr>
-          <w:color w:val="008000"/>
-          <w:spacing w:val="-1"/>
-        </w:rPr>
-        <w:t>change</w:t>
-      </w:r>
-      <w:r>
-        <w:rPr>
-          <w:color w:val="008000"/>
-          <w:spacing w:val="-4"/>
-        </w:rPr>
-        <w:t xml:space="preserve"> </w:t>
-      </w:r>
-      <w:r>
-        <w:rPr>
-          <w:color w:val="008000"/>
-          <w:spacing w:val="-1"/>
-        </w:rPr>
-        <w:t>throughout</w:t>
-      </w:r>
-      <w:r>
-        <w:rPr>
-          <w:rFonts w:cs="Times New Roman"/>
-          <w:color w:val="008000"/>
-          <w:spacing w:val="89"/>
-          <w:w w:val="99"/>
-        </w:rPr>
-        <w:t xml:space="preserve"> </w:t>
-      </w:r>
-      <w:r>
-        <w:rPr>
-          <w:color w:val="008000"/>
-        </w:rPr>
-        <w:t>the</w:t>
-      </w:r>
-      <w:r>
-        <w:rPr>
-          <w:color w:val="008000"/>
-          <w:spacing w:val="-4"/>
-        </w:rPr>
-        <w:t xml:space="preserve"> </w:t>
-      </w:r>
-      <w:r>
-        <w:rPr>
-          <w:color w:val="008000"/>
-          <w:spacing w:val="-1"/>
-        </w:rPr>
-        <w:t>project.</w:t>
-      </w:r>
-      <w:r>
-        <w:rPr>
-          <w:color w:val="008000"/>
-          <w:spacing w:val="53"/>
-        </w:rPr>
-        <w:t xml:space="preserve"> </w:t>
-      </w:r>
-      <w:r>
-        <w:rPr>
-          <w:color w:val="008000"/>
-          <w:spacing w:val="-1"/>
-        </w:rPr>
-        <w:t xml:space="preserve">Throughout </w:t>
-      </w:r>
-      <w:r>
-        <w:rPr>
-          <w:color w:val="008000"/>
-        </w:rPr>
-        <w:t>a</w:t>
-      </w:r>
-      <w:r>
-        <w:rPr>
-          <w:color w:val="008000"/>
-          <w:spacing w:val="-4"/>
-        </w:rPr>
-        <w:t xml:space="preserve"> </w:t>
-      </w:r>
-      <w:r>
-        <w:rPr>
-          <w:color w:val="008000"/>
-          <w:spacing w:val="-1"/>
-        </w:rPr>
-        <w:t>project’s</w:t>
-      </w:r>
-      <w:r>
-        <w:rPr>
-          <w:color w:val="008000"/>
-          <w:spacing w:val="-3"/>
-        </w:rPr>
-        <w:t xml:space="preserve"> </w:t>
-      </w:r>
-      <w:r>
-        <w:rPr>
-          <w:color w:val="008000"/>
-          <w:spacing w:val="-1"/>
-        </w:rPr>
-        <w:t>lifecycle</w:t>
-      </w:r>
-      <w:r>
-        <w:rPr>
-          <w:color w:val="008000"/>
-          <w:spacing w:val="-4"/>
-        </w:rPr>
-        <w:t xml:space="preserve"> </w:t>
-      </w:r>
-      <w:r>
-        <w:rPr>
-          <w:color w:val="008000"/>
-        </w:rPr>
-        <w:t>there</w:t>
-      </w:r>
-      <w:r>
-        <w:rPr>
-          <w:color w:val="008000"/>
-          <w:spacing w:val="-2"/>
-        </w:rPr>
-        <w:t xml:space="preserve"> </w:t>
-      </w:r>
-      <w:r>
-        <w:rPr>
-          <w:color w:val="008000"/>
-        </w:rPr>
-        <w:t>may</w:t>
-      </w:r>
-      <w:r>
-        <w:rPr>
-          <w:color w:val="008000"/>
-          <w:spacing w:val="-8"/>
-        </w:rPr>
-        <w:t xml:space="preserve"> </w:t>
-      </w:r>
-      <w:r>
-        <w:rPr>
-          <w:color w:val="008000"/>
-          <w:spacing w:val="1"/>
-        </w:rPr>
-        <w:t>be</w:t>
-      </w:r>
-      <w:r>
-        <w:rPr>
-          <w:color w:val="008000"/>
-          <w:spacing w:val="-3"/>
-        </w:rPr>
-        <w:t xml:space="preserve"> </w:t>
-      </w:r>
-      <w:r>
-        <w:rPr>
-          <w:color w:val="008000"/>
-        </w:rPr>
-        <w:t>very</w:t>
-      </w:r>
-      <w:r>
-        <w:rPr>
-          <w:color w:val="008000"/>
-          <w:spacing w:val="-6"/>
-        </w:rPr>
-        <w:t xml:space="preserve"> </w:t>
-      </w:r>
-      <w:r>
-        <w:rPr>
-          <w:color w:val="008000"/>
-          <w:spacing w:val="-1"/>
-        </w:rPr>
-        <w:t>few</w:t>
-      </w:r>
-      <w:r>
-        <w:rPr>
-          <w:color w:val="008000"/>
-          <w:spacing w:val="-4"/>
-        </w:rPr>
-        <w:t xml:space="preserve"> </w:t>
-      </w:r>
-      <w:r>
-        <w:rPr>
-          <w:color w:val="008000"/>
-          <w:spacing w:val="1"/>
-        </w:rPr>
-        <w:t>or</w:t>
-      </w:r>
-      <w:r>
-        <w:rPr>
-          <w:color w:val="008000"/>
-          <w:spacing w:val="-4"/>
-        </w:rPr>
-        <w:t xml:space="preserve"> </w:t>
-      </w:r>
-      <w:r>
-        <w:rPr>
-          <w:color w:val="008000"/>
-        </w:rPr>
-        <w:t>very</w:t>
-      </w:r>
-      <w:r>
-        <w:rPr>
-          <w:color w:val="008000"/>
-          <w:spacing w:val="-6"/>
-        </w:rPr>
-        <w:t xml:space="preserve"> </w:t>
-      </w:r>
-      <w:r>
-        <w:rPr>
-          <w:color w:val="008000"/>
-        </w:rPr>
-        <w:t>many</w:t>
-      </w:r>
-      <w:r>
-        <w:rPr>
-          <w:color w:val="008000"/>
-          <w:spacing w:val="-8"/>
-        </w:rPr>
-        <w:t xml:space="preserve"> </w:t>
-      </w:r>
-      <w:r>
-        <w:rPr>
-          <w:color w:val="008000"/>
-          <w:spacing w:val="-1"/>
-        </w:rPr>
-        <w:t>submitted</w:t>
-      </w:r>
-      <w:r>
-        <w:rPr>
-          <w:rFonts w:cs="Times New Roman"/>
-          <w:color w:val="008000"/>
-          <w:spacing w:val="80"/>
-        </w:rPr>
-        <w:t xml:space="preserve"> </w:t>
-      </w:r>
-      <w:r>
-        <w:rPr>
-          <w:color w:val="008000"/>
-          <w:spacing w:val="-1"/>
-        </w:rPr>
-        <w:t>changes.</w:t>
-      </w:r>
-      <w:r>
-        <w:rPr>
-          <w:color w:val="008000"/>
-          <w:spacing w:val="52"/>
-        </w:rPr>
-        <w:t xml:space="preserve"> </w:t>
-      </w:r>
-      <w:r>
-        <w:rPr>
-          <w:color w:val="008000"/>
-        </w:rPr>
-        <w:t>The</w:t>
-      </w:r>
-      <w:r>
-        <w:rPr>
-          <w:color w:val="008000"/>
-          <w:spacing w:val="-4"/>
-        </w:rPr>
-        <w:t xml:space="preserve"> </w:t>
-      </w:r>
-      <w:r>
-        <w:rPr>
-          <w:color w:val="008000"/>
-          <w:spacing w:val="-1"/>
-        </w:rPr>
-        <w:t>approach</w:t>
-      </w:r>
-      <w:r>
-        <w:rPr>
-          <w:color w:val="008000"/>
-          <w:spacing w:val="-4"/>
-        </w:rPr>
-        <w:t xml:space="preserve"> </w:t>
-      </w:r>
-      <w:r>
-        <w:rPr>
-          <w:color w:val="008000"/>
-        </w:rPr>
-        <w:t>taken</w:t>
-      </w:r>
-      <w:r>
-        <w:rPr>
-          <w:color w:val="008000"/>
-          <w:spacing w:val="-4"/>
-        </w:rPr>
-        <w:t xml:space="preserve"> </w:t>
-      </w:r>
-      <w:r>
-        <w:rPr>
-          <w:color w:val="008000"/>
-        </w:rPr>
-        <w:t>to</w:t>
-      </w:r>
-      <w:r>
-        <w:rPr>
-          <w:color w:val="008000"/>
-          <w:spacing w:val="-3"/>
-        </w:rPr>
-        <w:t xml:space="preserve"> </w:t>
-      </w:r>
-      <w:r>
-        <w:rPr>
-          <w:color w:val="008000"/>
-        </w:rPr>
-        <w:t>manage</w:t>
-      </w:r>
-      <w:r>
-        <w:rPr>
-          <w:color w:val="008000"/>
-          <w:spacing w:val="-5"/>
-        </w:rPr>
-        <w:t xml:space="preserve"> </w:t>
-      </w:r>
-      <w:r>
-        <w:rPr>
-          <w:color w:val="008000"/>
-          <w:spacing w:val="-1"/>
-        </w:rPr>
-        <w:t>these</w:t>
-      </w:r>
-      <w:r>
-        <w:rPr>
-          <w:color w:val="008000"/>
-          <w:spacing w:val="-4"/>
-        </w:rPr>
-        <w:t xml:space="preserve"> </w:t>
-      </w:r>
-      <w:r>
-        <w:rPr>
-          <w:color w:val="008000"/>
-          <w:spacing w:val="-1"/>
-        </w:rPr>
-        <w:t>changes</w:t>
-      </w:r>
-      <w:r>
-        <w:rPr>
-          <w:color w:val="008000"/>
-          <w:spacing w:val="-4"/>
-        </w:rPr>
-        <w:t xml:space="preserve"> </w:t>
-      </w:r>
-      <w:r>
-        <w:rPr>
-          <w:color w:val="008000"/>
-        </w:rPr>
-        <w:t>must</w:t>
-      </w:r>
-      <w:r>
-        <w:rPr>
-          <w:color w:val="008000"/>
-          <w:spacing w:val="-4"/>
-        </w:rPr>
-        <w:t xml:space="preserve"> </w:t>
-      </w:r>
-      <w:r>
-        <w:rPr>
-          <w:color w:val="008000"/>
-        </w:rPr>
-        <w:t>be</w:t>
-      </w:r>
-      <w:r>
-        <w:rPr>
-          <w:color w:val="008000"/>
-          <w:spacing w:val="-2"/>
-        </w:rPr>
-        <w:t xml:space="preserve"> </w:t>
-      </w:r>
-      <w:r>
-        <w:rPr>
-          <w:color w:val="008000"/>
-          <w:spacing w:val="-1"/>
-        </w:rPr>
-        <w:t>consistent</w:t>
-      </w:r>
-      <w:r>
-        <w:rPr>
-          <w:color w:val="008000"/>
-          <w:spacing w:val="-4"/>
-        </w:rPr>
-        <w:t xml:space="preserve"> </w:t>
-      </w:r>
-      <w:r>
-        <w:rPr>
-          <w:color w:val="008000"/>
-        </w:rPr>
-        <w:t>and</w:t>
-      </w:r>
-      <w:r>
-        <w:rPr>
-          <w:color w:val="008000"/>
-          <w:spacing w:val="-4"/>
-        </w:rPr>
-        <w:t xml:space="preserve"> </w:t>
-      </w:r>
-      <w:r>
-        <w:rPr>
-          <w:color w:val="008000"/>
-          <w:spacing w:val="-1"/>
-        </w:rPr>
-        <w:t>repeatable</w:t>
-      </w:r>
-      <w:r>
-        <w:rPr>
-          <w:color w:val="008000"/>
-          <w:spacing w:val="-4"/>
-        </w:rPr>
-        <w:t xml:space="preserve"> </w:t>
-      </w:r>
-      <w:r>
-        <w:rPr>
-          <w:color w:val="008000"/>
-        </w:rPr>
-        <w:t>in</w:t>
-      </w:r>
-      <w:r>
-        <w:rPr>
-          <w:rFonts w:cs="Times New Roman"/>
-          <w:color w:val="008000"/>
-          <w:spacing w:val="73"/>
-        </w:rPr>
-        <w:t xml:space="preserve"> </w:t>
-      </w:r>
-      <w:r>
-        <w:rPr>
-          <w:color w:val="008000"/>
-          <w:spacing w:val="-1"/>
-        </w:rPr>
-        <w:t>order</w:t>
-      </w:r>
-      <w:r>
-        <w:rPr>
-          <w:color w:val="008000"/>
-          <w:spacing w:val="-5"/>
-        </w:rPr>
-        <w:t xml:space="preserve"> </w:t>
-      </w:r>
-      <w:r>
-        <w:rPr>
-          <w:color w:val="008000"/>
-        </w:rPr>
-        <w:t>to</w:t>
-      </w:r>
-      <w:r>
-        <w:rPr>
-          <w:color w:val="008000"/>
-          <w:spacing w:val="-5"/>
-        </w:rPr>
-        <w:t xml:space="preserve"> </w:t>
-      </w:r>
-      <w:r>
-        <w:rPr>
-          <w:color w:val="008000"/>
-          <w:spacing w:val="-1"/>
-        </w:rPr>
-        <w:t>provide</w:t>
-      </w:r>
-      <w:r>
-        <w:rPr>
-          <w:color w:val="008000"/>
-          <w:spacing w:val="-3"/>
-        </w:rPr>
-        <w:t xml:space="preserve"> </w:t>
-      </w:r>
-      <w:r>
-        <w:rPr>
-          <w:color w:val="008000"/>
-        </w:rPr>
-        <w:t>a</w:t>
-      </w:r>
-      <w:r>
-        <w:rPr>
-          <w:color w:val="008000"/>
-          <w:spacing w:val="-5"/>
-        </w:rPr>
-        <w:t xml:space="preserve"> </w:t>
-      </w:r>
-      <w:r>
-        <w:rPr>
-          <w:color w:val="008000"/>
-        </w:rPr>
-        <w:t>quality</w:t>
-      </w:r>
-      <w:r>
-        <w:rPr>
-          <w:color w:val="008000"/>
-          <w:spacing w:val="-7"/>
-        </w:rPr>
-        <w:t xml:space="preserve"> </w:t>
-      </w:r>
-      <w:r>
-        <w:rPr>
-          <w:color w:val="008000"/>
-          <w:spacing w:val="-1"/>
-        </w:rPr>
-        <w:t>change</w:t>
-      </w:r>
-      <w:r>
-        <w:rPr>
-          <w:color w:val="008000"/>
-          <w:spacing w:val="-5"/>
-        </w:rPr>
-        <w:t xml:space="preserve"> </w:t>
-      </w:r>
-      <w:r>
-        <w:rPr>
-          <w:color w:val="008000"/>
-          <w:spacing w:val="-1"/>
-        </w:rPr>
-        <w:t>management</w:t>
-      </w:r>
-      <w:r>
-        <w:rPr>
-          <w:color w:val="008000"/>
-          <w:spacing w:val="-4"/>
-        </w:rPr>
-        <w:t xml:space="preserve"> </w:t>
-      </w:r>
-      <w:r>
-        <w:rPr>
-          <w:color w:val="008000"/>
-        </w:rPr>
-        <w:t>plan</w:t>
-      </w:r>
-      <w:r>
-        <w:rPr>
-          <w:color w:val="008000"/>
-          <w:spacing w:val="-4"/>
-        </w:rPr>
-        <w:t xml:space="preserve"> </w:t>
-      </w:r>
-      <w:r>
-        <w:rPr>
-          <w:color w:val="008000"/>
-          <w:spacing w:val="-1"/>
-        </w:rPr>
-        <w:t>and</w:t>
-      </w:r>
-      <w:r>
-        <w:rPr>
-          <w:color w:val="008000"/>
-          <w:spacing w:val="-4"/>
-        </w:rPr>
-        <w:t xml:space="preserve"> </w:t>
-      </w:r>
-      <w:r>
-        <w:rPr>
-          <w:color w:val="008000"/>
-          <w:spacing w:val="-1"/>
-        </w:rPr>
-        <w:t>process.</w:t>
-      </w:r>
+      <w:bookmarkStart w:id="4" w:name="_GoBack"/>
+      <w:bookmarkEnd w:id="4"/>
     </w:p>
     <w:p>
       <w:pPr>
-        <w:rPr>
-          <w:rFonts w:ascii="Times New Roman" w:eastAsia="Times New Roman" w:hAnsi="Times New Roman" w:cs="Times New Roman"/>
-          <w:sz w:val="24"/>
-          <w:szCs w:val="24"/>
+        <w:pStyle w:val="BodyText"/>
+        <w:ind w:left="120" w:right="298" w:firstLine="600"/>
+        <w:jc w:val="both"/>
+        <w:rPr>
+          <w:spacing w:val="-1"/>
+        </w:rPr>
+      </w:pPr>
+      <w:r>
+        <w:rPr>
+          <w:spacing w:val="-1"/>
+        </w:rPr>
+        <w:t>The Change Management approach for the Resort Reservation System will ensure that all proposed changes are defined, reviewed, and agreed upon so they can be properly implemented and communicated to the client. This approach will also ensure that only changes within the scope of this project are approved and implemented.</w:t>
+      </w:r>
+    </w:p>
+    <w:p>
+      <w:pPr>
+        <w:pStyle w:val="BodyText"/>
+        <w:ind w:left="120" w:right="298" w:firstLine="600"/>
+        <w:jc w:val="both"/>
+        <w:rPr>
+          <w:spacing w:val="-1"/>
         </w:rPr>
       </w:pPr>
     </w:p>
     <w:p>
       <w:pPr>
         <w:pStyle w:val="BodyText"/>
-        <w:ind w:left="120" w:right="298"/>
+        <w:ind w:left="120" w:right="298" w:firstLine="600"/>
+        <w:jc w:val="both"/>
+        <w:rPr>
+          <w:spacing w:val="-1"/>
+        </w:rPr>
       </w:pPr>
       <w:r>
         <w:rPr>
           <w:spacing w:val="-1"/>
         </w:rPr>
-        <w:t>The</w:t>
-      </w:r>
-      <w:r>
-        <w:rPr>
-          <w:spacing w:val="-5"/>
-        </w:rPr>
-        <w:t xml:space="preserve"> </w:t>
-      </w:r>
-      <w:r>
-        <w:rPr>
-          <w:spacing w:val="-1"/>
-        </w:rPr>
-        <w:t>Change</w:t>
-      </w:r>
-      <w:r>
-        <w:rPr>
-          <w:spacing w:val="-4"/>
-        </w:rPr>
-        <w:t xml:space="preserve"> </w:t>
-      </w:r>
-      <w:r>
-        <w:rPr>
-          <w:spacing w:val="-1"/>
-        </w:rPr>
-        <w:t>Management</w:t>
-      </w:r>
-      <w:r>
-        <w:rPr>
-          <w:spacing w:val="-3"/>
-        </w:rPr>
-        <w:t xml:space="preserve"> </w:t>
-      </w:r>
-      <w:r>
-        <w:rPr>
-          <w:spacing w:val="-1"/>
-        </w:rPr>
-        <w:t>approach</w:t>
-      </w:r>
-      <w:r>
-        <w:rPr>
-          <w:spacing w:val="-2"/>
-        </w:rPr>
-        <w:t xml:space="preserve"> </w:t>
-      </w:r>
-      <w:r>
-        <w:rPr>
-          <w:spacing w:val="-1"/>
-        </w:rPr>
-        <w:t>for</w:t>
-      </w:r>
-      <w:r>
-        <w:rPr>
-          <w:spacing w:val="-4"/>
-        </w:rPr>
-        <w:t xml:space="preserve"> </w:t>
-      </w:r>
-      <w:r>
-        <w:t>the</w:t>
-      </w:r>
-      <w:r>
-        <w:rPr>
-          <w:spacing w:val="-3"/>
-        </w:rPr>
-        <w:t xml:space="preserve"> </w:t>
-      </w:r>
-      <w:r>
-        <w:rPr>
-          <w:spacing w:val="-2"/>
-        </w:rPr>
-        <w:t>IS</w:t>
-      </w:r>
-      <w:r>
-        <w:rPr>
-          <w:spacing w:val="-3"/>
-        </w:rPr>
-        <w:t xml:space="preserve"> </w:t>
-      </w:r>
-      <w:r>
-        <w:rPr>
-          <w:spacing w:val="-1"/>
-        </w:rPr>
-        <w:t>Project</w:t>
-      </w:r>
-      <w:r>
-        <w:rPr>
-          <w:spacing w:val="-3"/>
-        </w:rPr>
-        <w:t xml:space="preserve"> </w:t>
-      </w:r>
-      <w:r>
-        <w:rPr>
-          <w:spacing w:val="-1"/>
-        </w:rPr>
-        <w:t>will</w:t>
-      </w:r>
-      <w:r>
-        <w:rPr>
-          <w:spacing w:val="-4"/>
-        </w:rPr>
-        <w:t xml:space="preserve"> </w:t>
-      </w:r>
-      <w:r>
-        <w:rPr>
-          <w:spacing w:val="-1"/>
-        </w:rPr>
-        <w:t>ensure</w:t>
-      </w:r>
-      <w:r>
-        <w:rPr>
-          <w:spacing w:val="-4"/>
-        </w:rPr>
-        <w:t xml:space="preserve"> </w:t>
-      </w:r>
-      <w:r>
-        <w:rPr>
-          <w:spacing w:val="-1"/>
-        </w:rPr>
-        <w:t>that</w:t>
-      </w:r>
-      <w:r>
-        <w:rPr>
-          <w:spacing w:val="-2"/>
-        </w:rPr>
-        <w:t xml:space="preserve"> </w:t>
-      </w:r>
-      <w:r>
-        <w:rPr>
-          <w:spacing w:val="-1"/>
-        </w:rPr>
-        <w:t>all</w:t>
-      </w:r>
-      <w:r>
-        <w:rPr>
-          <w:spacing w:val="-3"/>
-        </w:rPr>
-        <w:t xml:space="preserve"> </w:t>
-      </w:r>
-      <w:r>
-        <w:rPr>
-          <w:spacing w:val="-1"/>
-        </w:rPr>
-        <w:t>proposed</w:t>
-      </w:r>
-      <w:r>
-        <w:rPr>
-          <w:spacing w:val="-3"/>
-        </w:rPr>
-        <w:t xml:space="preserve"> </w:t>
-      </w:r>
-      <w:r>
-        <w:rPr>
-          <w:spacing w:val="-1"/>
-        </w:rPr>
-        <w:t>changes</w:t>
-      </w:r>
-      <w:r>
-        <w:rPr>
-          <w:spacing w:val="-4"/>
-        </w:rPr>
-        <w:t xml:space="preserve"> </w:t>
-      </w:r>
-      <w:r>
-        <w:t>are</w:t>
-      </w:r>
-      <w:r>
-        <w:rPr>
-          <w:spacing w:val="103"/>
-          <w:w w:val="99"/>
-        </w:rPr>
-        <w:t xml:space="preserve"> </w:t>
-      </w:r>
-      <w:r>
-        <w:rPr>
-          <w:spacing w:val="-1"/>
-        </w:rPr>
-        <w:t>defined,</w:t>
-      </w:r>
-      <w:r>
-        <w:rPr>
-          <w:spacing w:val="-4"/>
-        </w:rPr>
-        <w:t xml:space="preserve"> </w:t>
-      </w:r>
-      <w:r>
-        <w:rPr>
-          <w:spacing w:val="-1"/>
-        </w:rPr>
-        <w:t>reviewed,</w:t>
-      </w:r>
-      <w:r>
-        <w:rPr>
-          <w:spacing w:val="-2"/>
-        </w:rPr>
-        <w:t xml:space="preserve"> </w:t>
-      </w:r>
-      <w:r>
-        <w:rPr>
-          <w:spacing w:val="-1"/>
-        </w:rPr>
-        <w:t>and</w:t>
-      </w:r>
-      <w:r>
-        <w:rPr>
-          <w:spacing w:val="-4"/>
-        </w:rPr>
-        <w:t xml:space="preserve"> </w:t>
-      </w:r>
-      <w:r>
-        <w:rPr>
-          <w:spacing w:val="-1"/>
-        </w:rPr>
-        <w:t>agreed</w:t>
-      </w:r>
-      <w:r>
-        <w:rPr>
-          <w:spacing w:val="-4"/>
-        </w:rPr>
-        <w:t xml:space="preserve"> </w:t>
-      </w:r>
-      <w:r>
-        <w:t>upon</w:t>
-      </w:r>
-      <w:r>
-        <w:rPr>
-          <w:spacing w:val="-4"/>
-        </w:rPr>
-        <w:t xml:space="preserve"> </w:t>
-      </w:r>
-      <w:r>
-        <w:t>so</w:t>
-      </w:r>
-      <w:r>
-        <w:rPr>
-          <w:spacing w:val="-3"/>
-        </w:rPr>
-        <w:t xml:space="preserve"> </w:t>
-      </w:r>
-      <w:r>
-        <w:t>they</w:t>
-      </w:r>
-      <w:r>
-        <w:rPr>
-          <w:spacing w:val="-7"/>
-        </w:rPr>
-        <w:t xml:space="preserve"> </w:t>
-      </w:r>
-      <w:r>
-        <w:rPr>
-          <w:spacing w:val="-1"/>
-        </w:rPr>
-        <w:t>can</w:t>
-      </w:r>
-      <w:r>
-        <w:rPr>
-          <w:spacing w:val="-4"/>
-        </w:rPr>
-        <w:t xml:space="preserve"> </w:t>
-      </w:r>
-      <w:r>
-        <w:rPr>
-          <w:spacing w:val="1"/>
-        </w:rPr>
-        <w:t>be</w:t>
-      </w:r>
-      <w:r>
-        <w:rPr>
-          <w:spacing w:val="-5"/>
-        </w:rPr>
-        <w:t xml:space="preserve"> </w:t>
-      </w:r>
-      <w:r>
-        <w:t>properly</w:t>
-      </w:r>
-      <w:r>
-        <w:rPr>
-          <w:spacing w:val="-8"/>
-        </w:rPr>
-        <w:t xml:space="preserve"> </w:t>
-      </w:r>
-      <w:r>
-        <w:rPr>
-          <w:spacing w:val="-1"/>
-        </w:rPr>
-        <w:t>implemented</w:t>
-      </w:r>
-      <w:r>
-        <w:rPr>
-          <w:spacing w:val="-2"/>
-        </w:rPr>
-        <w:t xml:space="preserve"> </w:t>
-      </w:r>
-      <w:r>
-        <w:rPr>
-          <w:spacing w:val="-1"/>
-        </w:rPr>
-        <w:t>and</w:t>
-      </w:r>
-      <w:r>
-        <w:rPr>
-          <w:spacing w:val="-4"/>
-        </w:rPr>
-        <w:t xml:space="preserve"> </w:t>
-      </w:r>
-      <w:r>
-        <w:rPr>
-          <w:spacing w:val="-1"/>
-        </w:rPr>
-        <w:t>communicated</w:t>
-      </w:r>
-      <w:r>
-        <w:rPr>
-          <w:spacing w:val="-4"/>
-        </w:rPr>
-        <w:t xml:space="preserve"> </w:t>
-      </w:r>
-      <w:r>
-        <w:t>to</w:t>
-      </w:r>
-      <w:r>
-        <w:rPr>
-          <w:spacing w:val="81"/>
-        </w:rPr>
-        <w:t xml:space="preserve"> </w:t>
-      </w:r>
-      <w:r>
-        <w:rPr>
-          <w:spacing w:val="-1"/>
-        </w:rPr>
-        <w:t>all</w:t>
-      </w:r>
-      <w:r>
-        <w:rPr>
-          <w:spacing w:val="-4"/>
-        </w:rPr>
-        <w:t xml:space="preserve"> </w:t>
-      </w:r>
-      <w:r>
-        <w:rPr>
-          <w:spacing w:val="-1"/>
-        </w:rPr>
-        <w:t>stakeholders.</w:t>
-      </w:r>
-      <w:r>
-        <w:rPr>
-          <w:spacing w:val="54"/>
-        </w:rPr>
-        <w:t xml:space="preserve"> </w:t>
-      </w:r>
-      <w:r>
-        <w:rPr>
-          <w:spacing w:val="-1"/>
-        </w:rPr>
-        <w:t>This</w:t>
-      </w:r>
-      <w:r>
-        <w:rPr>
-          <w:spacing w:val="-4"/>
-        </w:rPr>
-        <w:t xml:space="preserve"> </w:t>
-      </w:r>
-      <w:r>
-        <w:rPr>
-          <w:spacing w:val="-1"/>
-        </w:rPr>
-        <w:t>approach</w:t>
-      </w:r>
-      <w:r>
-        <w:rPr>
-          <w:spacing w:val="-3"/>
-        </w:rPr>
-        <w:t xml:space="preserve"> </w:t>
-      </w:r>
-      <w:r>
-        <w:rPr>
-          <w:spacing w:val="-1"/>
-        </w:rPr>
-        <w:t>will</w:t>
-      </w:r>
-      <w:r>
-        <w:rPr>
-          <w:spacing w:val="-3"/>
-        </w:rPr>
-        <w:t xml:space="preserve"> </w:t>
-      </w:r>
-      <w:r>
-        <w:rPr>
-          <w:spacing w:val="-1"/>
-        </w:rPr>
-        <w:t>also</w:t>
-      </w:r>
-      <w:r>
-        <w:rPr>
-          <w:spacing w:val="-3"/>
-        </w:rPr>
-        <w:t xml:space="preserve"> </w:t>
-      </w:r>
-      <w:r>
-        <w:t>ensure</w:t>
-      </w:r>
-      <w:r>
-        <w:rPr>
-          <w:spacing w:val="-4"/>
-        </w:rPr>
-        <w:t xml:space="preserve"> </w:t>
-      </w:r>
-      <w:r>
-        <w:t>that</w:t>
-      </w:r>
-      <w:r>
-        <w:rPr>
-          <w:spacing w:val="-4"/>
-        </w:rPr>
-        <w:t xml:space="preserve"> </w:t>
-      </w:r>
-      <w:r>
-        <w:t>only</w:t>
-      </w:r>
-      <w:r>
-        <w:rPr>
-          <w:spacing w:val="-8"/>
-        </w:rPr>
-        <w:t xml:space="preserve"> </w:t>
-      </w:r>
-      <w:r>
-        <w:rPr>
-          <w:spacing w:val="-1"/>
-        </w:rPr>
-        <w:t>changes</w:t>
-      </w:r>
-      <w:r>
-        <w:rPr>
-          <w:spacing w:val="-3"/>
-        </w:rPr>
-        <w:t xml:space="preserve"> </w:t>
-      </w:r>
-      <w:r>
-        <w:rPr>
-          <w:spacing w:val="-1"/>
-        </w:rPr>
-        <w:t>within</w:t>
-      </w:r>
-      <w:r>
-        <w:rPr>
-          <w:spacing w:val="-3"/>
-        </w:rPr>
-        <w:t xml:space="preserve"> </w:t>
-      </w:r>
-      <w:r>
-        <w:t>the</w:t>
-      </w:r>
-      <w:r>
-        <w:rPr>
-          <w:spacing w:val="-4"/>
-        </w:rPr>
-        <w:t xml:space="preserve"> </w:t>
-      </w:r>
-      <w:r>
-        <w:rPr>
-          <w:spacing w:val="-1"/>
-        </w:rPr>
-        <w:t>scope</w:t>
-      </w:r>
-      <w:r>
-        <w:rPr>
-          <w:spacing w:val="-5"/>
-        </w:rPr>
-        <w:t xml:space="preserve"> </w:t>
-      </w:r>
-      <w:r>
-        <w:t>of</w:t>
-      </w:r>
-      <w:r>
-        <w:rPr>
-          <w:spacing w:val="-4"/>
-        </w:rPr>
-        <w:t xml:space="preserve"> </w:t>
-      </w:r>
-      <w:r>
-        <w:t>this</w:t>
-      </w:r>
-      <w:r>
-        <w:rPr>
-          <w:spacing w:val="87"/>
-        </w:rPr>
-        <w:t xml:space="preserve"> </w:t>
-      </w:r>
-      <w:r>
-        <w:rPr>
-          <w:spacing w:val="-1"/>
-        </w:rPr>
-        <w:t>project</w:t>
-      </w:r>
-      <w:r>
-        <w:rPr>
-          <w:spacing w:val="-6"/>
-        </w:rPr>
-        <w:t xml:space="preserve"> </w:t>
-      </w:r>
-      <w:r>
-        <w:t>are</w:t>
-      </w:r>
-      <w:r>
-        <w:rPr>
-          <w:spacing w:val="-6"/>
-        </w:rPr>
-        <w:t xml:space="preserve"> </w:t>
-      </w:r>
-      <w:r>
-        <w:rPr>
-          <w:spacing w:val="-1"/>
-        </w:rPr>
-        <w:t>approved</w:t>
-      </w:r>
-      <w:r>
-        <w:rPr>
-          <w:spacing w:val="-6"/>
-        </w:rPr>
-        <w:t xml:space="preserve"> </w:t>
-      </w:r>
-      <w:r>
-        <w:rPr>
-          <w:spacing w:val="-1"/>
-        </w:rPr>
-        <w:t>and</w:t>
-      </w:r>
-      <w:r>
-        <w:rPr>
-          <w:spacing w:val="-4"/>
-        </w:rPr>
-        <w:t xml:space="preserve"> </w:t>
-      </w:r>
-      <w:r>
-        <w:rPr>
-          <w:spacing w:val="-1"/>
-        </w:rPr>
-        <w:t>implemented.</w:t>
-      </w:r>
-    </w:p>
-    <w:p>
-      <w:pPr>
-        <w:rPr>
-          <w:rFonts w:ascii="Times New Roman" w:eastAsia="Times New Roman" w:hAnsi="Times New Roman" w:cs="Times New Roman"/>
-          <w:sz w:val="24"/>
-          <w:szCs w:val="24"/>
-        </w:rPr>
-      </w:pPr>
-    </w:p>
-    <w:p>
-      <w:pPr>
-        <w:pStyle w:val="BodyText"/>
-        <w:ind w:left="120" w:right="227"/>
-      </w:pPr>
-      <w:r>
-        <w:rPr>
-          <w:spacing w:val="-1"/>
-        </w:rPr>
-        <w:t>The</w:t>
-      </w:r>
-      <w:r>
-        <w:rPr>
-          <w:spacing w:val="-5"/>
-        </w:rPr>
-        <w:t xml:space="preserve"> </w:t>
-      </w:r>
-      <w:r>
-        <w:rPr>
-          <w:spacing w:val="-1"/>
-        </w:rPr>
-        <w:t>Change</w:t>
-      </w:r>
-      <w:r>
-        <w:rPr>
-          <w:spacing w:val="-5"/>
-        </w:rPr>
-        <w:t xml:space="preserve"> </w:t>
-      </w:r>
-      <w:r>
-        <w:rPr>
-          <w:spacing w:val="-1"/>
-        </w:rPr>
-        <w:t>Management</w:t>
-      </w:r>
-      <w:r>
-        <w:rPr>
-          <w:spacing w:val="-4"/>
-        </w:rPr>
-        <w:t xml:space="preserve"> </w:t>
-      </w:r>
-      <w:r>
-        <w:rPr>
-          <w:spacing w:val="-1"/>
-        </w:rPr>
-        <w:t>approach</w:t>
-      </w:r>
-      <w:r>
-        <w:rPr>
-          <w:spacing w:val="-3"/>
-        </w:rPr>
-        <w:t xml:space="preserve"> </w:t>
-      </w:r>
-      <w:r>
-        <w:t>is</w:t>
-      </w:r>
-      <w:r>
-        <w:rPr>
-          <w:spacing w:val="-4"/>
-        </w:rPr>
-        <w:t xml:space="preserve"> </w:t>
-      </w:r>
-      <w:r>
-        <w:t>not</w:t>
-      </w:r>
-      <w:r>
-        <w:rPr>
-          <w:spacing w:val="-4"/>
-        </w:rPr>
-        <w:t xml:space="preserve"> </w:t>
-      </w:r>
-      <w:r>
-        <w:t>to</w:t>
-      </w:r>
-      <w:r>
-        <w:rPr>
-          <w:spacing w:val="-3"/>
-        </w:rPr>
-        <w:t xml:space="preserve"> </w:t>
-      </w:r>
-      <w:r>
-        <w:t>be</w:t>
-      </w:r>
-      <w:r>
-        <w:rPr>
-          <w:spacing w:val="-5"/>
-        </w:rPr>
-        <w:t xml:space="preserve"> </w:t>
-      </w:r>
-      <w:r>
-        <w:rPr>
-          <w:spacing w:val="-1"/>
-        </w:rPr>
-        <w:t>confused</w:t>
-      </w:r>
-      <w:r>
-        <w:rPr>
-          <w:spacing w:val="-4"/>
-        </w:rPr>
-        <w:t xml:space="preserve"> </w:t>
-      </w:r>
-      <w:r>
-        <w:rPr>
-          <w:spacing w:val="-1"/>
-        </w:rPr>
-        <w:t>with</w:t>
-      </w:r>
-      <w:r>
-        <w:rPr>
-          <w:spacing w:val="-3"/>
-        </w:rPr>
-        <w:t xml:space="preserve"> </w:t>
-      </w:r>
-      <w:r>
-        <w:t>the</w:t>
-      </w:r>
-      <w:r>
-        <w:rPr>
-          <w:spacing w:val="-5"/>
-        </w:rPr>
-        <w:t xml:space="preserve"> </w:t>
-      </w:r>
-      <w:r>
-        <w:rPr>
-          <w:spacing w:val="-1"/>
-        </w:rPr>
-        <w:t>Change</w:t>
-      </w:r>
-      <w:r>
-        <w:rPr>
-          <w:spacing w:val="-3"/>
-        </w:rPr>
-        <w:t xml:space="preserve"> </w:t>
-      </w:r>
-      <w:r>
-        <w:rPr>
-          <w:spacing w:val="-1"/>
-        </w:rPr>
-        <w:t>Management</w:t>
-      </w:r>
-      <w:r>
-        <w:rPr>
-          <w:spacing w:val="-4"/>
-        </w:rPr>
-        <w:t xml:space="preserve"> </w:t>
-      </w:r>
-      <w:r>
-        <w:rPr>
-          <w:spacing w:val="-1"/>
-        </w:rPr>
-        <w:t>Process</w:t>
-      </w:r>
-      <w:r>
-        <w:rPr>
-          <w:spacing w:val="89"/>
-        </w:rPr>
-        <w:t xml:space="preserve"> </w:t>
-      </w:r>
-      <w:r>
-        <w:rPr>
-          <w:spacing w:val="-1"/>
-        </w:rPr>
-        <w:t>which</w:t>
-      </w:r>
-      <w:r>
-        <w:rPr>
-          <w:spacing w:val="-4"/>
-        </w:rPr>
-        <w:t xml:space="preserve"> </w:t>
-      </w:r>
-      <w:r>
-        <w:rPr>
-          <w:spacing w:val="-1"/>
-        </w:rPr>
-        <w:t>will</w:t>
-      </w:r>
-      <w:r>
-        <w:rPr>
-          <w:spacing w:val="-3"/>
-        </w:rPr>
-        <w:t xml:space="preserve"> </w:t>
-      </w:r>
-      <w:r>
-        <w:t>be</w:t>
-      </w:r>
-      <w:r>
-        <w:rPr>
-          <w:spacing w:val="-4"/>
-        </w:rPr>
-        <w:t xml:space="preserve"> </w:t>
-      </w:r>
-      <w:r>
-        <w:rPr>
-          <w:spacing w:val="-1"/>
-        </w:rPr>
-        <w:t>detailed</w:t>
-      </w:r>
-      <w:r>
-        <w:rPr>
-          <w:spacing w:val="-4"/>
-        </w:rPr>
-        <w:t xml:space="preserve"> </w:t>
-      </w:r>
-      <w:r>
-        <w:t>later</w:t>
-      </w:r>
-      <w:r>
-        <w:rPr>
-          <w:spacing w:val="-4"/>
-        </w:rPr>
-        <w:t xml:space="preserve"> </w:t>
-      </w:r>
-      <w:r>
-        <w:t>in</w:t>
-      </w:r>
-      <w:r>
-        <w:rPr>
-          <w:spacing w:val="-3"/>
-        </w:rPr>
-        <w:t xml:space="preserve"> </w:t>
-      </w:r>
-      <w:r>
-        <w:t>this</w:t>
-      </w:r>
-      <w:r>
-        <w:rPr>
-          <w:spacing w:val="-4"/>
-        </w:rPr>
-        <w:t xml:space="preserve"> </w:t>
-      </w:r>
-      <w:r>
-        <w:rPr>
-          <w:spacing w:val="-1"/>
-        </w:rPr>
-        <w:t>plan.</w:t>
-      </w:r>
-      <w:r>
-        <w:rPr>
-          <w:spacing w:val="54"/>
-        </w:rPr>
-        <w:t xml:space="preserve"> </w:t>
-      </w:r>
-      <w:r>
-        <w:rPr>
-          <w:spacing w:val="-1"/>
-        </w:rPr>
-        <w:t>The</w:t>
-      </w:r>
-      <w:r>
-        <w:rPr>
-          <w:spacing w:val="-4"/>
-        </w:rPr>
-        <w:t xml:space="preserve"> </w:t>
-      </w:r>
-      <w:r>
-        <w:rPr>
-          <w:spacing w:val="-1"/>
-        </w:rPr>
-        <w:t>Change</w:t>
-      </w:r>
-      <w:r>
-        <w:rPr>
-          <w:spacing w:val="-5"/>
-        </w:rPr>
-        <w:t xml:space="preserve"> </w:t>
-      </w:r>
-      <w:r>
-        <w:rPr>
-          <w:spacing w:val="-1"/>
-        </w:rPr>
-        <w:t>Management</w:t>
-      </w:r>
-      <w:r>
-        <w:rPr>
-          <w:spacing w:val="-3"/>
-        </w:rPr>
-        <w:t xml:space="preserve"> </w:t>
-      </w:r>
-      <w:r>
-        <w:t>approach</w:t>
-      </w:r>
-      <w:r>
-        <w:rPr>
-          <w:spacing w:val="-3"/>
-        </w:rPr>
-        <w:t xml:space="preserve"> </w:t>
-      </w:r>
-      <w:r>
-        <w:rPr>
-          <w:spacing w:val="-1"/>
-        </w:rPr>
-        <w:t>consists</w:t>
-      </w:r>
-      <w:r>
-        <w:rPr>
-          <w:spacing w:val="-4"/>
-        </w:rPr>
-        <w:t xml:space="preserve"> </w:t>
-      </w:r>
-      <w:r>
-        <w:t>of</w:t>
-      </w:r>
-      <w:r>
-        <w:rPr>
-          <w:spacing w:val="-4"/>
-        </w:rPr>
-        <w:t xml:space="preserve"> </w:t>
-      </w:r>
-      <w:r>
-        <w:rPr>
-          <w:spacing w:val="-1"/>
-        </w:rPr>
-        <w:t>three</w:t>
-      </w:r>
-      <w:r>
-        <w:rPr>
-          <w:spacing w:val="81"/>
-          <w:w w:val="99"/>
-        </w:rPr>
-        <w:t xml:space="preserve"> </w:t>
-      </w:r>
-      <w:r>
-        <w:rPr>
-          <w:spacing w:val="-1"/>
-        </w:rPr>
-        <w:t>areas:</w:t>
+        <w:t>The Change Management approach is not to be confused with the Change Management Process which will be detailed later in this plan. The Change Management approach consists of three areas:</w:t>
       </w:r>
     </w:p>
     <w:p>
@@ -3400,117 +1849,19 @@
         <w:pStyle w:val="BodyText"/>
         <w:numPr>
           <w:ilvl w:val="0"/>
-          <w:numId w:val="2"/>
+          <w:numId w:val="3"/>
         </w:numPr>
-        <w:tabs>
-          <w:tab w:val="left" w:pos="840"/>
-        </w:tabs>
-        <w:spacing w:before="2" w:line="293" w:lineRule="exact"/>
+        <w:ind w:right="298"/>
+        <w:jc w:val="both"/>
+        <w:rPr>
+          <w:spacing w:val="-1"/>
+        </w:rPr>
       </w:pPr>
       <w:r>
         <w:rPr>
           <w:spacing w:val="-1"/>
         </w:rPr>
-        <w:t>Ensure</w:t>
-      </w:r>
-      <w:r>
-        <w:rPr>
-          <w:spacing w:val="-5"/>
-        </w:rPr>
-        <w:t xml:space="preserve"> </w:t>
-      </w:r>
-      <w:r>
-        <w:rPr>
-          <w:spacing w:val="-1"/>
-        </w:rPr>
-        <w:t>changes</w:t>
-      </w:r>
-      <w:r>
-        <w:rPr>
-          <w:spacing w:val="-4"/>
-        </w:rPr>
-        <w:t xml:space="preserve"> </w:t>
-      </w:r>
-      <w:r>
-        <w:t>are</w:t>
-      </w:r>
-      <w:r>
-        <w:rPr>
-          <w:spacing w:val="-4"/>
-        </w:rPr>
-        <w:t xml:space="preserve"> </w:t>
-      </w:r>
-      <w:r>
-        <w:rPr>
-          <w:spacing w:val="-1"/>
-        </w:rPr>
-        <w:t>within</w:t>
-      </w:r>
-      <w:r>
-        <w:rPr>
-          <w:spacing w:val="-4"/>
-        </w:rPr>
-        <w:t xml:space="preserve"> </w:t>
-      </w:r>
-      <w:r>
-        <w:rPr>
-          <w:spacing w:val="-1"/>
-        </w:rPr>
-        <w:t>scope</w:t>
-      </w:r>
-      <w:r>
-        <w:rPr>
-          <w:spacing w:val="-4"/>
-        </w:rPr>
-        <w:t xml:space="preserve"> </w:t>
-      </w:r>
-      <w:r>
-        <w:rPr>
-          <w:spacing w:val="-1"/>
-        </w:rPr>
-        <w:t>and</w:t>
-      </w:r>
-      <w:r>
-        <w:rPr>
-          <w:spacing w:val="-4"/>
-        </w:rPr>
-        <w:t xml:space="preserve"> </w:t>
-      </w:r>
-      <w:r>
-        <w:rPr>
-          <w:spacing w:val="-1"/>
-        </w:rPr>
-        <w:t>beneficial</w:t>
-      </w:r>
-      <w:r>
-        <w:rPr>
-          <w:spacing w:val="-3"/>
-        </w:rPr>
-        <w:t xml:space="preserve"> </w:t>
-      </w:r>
-      <w:r>
-        <w:t>to</w:t>
-      </w:r>
-      <w:r>
-        <w:rPr>
-          <w:spacing w:val="-4"/>
-        </w:rPr>
-        <w:t xml:space="preserve"> </w:t>
-      </w:r>
-      <w:r>
-        <w:t>the</w:t>
-      </w:r>
-      <w:r>
-        <w:rPr>
-          <w:spacing w:val="-4"/>
-        </w:rPr>
-        <w:t xml:space="preserve"> </w:t>
-      </w:r>
-      <w:r>
-        <w:rPr>
-          <w:spacing w:val="-1"/>
-        </w:rPr>
-        <w:t>project</w:t>
+        <w:t>Ensure changes are within scope and beneficial to the project</w:t>
       </w:r>
     </w:p>
     <w:p>
@@ -3518,81 +1869,19 @@
         <w:pStyle w:val="BodyText"/>
         <w:numPr>
           <w:ilvl w:val="0"/>
-          <w:numId w:val="2"/>
+          <w:numId w:val="3"/>
         </w:numPr>
-        <w:tabs>
-          <w:tab w:val="left" w:pos="840"/>
-        </w:tabs>
-        <w:spacing w:line="293" w:lineRule="exact"/>
+        <w:ind w:right="298"/>
+        <w:jc w:val="both"/>
+        <w:rPr>
+          <w:spacing w:val="-1"/>
+        </w:rPr>
       </w:pPr>
       <w:r>
         <w:rPr>
           <w:spacing w:val="-1"/>
         </w:rPr>
-        <w:t>Determine</w:t>
-      </w:r>
-      <w:r>
-        <w:rPr>
-          <w:spacing w:val="-6"/>
-        </w:rPr>
-        <w:t xml:space="preserve"> </w:t>
-      </w:r>
-      <w:r>
-        <w:t>how</w:t>
-      </w:r>
-      <w:r>
-        <w:rPr>
-          <w:spacing w:val="-5"/>
-        </w:rPr>
-        <w:t xml:space="preserve"> </w:t>
-      </w:r>
-      <w:r>
-        <w:t>the</w:t>
-      </w:r>
-      <w:r>
-        <w:rPr>
-          <w:spacing w:val="-4"/>
-        </w:rPr>
-        <w:t xml:space="preserve"> </w:t>
-      </w:r>
-      <w:r>
-        <w:rPr>
-          <w:spacing w:val="-1"/>
-        </w:rPr>
-        <w:t>change</w:t>
-      </w:r>
-      <w:r>
-        <w:rPr>
-          <w:spacing w:val="-3"/>
-        </w:rPr>
-        <w:t xml:space="preserve"> </w:t>
-      </w:r>
-      <w:r>
-        <w:rPr>
-          <w:spacing w:val="-1"/>
-        </w:rPr>
-        <w:t>will</w:t>
-      </w:r>
-      <w:r>
-        <w:rPr>
-          <w:spacing w:val="-5"/>
-        </w:rPr>
-        <w:t xml:space="preserve"> </w:t>
-      </w:r>
-      <w:r>
-        <w:t>be</w:t>
-      </w:r>
-      <w:r>
-        <w:rPr>
-          <w:spacing w:val="-5"/>
-        </w:rPr>
-        <w:t xml:space="preserve"> </w:t>
-      </w:r>
-      <w:r>
-        <w:rPr>
-          <w:spacing w:val="-1"/>
-        </w:rPr>
-        <w:t>implemented</w:t>
+        <w:t>Determine how the change will be implemented</w:t>
       </w:r>
     </w:p>
     <w:p>
@@ -3600,545 +1889,51 @@
         <w:pStyle w:val="BodyText"/>
         <w:numPr>
           <w:ilvl w:val="0"/>
-          <w:numId w:val="2"/>
+          <w:numId w:val="3"/>
         </w:numPr>
-        <w:tabs>
-          <w:tab w:val="left" w:pos="840"/>
-        </w:tabs>
-        <w:spacing w:line="293" w:lineRule="exact"/>
+        <w:ind w:right="298"/>
+        <w:jc w:val="both"/>
+        <w:rPr>
+          <w:spacing w:val="-1"/>
+        </w:rPr>
       </w:pPr>
       <w:r>
         <w:rPr>
           <w:spacing w:val="-1"/>
         </w:rPr>
-        <w:t>Manage</w:t>
-      </w:r>
-      <w:r>
-        <w:rPr>
-          <w:spacing w:val="-6"/>
-        </w:rPr>
-        <w:t xml:space="preserve"> </w:t>
-      </w:r>
-      <w:r>
-        <w:t>the</w:t>
-      </w:r>
-      <w:r>
-        <w:rPr>
-          <w:spacing w:val="-3"/>
-        </w:rPr>
-        <w:t xml:space="preserve"> </w:t>
-      </w:r>
-      <w:r>
-        <w:rPr>
-          <w:spacing w:val="-1"/>
-        </w:rPr>
-        <w:t>change</w:t>
-      </w:r>
-      <w:r>
-        <w:rPr>
-          <w:spacing w:val="-3"/>
-        </w:rPr>
-        <w:t xml:space="preserve"> </w:t>
-      </w:r>
-      <w:r>
-        <w:rPr>
-          <w:spacing w:val="-1"/>
-        </w:rPr>
-        <w:t>as</w:t>
-      </w:r>
-      <w:r>
-        <w:rPr>
-          <w:spacing w:val="-4"/>
-        </w:rPr>
-        <w:t xml:space="preserve"> </w:t>
-      </w:r>
-      <w:r>
-        <w:t>it</w:t>
-      </w:r>
-      <w:r>
-        <w:rPr>
-          <w:spacing w:val="-4"/>
-        </w:rPr>
-        <w:t xml:space="preserve"> </w:t>
-      </w:r>
-      <w:r>
-        <w:t>is</w:t>
-      </w:r>
-      <w:r>
-        <w:rPr>
-          <w:spacing w:val="-5"/>
-        </w:rPr>
-        <w:t xml:space="preserve"> </w:t>
-      </w:r>
-      <w:r>
-        <w:rPr>
-          <w:spacing w:val="-1"/>
-        </w:rPr>
-        <w:t>implemented</w:t>
+        <w:t>Manage the change as it is implemented</w:t>
       </w:r>
     </w:p>
     <w:p>
       <w:pPr>
-        <w:spacing w:before="8"/>
-        <w:rPr>
-          <w:rFonts w:ascii="Times New Roman" w:eastAsia="Times New Roman" w:hAnsi="Times New Roman" w:cs="Times New Roman"/>
-          <w:sz w:val="23"/>
-          <w:szCs w:val="23"/>
+        <w:pStyle w:val="BodyText"/>
+        <w:ind w:left="120" w:right="298" w:firstLine="600"/>
+        <w:jc w:val="both"/>
+        <w:rPr>
+          <w:spacing w:val="-1"/>
         </w:rPr>
       </w:pPr>
     </w:p>
     <w:p>
       <w:pPr>
         <w:pStyle w:val="BodyText"/>
-        <w:ind w:left="120" w:right="227"/>
+        <w:ind w:left="120" w:right="298" w:firstLine="600"/>
+        <w:jc w:val="both"/>
+        <w:rPr>
+          <w:spacing w:val="-1"/>
+        </w:rPr>
       </w:pPr>
       <w:r>
         <w:rPr>
           <w:spacing w:val="-1"/>
         </w:rPr>
-        <w:t>The</w:t>
-      </w:r>
-      <w:r>
-        <w:rPr>
-          <w:spacing w:val="-5"/>
-        </w:rPr>
-        <w:t xml:space="preserve"> </w:t>
-      </w:r>
-      <w:r>
-        <w:rPr>
-          <w:spacing w:val="-1"/>
-        </w:rPr>
-        <w:t>Change</w:t>
-      </w:r>
-      <w:r>
-        <w:rPr>
-          <w:spacing w:val="-4"/>
-        </w:rPr>
-        <w:t xml:space="preserve"> </w:t>
-      </w:r>
-      <w:r>
-        <w:rPr>
-          <w:spacing w:val="-1"/>
-        </w:rPr>
-        <w:t>Management</w:t>
-      </w:r>
-      <w:r>
-        <w:rPr>
-          <w:spacing w:val="-3"/>
-        </w:rPr>
-        <w:t xml:space="preserve"> </w:t>
-      </w:r>
-      <w:r>
-        <w:rPr>
-          <w:spacing w:val="-1"/>
-        </w:rPr>
-        <w:t>process</w:t>
-      </w:r>
-      <w:r>
-        <w:rPr>
-          <w:spacing w:val="-3"/>
-        </w:rPr>
-        <w:t xml:space="preserve"> </w:t>
-      </w:r>
-      <w:r>
-        <w:rPr>
-          <w:spacing w:val="-1"/>
-        </w:rPr>
-        <w:t>has</w:t>
-      </w:r>
-      <w:r>
-        <w:rPr>
-          <w:spacing w:val="-3"/>
-        </w:rPr>
-        <w:t xml:space="preserve"> </w:t>
-      </w:r>
-      <w:r>
-        <w:t>been</w:t>
-      </w:r>
-      <w:r>
-        <w:rPr>
-          <w:spacing w:val="-3"/>
-        </w:rPr>
-        <w:t xml:space="preserve"> </w:t>
-      </w:r>
-      <w:r>
-        <w:rPr>
-          <w:spacing w:val="-1"/>
-        </w:rPr>
-        <w:t>designed</w:t>
-      </w:r>
-      <w:r>
-        <w:rPr>
-          <w:spacing w:val="-4"/>
-        </w:rPr>
-        <w:t xml:space="preserve"> </w:t>
-      </w:r>
-      <w:r>
-        <w:t>to</w:t>
-      </w:r>
-      <w:r>
-        <w:rPr>
-          <w:spacing w:val="-3"/>
-        </w:rPr>
-        <w:t xml:space="preserve"> </w:t>
-      </w:r>
-      <w:r>
-        <w:rPr>
-          <w:spacing w:val="-1"/>
-        </w:rPr>
-        <w:t>make</w:t>
-      </w:r>
-      <w:r>
-        <w:rPr>
-          <w:spacing w:val="-4"/>
-        </w:rPr>
-        <w:t xml:space="preserve"> </w:t>
-      </w:r>
-      <w:r>
-        <w:rPr>
-          <w:spacing w:val="-1"/>
-        </w:rPr>
-        <w:t>sure</w:t>
-      </w:r>
-      <w:r>
-        <w:rPr>
-          <w:spacing w:val="-4"/>
-        </w:rPr>
-        <w:t xml:space="preserve"> </w:t>
-      </w:r>
-      <w:r>
-        <w:t>this</w:t>
-      </w:r>
-      <w:r>
-        <w:rPr>
-          <w:spacing w:val="-3"/>
-        </w:rPr>
-        <w:t xml:space="preserve"> </w:t>
-      </w:r>
-      <w:r>
-        <w:t>approach</w:t>
-      </w:r>
-      <w:r>
-        <w:rPr>
-          <w:spacing w:val="-3"/>
-        </w:rPr>
-        <w:t xml:space="preserve"> </w:t>
-      </w:r>
-      <w:r>
-        <w:t>is</w:t>
-      </w:r>
-      <w:r>
-        <w:rPr>
-          <w:spacing w:val="-3"/>
-        </w:rPr>
-        <w:t xml:space="preserve"> </w:t>
-      </w:r>
-      <w:r>
-        <w:rPr>
-          <w:spacing w:val="-1"/>
-        </w:rPr>
-        <w:t>followed</w:t>
-      </w:r>
-      <w:r>
-        <w:rPr>
-          <w:spacing w:val="-4"/>
-        </w:rPr>
-        <w:t xml:space="preserve"> </w:t>
-      </w:r>
-      <w:r>
-        <w:t>for</w:t>
-      </w:r>
-      <w:r>
-        <w:rPr>
-          <w:spacing w:val="81"/>
-        </w:rPr>
-        <w:t xml:space="preserve"> </w:t>
-      </w:r>
-      <w:r>
-        <w:rPr>
-          <w:spacing w:val="-1"/>
-        </w:rPr>
-        <w:t>all</w:t>
-      </w:r>
-      <w:r>
-        <w:rPr>
-          <w:spacing w:val="-4"/>
-        </w:rPr>
-        <w:t xml:space="preserve"> </w:t>
-      </w:r>
-      <w:r>
-        <w:rPr>
-          <w:spacing w:val="-1"/>
-        </w:rPr>
-        <w:t>changes.</w:t>
-      </w:r>
-      <w:r>
-        <w:rPr>
-          <w:spacing w:val="55"/>
-        </w:rPr>
-        <w:t xml:space="preserve"> </w:t>
-      </w:r>
-      <w:r>
-        <w:rPr>
-          <w:spacing w:val="1"/>
-        </w:rPr>
-        <w:t>By</w:t>
-      </w:r>
-      <w:r>
-        <w:rPr>
-          <w:spacing w:val="-9"/>
-        </w:rPr>
-        <w:t xml:space="preserve"> </w:t>
-      </w:r>
-      <w:r>
-        <w:t>using</w:t>
-      </w:r>
-      <w:r>
-        <w:rPr>
-          <w:spacing w:val="-6"/>
-        </w:rPr>
-        <w:t xml:space="preserve"> </w:t>
-      </w:r>
-      <w:r>
-        <w:t>this</w:t>
-      </w:r>
-      <w:r>
-        <w:rPr>
-          <w:spacing w:val="-4"/>
-        </w:rPr>
-        <w:t xml:space="preserve"> </w:t>
-      </w:r>
-      <w:r>
-        <w:rPr>
-          <w:spacing w:val="-1"/>
-        </w:rPr>
-        <w:t>approach</w:t>
-      </w:r>
-      <w:r>
-        <w:rPr>
-          <w:spacing w:val="-3"/>
-        </w:rPr>
-        <w:t xml:space="preserve"> </w:t>
-      </w:r>
-      <w:r>
-        <w:rPr>
-          <w:spacing w:val="-1"/>
-        </w:rPr>
-        <w:t>methodology,</w:t>
-      </w:r>
-      <w:r>
-        <w:rPr>
-          <w:spacing w:val="-2"/>
-        </w:rPr>
-        <w:t xml:space="preserve"> </w:t>
-      </w:r>
-      <w:r>
-        <w:t>the</w:t>
-      </w:r>
-      <w:r>
-        <w:rPr>
-          <w:spacing w:val="-3"/>
-        </w:rPr>
-        <w:t xml:space="preserve"> IS </w:t>
-      </w:r>
-      <w:r>
-        <w:rPr>
-          <w:spacing w:val="-1"/>
-        </w:rPr>
-        <w:t>Project</w:t>
-      </w:r>
-      <w:r>
-        <w:rPr>
-          <w:spacing w:val="-4"/>
-        </w:rPr>
-        <w:t xml:space="preserve"> </w:t>
-      </w:r>
-      <w:r>
-        <w:rPr>
-          <w:spacing w:val="-1"/>
-        </w:rPr>
-        <w:t>Team</w:t>
-      </w:r>
-      <w:r>
-        <w:rPr>
-          <w:spacing w:val="-4"/>
-        </w:rPr>
-        <w:t xml:space="preserve"> </w:t>
-      </w:r>
-      <w:r>
-        <w:rPr>
-          <w:spacing w:val="-1"/>
-        </w:rPr>
-        <w:t>will prevent</w:t>
-      </w:r>
-      <w:r>
-        <w:rPr>
-          <w:spacing w:val="-4"/>
-        </w:rPr>
-        <w:t xml:space="preserve"> </w:t>
-      </w:r>
-      <w:r>
-        <w:t>unnecessary</w:t>
-      </w:r>
-      <w:r>
-        <w:rPr>
-          <w:spacing w:val="83"/>
-        </w:rPr>
-        <w:t xml:space="preserve"> </w:t>
-      </w:r>
-      <w:r>
-        <w:rPr>
-          <w:spacing w:val="-1"/>
-        </w:rPr>
-        <w:t>change</w:t>
-      </w:r>
-      <w:r>
-        <w:rPr>
-          <w:spacing w:val="-5"/>
-        </w:rPr>
-        <w:t xml:space="preserve"> </w:t>
-      </w:r>
-      <w:r>
-        <w:t>from</w:t>
-      </w:r>
-      <w:r>
-        <w:rPr>
-          <w:spacing w:val="-3"/>
-        </w:rPr>
-        <w:t xml:space="preserve"> </w:t>
-      </w:r>
-      <w:r>
-        <w:t>occurring</w:t>
-      </w:r>
-      <w:r>
-        <w:rPr>
-          <w:spacing w:val="-7"/>
-        </w:rPr>
-        <w:t xml:space="preserve"> </w:t>
-      </w:r>
-      <w:r>
-        <w:t>and</w:t>
-      </w:r>
-      <w:r>
-        <w:rPr>
-          <w:spacing w:val="-3"/>
-        </w:rPr>
-        <w:t xml:space="preserve"> </w:t>
-      </w:r>
-      <w:r>
-        <w:rPr>
-          <w:spacing w:val="-1"/>
-        </w:rPr>
-        <w:t>focus</w:t>
-      </w:r>
-      <w:r>
-        <w:rPr>
-          <w:spacing w:val="-4"/>
-        </w:rPr>
-        <w:t xml:space="preserve"> </w:t>
-      </w:r>
-      <w:r>
-        <w:t>its</w:t>
-      </w:r>
-      <w:r>
-        <w:rPr>
-          <w:spacing w:val="-3"/>
-        </w:rPr>
-        <w:t xml:space="preserve"> </w:t>
-      </w:r>
-      <w:r>
-        <w:rPr>
-          <w:spacing w:val="-1"/>
-        </w:rPr>
-        <w:t>resources</w:t>
-      </w:r>
-      <w:r>
-        <w:rPr>
-          <w:spacing w:val="-4"/>
-        </w:rPr>
-        <w:t xml:space="preserve"> </w:t>
-      </w:r>
-      <w:r>
-        <w:t>only</w:t>
-      </w:r>
-      <w:r>
-        <w:rPr>
-          <w:spacing w:val="-6"/>
-        </w:rPr>
-        <w:t xml:space="preserve"> </w:t>
-      </w:r>
-      <w:r>
-        <w:t>on</w:t>
-      </w:r>
-      <w:r>
-        <w:rPr>
-          <w:spacing w:val="-3"/>
-        </w:rPr>
-        <w:t xml:space="preserve"> </w:t>
-      </w:r>
-      <w:r>
-        <w:rPr>
-          <w:spacing w:val="-1"/>
-        </w:rPr>
-        <w:t>beneficial</w:t>
-      </w:r>
-      <w:r>
-        <w:rPr>
-          <w:spacing w:val="-2"/>
-        </w:rPr>
-        <w:t xml:space="preserve"> </w:t>
-      </w:r>
-      <w:r>
-        <w:rPr>
-          <w:spacing w:val="-1"/>
-        </w:rPr>
-        <w:t>changes</w:t>
-      </w:r>
-      <w:r>
-        <w:rPr>
-          <w:spacing w:val="-2"/>
-        </w:rPr>
-        <w:t xml:space="preserve"> </w:t>
-      </w:r>
-      <w:r>
-        <w:rPr>
-          <w:spacing w:val="-1"/>
-        </w:rPr>
-        <w:t>within</w:t>
-      </w:r>
-      <w:r>
-        <w:rPr>
-          <w:spacing w:val="-3"/>
-        </w:rPr>
-        <w:t xml:space="preserve"> </w:t>
-      </w:r>
-      <w:r>
-        <w:t>the</w:t>
-      </w:r>
-      <w:r>
-        <w:rPr>
-          <w:spacing w:val="-5"/>
-        </w:rPr>
-        <w:t xml:space="preserve"> </w:t>
-      </w:r>
-      <w:r>
-        <w:rPr>
-          <w:spacing w:val="-1"/>
-        </w:rPr>
-        <w:t>project</w:t>
-      </w:r>
-      <w:r>
-        <w:rPr>
-          <w:spacing w:val="69"/>
-          <w:w w:val="99"/>
-        </w:rPr>
-        <w:t xml:space="preserve"> </w:t>
-      </w:r>
-      <w:r>
-        <w:rPr>
-          <w:spacing w:val="-1"/>
-        </w:rPr>
-        <w:t>scope.</w:t>
+        <w:t xml:space="preserve">The Change Management process has been designed to make sure this approach is followed for all changes. By using this approach methodology, the </w:t>
+      </w:r>
+      <w:r>
+        <w:rPr>
+          <w:spacing w:val="-1"/>
+        </w:rPr>
+        <w:t>developers will prevent unnecessary change from occurring and focus its resources only on beneficial changes within the project scope.</w:t>
       </w:r>
     </w:p>
     <w:p>
@@ -4159,8 +1954,8 @@
           <w:rFonts w:ascii="Times New Roman" w:eastAsia="Times New Roman" w:hAnsi="Times New Roman" w:cs="Times New Roman"/>
         </w:rPr>
       </w:pPr>
-      <w:bookmarkStart w:id="6" w:name="_bookmark2"/>
-      <w:bookmarkEnd w:id="6"/>
+      <w:bookmarkStart w:id="5" w:name="_bookmark2"/>
+      <w:bookmarkEnd w:id="5"/>
       <w:r>
         <w:rPr>
           <w:rFonts w:ascii="Times New Roman"/>
@@ -7462,8 +5257,8 @@
           <w:rFonts w:ascii="Times New Roman" w:eastAsia="Times New Roman" w:hAnsi="Times New Roman" w:cs="Times New Roman"/>
         </w:rPr>
       </w:pPr>
-      <w:bookmarkStart w:id="7" w:name="_bookmark3"/>
-      <w:bookmarkEnd w:id="7"/>
+      <w:bookmarkStart w:id="6" w:name="_bookmark3"/>
+      <w:bookmarkEnd w:id="6"/>
       <w:r>
         <w:rPr>
           <w:rFonts w:ascii="Times New Roman"/>
@@ -7665,8 +5460,8 @@
         </w:rPr>
         <w:t>t</w:t>
       </w:r>
-      <w:bookmarkStart w:id="8" w:name="Change_Control_Board"/>
-      <w:bookmarkEnd w:id="8"/>
+      <w:bookmarkStart w:id="7" w:name="Change_Control_Board"/>
+      <w:bookmarkEnd w:id="7"/>
       <w:r>
         <w:rPr>
           <w:color w:val="008000"/>
@@ -10896,8 +8691,8 @@
         <w:spacing w:before="74" w:line="274" w:lineRule="exact"/>
         <w:ind w:left="120" w:right="227"/>
       </w:pPr>
-      <w:bookmarkStart w:id="9" w:name="Change_Control_Process"/>
-      <w:bookmarkEnd w:id="9"/>
+      <w:bookmarkStart w:id="8" w:name="Change_Control_Process"/>
+      <w:bookmarkEnd w:id="8"/>
       <w:r>
         <w:rPr>
           <w:spacing w:val="-1"/>
@@ -11182,8 +8977,8 @@
           <w:rFonts w:ascii="Times New Roman" w:eastAsia="Times New Roman" w:hAnsi="Times New Roman" w:cs="Times New Roman"/>
         </w:rPr>
       </w:pPr>
-      <w:bookmarkStart w:id="10" w:name="_bookmark4"/>
-      <w:bookmarkEnd w:id="10"/>
+      <w:bookmarkStart w:id="9" w:name="_bookmark4"/>
+      <w:bookmarkEnd w:id="9"/>
       <w:r>
         <w:rPr>
           <w:rFonts w:ascii="Times New Roman"/>
@@ -11201,8 +8996,8 @@
         </w:rPr>
         <w:t xml:space="preserve">OLES </w:t>
       </w:r>
-      <w:bookmarkStart w:id="11" w:name="Roles_and_Responsibilities"/>
-      <w:bookmarkEnd w:id="11"/>
+      <w:bookmarkStart w:id="10" w:name="Roles_and_Responsibilities"/>
+      <w:bookmarkEnd w:id="10"/>
       <w:r>
         <w:rPr>
           <w:rFonts w:ascii="Times New Roman"/>
@@ -13528,8 +11323,8 @@
           <w:rFonts w:ascii="Times New Roman" w:eastAsia="Times New Roman" w:hAnsi="Times New Roman" w:cs="Times New Roman"/>
         </w:rPr>
       </w:pPr>
-      <w:bookmarkStart w:id="12" w:name="_bookmark5"/>
-      <w:bookmarkEnd w:id="12"/>
+      <w:bookmarkStart w:id="11" w:name="_bookmark5"/>
+      <w:bookmarkEnd w:id="11"/>
       <w:r>
         <w:rPr>
           <w:rFonts w:ascii="Times New Roman"/>
@@ -17320,7 +15115,7 @@
                     <w:noProof/>
                     <w:sz w:val="20"/>
                   </w:rPr>
-                  <w:t>4</w:t>
+                  <w:t>3</w:t>
                 </w:r>
                 <w:r>
                   <w:fldChar w:fldCharType="end"/>
@@ -17498,6 +15293,119 @@
 <file path=word/numbering.xml><?xml version="1.0" encoding="utf-8"?>
 <w:numbering xmlns:wpc="http://schemas.microsoft.com/office/word/2010/wordprocessingCanvas" xmlns:cx="http://schemas.microsoft.com/office/drawing/2014/chartex" xmlns:cx1="http://schemas.microsoft.com/office/drawing/2015/9/8/chartex" xmlns:cx2="http://schemas.microsoft.com/office/drawing/2015/10/21/chartex" xmlns:mc="http://schemas.openxmlformats.org/markup-compatibility/2006" xmlns:o="urn:schemas-microsoft-com:office:office" xmlns:r="http://schemas.openxmlformats.org/officeDocument/2006/relationships" xmlns:m="http://schemas.openxmlformats.org/officeDocument/2006/math" xmlns:v="urn:schemas-microsoft-com:vml" xmlns:wp14="http://schemas.microsoft.com/office/word/2010/wordprocessingDrawing" xmlns:wp="http://schemas.openxmlformats.org/drawingml/2006/wordprocessingDrawing" xmlns:w10="urn:schemas-microsoft-com:office:word" xmlns:w="http://schemas.openxmlformats.org/wordprocessingml/2006/main" xmlns:w14="http://schemas.microsoft.com/office/word/2010/wordml" xmlns:w15="http://schemas.microsoft.com/office/word/2012/wordml" xmlns:w16se="http://schemas.microsoft.com/office/word/2015/wordml/symex" xmlns:wpg="http://schemas.microsoft.com/office/word/2010/wordprocessingGroup" xmlns:wpi="http://schemas.microsoft.com/office/word/2010/wordprocessingInk" xmlns:wne="http://schemas.microsoft.com/office/word/2006/wordml" xmlns:wps="http://schemas.microsoft.com/office/word/2010/wordprocessingShape" mc:Ignorable="w14 w15 w16se wp14">
   <w:abstractNum w:abstractNumId="0" w15:restartNumberingAfterBreak="0">
+    <w:nsid w:val="17827D16"/>
+    <w:multiLevelType w:val="hybridMultilevel"/>
+    <w:tmpl w:val="13481456"/>
+    <w:lvl w:ilvl="0" w:tplc="34090001">
+      <w:start w:val="1"/>
+      <w:numFmt w:val="bullet"/>
+      <w:lvlText w:val=""/>
+      <w:lvlJc w:val="left"/>
+      <w:pPr>
+        <w:ind w:left="1440" w:hanging="360"/>
+      </w:pPr>
+      <w:rPr>
+        <w:rFonts w:ascii="Symbol" w:hAnsi="Symbol" w:hint="default"/>
+      </w:rPr>
+    </w:lvl>
+    <w:lvl w:ilvl="1" w:tplc="34090003" w:tentative="1">
+      <w:start w:val="1"/>
+      <w:numFmt w:val="bullet"/>
+      <w:lvlText w:val="o"/>
+      <w:lvlJc w:val="left"/>
+      <w:pPr>
+        <w:ind w:left="2160" w:hanging="360"/>
+      </w:pPr>
+      <w:rPr>
+        <w:rFonts w:ascii="Courier New" w:hAnsi="Courier New" w:cs="Courier New" w:hint="default"/>
+      </w:rPr>
+    </w:lvl>
+    <w:lvl w:ilvl="2" w:tplc="34090005" w:tentative="1">
+      <w:start w:val="1"/>
+      <w:numFmt w:val="bullet"/>
+      <w:lvlText w:val=""/>
+      <w:lvlJc w:val="left"/>
+      <w:pPr>
+        <w:ind w:left="2880" w:hanging="360"/>
+      </w:pPr>
+      <w:rPr>
+        <w:rFonts w:ascii="Wingdings" w:hAnsi="Wingdings" w:hint="default"/>
+      </w:rPr>
+    </w:lvl>
+    <w:lvl w:ilvl="3" w:tplc="34090001" w:tentative="1">
+      <w:start w:val="1"/>
+      <w:numFmt w:val="bullet"/>
+      <w:lvlText w:val=""/>
+      <w:lvlJc w:val="left"/>
+      <w:pPr>
+        <w:ind w:left="3600" w:hanging="360"/>
+      </w:pPr>
+      <w:rPr>
+        <w:rFonts w:ascii="Symbol" w:hAnsi="Symbol" w:hint="default"/>
+      </w:rPr>
+    </w:lvl>
+    <w:lvl w:ilvl="4" w:tplc="34090003" w:tentative="1">
+      <w:start w:val="1"/>
+      <w:numFmt w:val="bullet"/>
+      <w:lvlText w:val="o"/>
+      <w:lvlJc w:val="left"/>
+      <w:pPr>
+        <w:ind w:left="4320" w:hanging="360"/>
+      </w:pPr>
+      <w:rPr>
+        <w:rFonts w:ascii="Courier New" w:hAnsi="Courier New" w:cs="Courier New" w:hint="default"/>
+      </w:rPr>
+    </w:lvl>
+    <w:lvl w:ilvl="5" w:tplc="34090005" w:tentative="1">
+      <w:start w:val="1"/>
+      <w:numFmt w:val="bullet"/>
+      <w:lvlText w:val=""/>
+      <w:lvlJc w:val="left"/>
+      <w:pPr>
+        <w:ind w:left="5040" w:hanging="360"/>
+      </w:pPr>
+      <w:rPr>
+        <w:rFonts w:ascii="Wingdings" w:hAnsi="Wingdings" w:hint="default"/>
+      </w:rPr>
+    </w:lvl>
+    <w:lvl w:ilvl="6" w:tplc="34090001" w:tentative="1">
+      <w:start w:val="1"/>
+      <w:numFmt w:val="bullet"/>
+      <w:lvlText w:val=""/>
+      <w:lvlJc w:val="left"/>
+      <w:pPr>
+        <w:ind w:left="5760" w:hanging="360"/>
+      </w:pPr>
+      <w:rPr>
+        <w:rFonts w:ascii="Symbol" w:hAnsi="Symbol" w:hint="default"/>
+      </w:rPr>
+    </w:lvl>
+    <w:lvl w:ilvl="7" w:tplc="34090003" w:tentative="1">
+      <w:start w:val="1"/>
+      <w:numFmt w:val="bullet"/>
+      <w:lvlText w:val="o"/>
+      <w:lvlJc w:val="left"/>
+      <w:pPr>
+        <w:ind w:left="6480" w:hanging="360"/>
+      </w:pPr>
+      <w:rPr>
+        <w:rFonts w:ascii="Courier New" w:hAnsi="Courier New" w:cs="Courier New" w:hint="default"/>
+      </w:rPr>
+    </w:lvl>
+    <w:lvl w:ilvl="8" w:tplc="34090005" w:tentative="1">
+      <w:start w:val="1"/>
+      <w:numFmt w:val="bullet"/>
+      <w:lvlText w:val=""/>
+      <w:lvlJc w:val="left"/>
+      <w:pPr>
+        <w:ind w:left="7200" w:hanging="360"/>
+      </w:pPr>
+      <w:rPr>
+        <w:rFonts w:ascii="Wingdings" w:hAnsi="Wingdings" w:hint="default"/>
+      </w:rPr>
+    </w:lvl>
+  </w:abstractNum>
+  <w:abstractNum w:abstractNumId="1" w15:restartNumberingAfterBreak="0">
     <w:nsid w:val="2A4B422A"/>
     <w:multiLevelType w:val="hybridMultilevel"/>
     <w:tmpl w:val="16DC556A"/>
@@ -17613,7 +15521,7 @@
       </w:rPr>
     </w:lvl>
   </w:abstractNum>
-  <w:abstractNum w:abstractNumId="1" w15:restartNumberingAfterBreak="0">
+  <w:abstractNum w:abstractNumId="2" w15:restartNumberingAfterBreak="0">
     <w:nsid w:val="5F325E8D"/>
     <w:multiLevelType w:val="hybridMultilevel"/>
     <w:tmpl w:val="044AE39C"/>
@@ -17733,10 +15641,13 @@
     </w:lvl>
   </w:abstractNum>
   <w:num w:numId="1">
-    <w:abstractNumId w:val="0"/>
+    <w:abstractNumId w:val="1"/>
   </w:num>
   <w:num w:numId="2">
-    <w:abstractNumId w:val="1"/>
+    <w:abstractNumId w:val="2"/>
+  </w:num>
+  <w:num w:numId="3">
+    <w:abstractNumId w:val="0"/>
   </w:num>
 </w:numbering>
 </file>

</xml_diff>

<commit_message>
CMP - Edited Front Page
</commit_message>
<xml_diff>
--- a/Documentation/MCSPROJ/Needed Documents/Change Management Plan.docx
+++ b/Documentation/MCSPROJ/Needed Documents/Change Management Plan.docx
@@ -4,43 +4,34 @@
   <w:body>
     <w:p>
       <w:pPr>
-        <w:rPr>
-          <w:rFonts w:ascii="Arial" w:eastAsia="Times New Roman" w:hAnsi="Arial" w:cs="Arial"/>
-        </w:rPr>
-      </w:pPr>
-    </w:p>
-    <w:p>
-      <w:pPr>
-        <w:rPr>
-          <w:rFonts w:ascii="Arial" w:eastAsia="Times New Roman" w:hAnsi="Arial" w:cs="Arial"/>
-        </w:rPr>
-      </w:pPr>
-    </w:p>
-    <w:p>
-      <w:pPr>
-        <w:spacing w:before="6"/>
-        <w:rPr>
-          <w:rFonts w:ascii="Arial" w:eastAsia="Times New Roman" w:hAnsi="Arial" w:cs="Arial"/>
-        </w:rPr>
-      </w:pPr>
-    </w:p>
-    <w:p>
-      <w:pPr>
-        <w:spacing w:line="200" w:lineRule="atLeast"/>
-        <w:rPr>
-          <w:rFonts w:ascii="Arial" w:eastAsia="Times New Roman" w:hAnsi="Arial" w:cs="Arial"/>
-        </w:rPr>
-      </w:pPr>
-      <w:r>
-        <w:rPr>
-          <w:rFonts w:ascii="Arial" w:eastAsia="Times New Roman" w:hAnsi="Arial" w:cs="Arial"/>
+        <w:pStyle w:val="ByLine"/>
+        <w:spacing w:before="0" w:after="0"/>
+        <w:jc w:val="center"/>
+        <w:rPr>
+          <w:rFonts w:cs="Arial"/>
+          <w:b w:val="0"/>
+          <w:sz w:val="32"/>
+          <w:szCs w:val="32"/>
+        </w:rPr>
+      </w:pPr>
+      <w:r>
+        <w:rPr>
           <w:noProof/>
+          <w:lang w:eastAsia="en-US"/>
         </w:rPr>
         <w:drawing>
-          <wp:inline distT="0" distB="0" distL="0" distR="0">
-            <wp:extent cx="3205688" cy="523875"/>
-            <wp:effectExtent l="0" t="0" r="0" b="0"/>
-            <wp:docPr id="1" name="image1.jpeg"/>
+          <wp:anchor distT="0" distB="0" distL="114300" distR="114300" simplePos="0" relativeHeight="251660288" behindDoc="0" locked="0" layoutInCell="1" allowOverlap="1" wp14:anchorId="11D3BC00" wp14:editId="02E0119D">
+            <wp:simplePos x="0" y="0"/>
+            <wp:positionH relativeFrom="column">
+              <wp:posOffset>2656840</wp:posOffset>
+            </wp:positionH>
+            <wp:positionV relativeFrom="paragraph">
+              <wp:posOffset>527</wp:posOffset>
+            </wp:positionV>
+            <wp:extent cx="672860" cy="676888"/>
+            <wp:effectExtent l="0" t="0" r="0" b="9525"/>
+            <wp:wrapSquare wrapText="bothSides"/>
+            <wp:docPr id="1" name="Picture 1" descr="Image result for ASIA PACIFIC COLLEGE LOGO"/>
             <wp:cNvGraphicFramePr>
               <a:graphicFrameLocks xmlns:a="http://schemas.openxmlformats.org/drawingml/2006/main" noChangeAspect="1"/>
             </wp:cNvGraphicFramePr>
@@ -48,1204 +39,328 @@
               <a:graphicData uri="http://schemas.openxmlformats.org/drawingml/2006/picture">
                 <pic:pic xmlns:pic="http://schemas.openxmlformats.org/drawingml/2006/picture">
                   <pic:nvPicPr>
-                    <pic:cNvPr id="2" name="image1.jpeg"/>
-                    <pic:cNvPicPr/>
+                    <pic:cNvPr id="0" name="Picture 1" descr="Image result for ASIA PACIFIC COLLEGE LOGO"/>
+                    <pic:cNvPicPr>
+                      <a:picLocks noChangeAspect="1" noChangeArrowheads="1"/>
+                    </pic:cNvPicPr>
                   </pic:nvPicPr>
                   <pic:blipFill>
-                    <a:blip r:embed="rId7" cstate="print"/>
+                    <a:blip r:embed="rId7" cstate="print">
+                      <a:extLst>
+                        <a:ext uri="{28A0092B-C50C-407E-A947-70E740481C1C}">
+                          <a14:useLocalDpi xmlns:a14="http://schemas.microsoft.com/office/drawing/2010/main" val="0"/>
+                        </a:ext>
+                      </a:extLst>
+                    </a:blip>
+                    <a:srcRect/>
                     <a:stretch>
                       <a:fillRect/>
                     </a:stretch>
                   </pic:blipFill>
-                  <pic:spPr>
+                  <pic:spPr bwMode="auto">
                     <a:xfrm>
                       <a:off x="0" y="0"/>
-                      <a:ext cx="3205688" cy="523875"/>
+                      <a:ext cx="672860" cy="676888"/>
                     </a:xfrm>
                     <a:prstGeom prst="rect">
                       <a:avLst/>
                     </a:prstGeom>
+                    <a:noFill/>
+                    <a:ln>
+                      <a:noFill/>
+                    </a:ln>
                   </pic:spPr>
                 </pic:pic>
               </a:graphicData>
             </a:graphic>
-          </wp:inline>
+            <wp14:sizeRelH relativeFrom="page">
+              <wp14:pctWidth>0</wp14:pctWidth>
+            </wp14:sizeRelH>
+            <wp14:sizeRelV relativeFrom="page">
+              <wp14:pctHeight>0</wp14:pctHeight>
+            </wp14:sizeRelV>
+          </wp:anchor>
         </w:drawing>
       </w:r>
     </w:p>
     <w:p>
       <w:pPr>
-        <w:rPr>
-          <w:rFonts w:ascii="Arial" w:eastAsia="Times New Roman" w:hAnsi="Arial" w:cs="Arial"/>
-        </w:rPr>
-      </w:pPr>
-    </w:p>
-    <w:p>
-      <w:pPr>
-        <w:spacing w:before="1"/>
-        <w:rPr>
-          <w:rFonts w:ascii="Arial" w:eastAsia="Times New Roman" w:hAnsi="Arial" w:cs="Arial"/>
-        </w:rPr>
-      </w:pPr>
-    </w:p>
-    <w:p>
-      <w:pPr>
-        <w:spacing w:before="69" w:line="274" w:lineRule="exact"/>
-        <w:ind w:right="1946"/>
+        <w:pStyle w:val="ByLine"/>
+        <w:spacing w:before="0" w:after="0"/>
         <w:jc w:val="center"/>
         <w:rPr>
-          <w:rFonts w:ascii="Arial" w:eastAsia="Times New Roman" w:hAnsi="Arial" w:cs="Arial"/>
-        </w:rPr>
-      </w:pPr>
-      <w:r>
-        <w:rPr>
-          <w:rFonts w:ascii="Arial" w:hAnsi="Arial" w:cs="Arial"/>
-          <w:b/>
-          <w:spacing w:val="-1"/>
-        </w:rPr>
-        <w:t>PROJECT</w:t>
-      </w:r>
-      <w:r>
-        <w:rPr>
-          <w:rFonts w:ascii="Arial" w:hAnsi="Arial" w:cs="Arial"/>
-          <w:b/>
-          <w:spacing w:val="-11"/>
-        </w:rPr>
-        <w:t xml:space="preserve"> </w:t>
-      </w:r>
-      <w:r>
-        <w:rPr>
-          <w:rFonts w:ascii="Arial" w:hAnsi="Arial" w:cs="Arial"/>
-          <w:b/>
-          <w:spacing w:val="-1"/>
-        </w:rPr>
-        <w:t>CHANGE</w:t>
-      </w:r>
-      <w:r>
-        <w:rPr>
-          <w:rFonts w:ascii="Arial" w:hAnsi="Arial" w:cs="Arial"/>
-          <w:b/>
-          <w:spacing w:val="-11"/>
-        </w:rPr>
-        <w:t xml:space="preserve"> </w:t>
-      </w:r>
-      <w:r>
-        <w:rPr>
-          <w:rFonts w:ascii="Arial" w:hAnsi="Arial" w:cs="Arial"/>
-          <w:b/>
-          <w:spacing w:val="-1"/>
-        </w:rPr>
-        <w:t>MANAGEMENT</w:t>
-      </w:r>
-      <w:r>
-        <w:rPr>
-          <w:rFonts w:ascii="Arial" w:hAnsi="Arial" w:cs="Arial"/>
-          <w:b/>
-          <w:spacing w:val="-11"/>
-        </w:rPr>
-        <w:t xml:space="preserve"> </w:t>
-      </w:r>
-      <w:r>
-        <w:rPr>
-          <w:rFonts w:ascii="Arial" w:hAnsi="Arial" w:cs="Arial"/>
-          <w:b/>
-          <w:spacing w:val="-1"/>
-        </w:rPr>
-        <w:t>PLAN</w:t>
-      </w:r>
-      <w:r>
-        <w:rPr>
-          <w:rFonts w:ascii="Arial" w:hAnsi="Arial" w:cs="Arial"/>
-          <w:b/>
-          <w:spacing w:val="-12"/>
-        </w:rPr>
-        <w:t xml:space="preserve"> </w:t>
-      </w:r>
-      <w:r>
-        <w:rPr>
-          <w:rFonts w:ascii="Arial" w:hAnsi="Arial" w:cs="Arial"/>
-          <w:b/>
-          <w:spacing w:val="-1"/>
-        </w:rPr>
-        <w:t>TEMPLATE</w:t>
-      </w:r>
-    </w:p>
-    <w:p>
-      <w:pPr>
-        <w:pStyle w:val="BodyText"/>
-        <w:ind w:left="0" w:right="110"/>
+          <w:rFonts w:cs="Arial"/>
+          <w:b w:val="0"/>
+          <w:sz w:val="32"/>
+          <w:szCs w:val="32"/>
+        </w:rPr>
+      </w:pPr>
+    </w:p>
+    <w:p>
+      <w:pPr>
+        <w:pStyle w:val="ByLine"/>
+        <w:spacing w:before="0" w:after="0"/>
         <w:jc w:val="center"/>
         <w:rPr>
-          <w:rFonts w:ascii="Arial" w:hAnsi="Arial" w:cs="Arial"/>
-          <w:sz w:val="22"/>
-          <w:szCs w:val="22"/>
-        </w:rPr>
-      </w:pPr>
-      <w:r>
-        <w:rPr>
-          <w:rFonts w:ascii="Arial" w:hAnsi="Arial" w:cs="Arial"/>
-          <w:spacing w:val="-1"/>
-          <w:sz w:val="22"/>
-          <w:szCs w:val="22"/>
-        </w:rPr>
-        <w:t>This</w:t>
-      </w:r>
-      <w:r>
-        <w:rPr>
-          <w:rFonts w:ascii="Arial" w:hAnsi="Arial" w:cs="Arial"/>
-          <w:spacing w:val="-3"/>
-          <w:sz w:val="22"/>
-          <w:szCs w:val="22"/>
-        </w:rPr>
-        <w:t xml:space="preserve"> </w:t>
-      </w:r>
-      <w:r>
-        <w:rPr>
-          <w:rFonts w:ascii="Arial" w:hAnsi="Arial" w:cs="Arial"/>
-          <w:spacing w:val="-1"/>
-          <w:sz w:val="22"/>
-          <w:szCs w:val="22"/>
-        </w:rPr>
-        <w:t>Project</w:t>
-      </w:r>
-      <w:r>
-        <w:rPr>
-          <w:rFonts w:ascii="Arial" w:hAnsi="Arial" w:cs="Arial"/>
-          <w:spacing w:val="-3"/>
-          <w:sz w:val="22"/>
-          <w:szCs w:val="22"/>
-        </w:rPr>
-        <w:t xml:space="preserve"> </w:t>
-      </w:r>
-      <w:r>
-        <w:rPr>
-          <w:rFonts w:ascii="Arial" w:hAnsi="Arial" w:cs="Arial"/>
-          <w:spacing w:val="-1"/>
-          <w:sz w:val="22"/>
-          <w:szCs w:val="22"/>
-        </w:rPr>
-        <w:t>Change</w:t>
-      </w:r>
-      <w:r>
-        <w:rPr>
-          <w:rFonts w:ascii="Arial" w:hAnsi="Arial" w:cs="Arial"/>
-          <w:spacing w:val="-4"/>
-          <w:sz w:val="22"/>
-          <w:szCs w:val="22"/>
-        </w:rPr>
-        <w:t xml:space="preserve"> </w:t>
-      </w:r>
-      <w:r>
-        <w:rPr>
-          <w:rFonts w:ascii="Arial" w:hAnsi="Arial" w:cs="Arial"/>
-          <w:spacing w:val="-1"/>
-          <w:sz w:val="22"/>
-          <w:szCs w:val="22"/>
-        </w:rPr>
-        <w:t>Management</w:t>
-      </w:r>
-      <w:r>
-        <w:rPr>
-          <w:rFonts w:ascii="Arial" w:hAnsi="Arial" w:cs="Arial"/>
-          <w:spacing w:val="-3"/>
-          <w:sz w:val="22"/>
-          <w:szCs w:val="22"/>
-        </w:rPr>
-        <w:t xml:space="preserve"> </w:t>
-      </w:r>
-      <w:r>
-        <w:rPr>
-          <w:rFonts w:ascii="Arial" w:hAnsi="Arial" w:cs="Arial"/>
-          <w:spacing w:val="-1"/>
-          <w:sz w:val="22"/>
-          <w:szCs w:val="22"/>
-        </w:rPr>
-        <w:t>Template</w:t>
-      </w:r>
-      <w:r>
-        <w:rPr>
-          <w:rFonts w:ascii="Arial" w:hAnsi="Arial" w:cs="Arial"/>
-          <w:spacing w:val="-3"/>
-          <w:sz w:val="22"/>
-          <w:szCs w:val="22"/>
-        </w:rPr>
-        <w:t xml:space="preserve"> </w:t>
-      </w:r>
-      <w:r>
-        <w:rPr>
-          <w:rFonts w:ascii="Arial" w:hAnsi="Arial" w:cs="Arial"/>
-          <w:sz w:val="22"/>
-          <w:szCs w:val="22"/>
-        </w:rPr>
-        <w:t>is</w:t>
-      </w:r>
-      <w:r>
-        <w:rPr>
-          <w:rFonts w:ascii="Arial" w:hAnsi="Arial" w:cs="Arial"/>
-          <w:spacing w:val="-3"/>
-          <w:sz w:val="22"/>
-          <w:szCs w:val="22"/>
-        </w:rPr>
-        <w:t xml:space="preserve"> </w:t>
-      </w:r>
-      <w:r>
-        <w:rPr>
-          <w:rFonts w:ascii="Arial" w:hAnsi="Arial" w:cs="Arial"/>
-          <w:sz w:val="22"/>
-          <w:szCs w:val="22"/>
-        </w:rPr>
-        <w:t>free</w:t>
-      </w:r>
-      <w:r>
-        <w:rPr>
-          <w:rFonts w:ascii="Arial" w:hAnsi="Arial" w:cs="Arial"/>
-          <w:spacing w:val="-4"/>
-          <w:sz w:val="22"/>
-          <w:szCs w:val="22"/>
-        </w:rPr>
-        <w:t xml:space="preserve"> </w:t>
-      </w:r>
-      <w:r>
-        <w:rPr>
-          <w:rFonts w:ascii="Arial" w:hAnsi="Arial" w:cs="Arial"/>
-          <w:spacing w:val="-1"/>
-          <w:sz w:val="22"/>
-          <w:szCs w:val="22"/>
+          <w:rFonts w:cs="Arial"/>
+          <w:b w:val="0"/>
+          <w:sz w:val="32"/>
+          <w:szCs w:val="32"/>
+        </w:rPr>
+      </w:pPr>
+    </w:p>
+    <w:p>
+      <w:pPr>
+        <w:pStyle w:val="ByLine"/>
+        <w:spacing w:before="0" w:after="0"/>
+        <w:jc w:val="center"/>
+        <w:rPr>
+          <w:rFonts w:cs="Arial"/>
+          <w:b w:val="0"/>
+          <w:sz w:val="32"/>
+          <w:szCs w:val="32"/>
+        </w:rPr>
+      </w:pPr>
+      <w:r>
+        <w:rPr>
+          <w:rFonts w:cs="Arial"/>
+          <w:b w:val="0"/>
+          <w:sz w:val="32"/>
+          <w:szCs w:val="32"/>
+        </w:rPr>
+        <w:t>Asia Pacific College</w:t>
+      </w:r>
+    </w:p>
+    <w:p>
+      <w:pPr>
+        <w:pStyle w:val="ByLine"/>
+        <w:spacing w:before="0" w:after="0"/>
+        <w:jc w:val="center"/>
+        <w:rPr>
+          <w:rFonts w:cs="Arial"/>
+          <w:b w:val="0"/>
+          <w:sz w:val="32"/>
+          <w:szCs w:val="32"/>
+        </w:rPr>
+      </w:pPr>
+      <w:r>
+        <w:rPr>
+          <w:rFonts w:cs="Arial"/>
+          <w:b w:val="0"/>
+          <w:sz w:val="32"/>
+          <w:szCs w:val="32"/>
+        </w:rPr>
+        <w:t>#3 Humabon Place, Magallanes, Makati City</w:t>
+      </w:r>
+    </w:p>
+    <w:p>
+      <w:pPr>
+        <w:pStyle w:val="Title"/>
+        <w:ind w:firstLine="720"/>
+        <w:jc w:val="center"/>
+        <w:rPr>
+          <w:rFonts w:cs="Arial"/>
+          <w:sz w:val="56"/>
+          <w:szCs w:val="52"/>
+        </w:rPr>
+      </w:pPr>
+    </w:p>
+    <w:p>
+      <w:pPr>
+        <w:pStyle w:val="Title"/>
+        <w:jc w:val="center"/>
+        <w:rPr>
+          <w:rFonts w:cs="Arial"/>
+          <w:sz w:val="60"/>
+          <w:szCs w:val="52"/>
+        </w:rPr>
+      </w:pPr>
+      <w:r>
+        <w:rPr>
+          <w:rFonts w:cs="Arial"/>
+          <w:sz w:val="60"/>
+          <w:szCs w:val="52"/>
+        </w:rPr>
+        <w:t>Change Management Plan</w:t>
+      </w:r>
+    </w:p>
+    <w:p>
+      <w:pPr>
+        <w:pStyle w:val="Title"/>
+        <w:spacing w:before="0" w:after="400"/>
+        <w:jc w:val="center"/>
+        <w:rPr>
+          <w:rFonts w:cs="Arial"/>
+          <w:sz w:val="60"/>
+          <w:szCs w:val="52"/>
+        </w:rPr>
+      </w:pPr>
+      <w:r>
+        <w:rPr>
+          <w:rFonts w:cs="Arial"/>
+          <w:sz w:val="60"/>
+          <w:szCs w:val="52"/>
         </w:rPr>
         <w:t>for</w:t>
       </w:r>
-      <w:r>
-        <w:rPr>
-          <w:rFonts w:ascii="Arial" w:hAnsi="Arial" w:cs="Arial"/>
-          <w:spacing w:val="1"/>
-          <w:sz w:val="22"/>
-          <w:szCs w:val="22"/>
-        </w:rPr>
-        <w:t xml:space="preserve"> </w:t>
-      </w:r>
-      <w:r>
-        <w:rPr>
-          <w:rFonts w:ascii="Arial" w:hAnsi="Arial" w:cs="Arial"/>
-          <w:spacing w:val="-2"/>
-          <w:sz w:val="22"/>
-          <w:szCs w:val="22"/>
-        </w:rPr>
-        <w:t>you</w:t>
-      </w:r>
-      <w:r>
-        <w:rPr>
-          <w:rFonts w:ascii="Arial" w:hAnsi="Arial" w:cs="Arial"/>
-          <w:spacing w:val="-3"/>
-          <w:sz w:val="22"/>
-          <w:szCs w:val="22"/>
-        </w:rPr>
-        <w:t xml:space="preserve"> </w:t>
-      </w:r>
-      <w:r>
-        <w:rPr>
-          <w:rFonts w:ascii="Arial" w:hAnsi="Arial" w:cs="Arial"/>
-          <w:sz w:val="22"/>
-          <w:szCs w:val="22"/>
-        </w:rPr>
-        <w:t>to</w:t>
-      </w:r>
-      <w:r>
-        <w:rPr>
-          <w:rFonts w:ascii="Arial" w:hAnsi="Arial" w:cs="Arial"/>
-          <w:spacing w:val="-3"/>
-          <w:sz w:val="22"/>
-          <w:szCs w:val="22"/>
-        </w:rPr>
-        <w:t xml:space="preserve"> </w:t>
-      </w:r>
-      <w:r>
-        <w:rPr>
-          <w:rFonts w:ascii="Arial" w:hAnsi="Arial" w:cs="Arial"/>
-          <w:sz w:val="22"/>
-          <w:szCs w:val="22"/>
-        </w:rPr>
-        <w:t>copy</w:t>
-      </w:r>
-      <w:r>
-        <w:rPr>
-          <w:rFonts w:ascii="Arial" w:hAnsi="Arial" w:cs="Arial"/>
-          <w:spacing w:val="-5"/>
-          <w:sz w:val="22"/>
-          <w:szCs w:val="22"/>
-        </w:rPr>
-        <w:t xml:space="preserve"> </w:t>
-      </w:r>
-      <w:r>
-        <w:rPr>
-          <w:rFonts w:ascii="Arial" w:hAnsi="Arial" w:cs="Arial"/>
-          <w:spacing w:val="-1"/>
-          <w:sz w:val="22"/>
-          <w:szCs w:val="22"/>
-        </w:rPr>
-        <w:t>and</w:t>
-      </w:r>
-      <w:r>
-        <w:rPr>
-          <w:rFonts w:ascii="Arial" w:hAnsi="Arial" w:cs="Arial"/>
-          <w:spacing w:val="-3"/>
-          <w:sz w:val="22"/>
-          <w:szCs w:val="22"/>
-        </w:rPr>
-        <w:t xml:space="preserve"> </w:t>
-      </w:r>
-      <w:r>
-        <w:rPr>
-          <w:rFonts w:ascii="Arial" w:hAnsi="Arial" w:cs="Arial"/>
-          <w:sz w:val="22"/>
-          <w:szCs w:val="22"/>
-        </w:rPr>
-        <w:t>use</w:t>
-      </w:r>
-      <w:r>
-        <w:rPr>
-          <w:rFonts w:ascii="Arial" w:hAnsi="Arial" w:cs="Arial"/>
-          <w:spacing w:val="-2"/>
-          <w:sz w:val="22"/>
-          <w:szCs w:val="22"/>
-        </w:rPr>
-        <w:t xml:space="preserve"> </w:t>
-      </w:r>
-      <w:r>
-        <w:rPr>
-          <w:rFonts w:ascii="Arial" w:hAnsi="Arial" w:cs="Arial"/>
-          <w:sz w:val="22"/>
-          <w:szCs w:val="22"/>
-        </w:rPr>
-        <w:t>on</w:t>
-      </w:r>
-      <w:r>
-        <w:rPr>
-          <w:rFonts w:ascii="Arial" w:hAnsi="Arial" w:cs="Arial"/>
-          <w:spacing w:val="-1"/>
-          <w:sz w:val="22"/>
-          <w:szCs w:val="22"/>
-        </w:rPr>
-        <w:t xml:space="preserve"> </w:t>
-      </w:r>
-      <w:r>
-        <w:rPr>
-          <w:rFonts w:ascii="Arial" w:hAnsi="Arial" w:cs="Arial"/>
-          <w:spacing w:val="-2"/>
-          <w:sz w:val="22"/>
-          <w:szCs w:val="22"/>
-        </w:rPr>
-        <w:t>your</w:t>
-      </w:r>
-      <w:r>
-        <w:rPr>
-          <w:rFonts w:ascii="Arial" w:hAnsi="Arial" w:cs="Arial"/>
-          <w:spacing w:val="-4"/>
-          <w:sz w:val="22"/>
-          <w:szCs w:val="22"/>
-        </w:rPr>
-        <w:t xml:space="preserve"> </w:t>
-      </w:r>
-      <w:r>
-        <w:rPr>
-          <w:rFonts w:ascii="Arial" w:hAnsi="Arial" w:cs="Arial"/>
-          <w:spacing w:val="-1"/>
-          <w:sz w:val="22"/>
-          <w:szCs w:val="22"/>
-        </w:rPr>
-        <w:t>project</w:t>
-      </w:r>
-      <w:r>
-        <w:rPr>
-          <w:rFonts w:ascii="Arial" w:hAnsi="Arial" w:cs="Arial"/>
-          <w:spacing w:val="87"/>
-          <w:w w:val="99"/>
-          <w:sz w:val="22"/>
-          <w:szCs w:val="22"/>
-        </w:rPr>
-        <w:t xml:space="preserve"> </w:t>
-      </w:r>
-      <w:r>
-        <w:rPr>
-          <w:rFonts w:ascii="Arial" w:hAnsi="Arial" w:cs="Arial"/>
-          <w:spacing w:val="-1"/>
-          <w:sz w:val="22"/>
-          <w:szCs w:val="22"/>
-        </w:rPr>
-        <w:t>and</w:t>
-      </w:r>
-      <w:r>
-        <w:rPr>
-          <w:rFonts w:ascii="Arial" w:hAnsi="Arial" w:cs="Arial"/>
-          <w:spacing w:val="-4"/>
-          <w:sz w:val="22"/>
-          <w:szCs w:val="22"/>
-        </w:rPr>
-        <w:t xml:space="preserve"> </w:t>
-      </w:r>
-      <w:r>
-        <w:rPr>
-          <w:rFonts w:ascii="Arial" w:hAnsi="Arial" w:cs="Arial"/>
-          <w:spacing w:val="-1"/>
-          <w:sz w:val="22"/>
-          <w:szCs w:val="22"/>
-        </w:rPr>
-        <w:t xml:space="preserve">within </w:t>
-      </w:r>
-      <w:r>
-        <w:rPr>
-          <w:rFonts w:ascii="Arial" w:hAnsi="Arial" w:cs="Arial"/>
-          <w:spacing w:val="-2"/>
-          <w:sz w:val="22"/>
-          <w:szCs w:val="22"/>
-        </w:rPr>
-        <w:t>your</w:t>
-      </w:r>
-      <w:r>
-        <w:rPr>
-          <w:rFonts w:ascii="Arial" w:hAnsi="Arial" w:cs="Arial"/>
-          <w:spacing w:val="-4"/>
-          <w:sz w:val="22"/>
-          <w:szCs w:val="22"/>
-        </w:rPr>
-        <w:t xml:space="preserve"> </w:t>
-      </w:r>
-      <w:r>
-        <w:rPr>
-          <w:rFonts w:ascii="Arial" w:hAnsi="Arial" w:cs="Arial"/>
-          <w:sz w:val="22"/>
-          <w:szCs w:val="22"/>
-        </w:rPr>
-        <w:t>organization.</w:t>
-      </w:r>
-      <w:r>
-        <w:rPr>
-          <w:rFonts w:ascii="Arial" w:hAnsi="Arial" w:cs="Arial"/>
-          <w:spacing w:val="-3"/>
-          <w:sz w:val="22"/>
-          <w:szCs w:val="22"/>
-        </w:rPr>
-        <w:t xml:space="preserve"> </w:t>
-      </w:r>
-      <w:r>
-        <w:rPr>
-          <w:rFonts w:ascii="Arial" w:hAnsi="Arial" w:cs="Arial"/>
-          <w:sz w:val="22"/>
-          <w:szCs w:val="22"/>
-        </w:rPr>
-        <w:t>We</w:t>
-      </w:r>
-      <w:r>
-        <w:rPr>
-          <w:rFonts w:ascii="Arial" w:hAnsi="Arial" w:cs="Arial"/>
-          <w:spacing w:val="-4"/>
-          <w:sz w:val="22"/>
-          <w:szCs w:val="22"/>
-        </w:rPr>
-        <w:t xml:space="preserve"> </w:t>
-      </w:r>
-      <w:r>
-        <w:rPr>
-          <w:rFonts w:ascii="Arial" w:hAnsi="Arial" w:cs="Arial"/>
-          <w:sz w:val="22"/>
-          <w:szCs w:val="22"/>
-        </w:rPr>
-        <w:t>hope</w:t>
-      </w:r>
-      <w:r>
-        <w:rPr>
-          <w:rFonts w:ascii="Arial" w:hAnsi="Arial" w:cs="Arial"/>
-          <w:spacing w:val="-4"/>
-          <w:sz w:val="22"/>
-          <w:szCs w:val="22"/>
-        </w:rPr>
-        <w:t xml:space="preserve"> </w:t>
-      </w:r>
-      <w:r>
-        <w:rPr>
-          <w:rFonts w:ascii="Arial" w:hAnsi="Arial" w:cs="Arial"/>
-          <w:spacing w:val="-1"/>
-          <w:sz w:val="22"/>
-          <w:szCs w:val="22"/>
-        </w:rPr>
-        <w:t>that</w:t>
-      </w:r>
-      <w:r>
-        <w:rPr>
-          <w:rFonts w:ascii="Arial" w:hAnsi="Arial" w:cs="Arial"/>
-          <w:spacing w:val="-2"/>
-          <w:sz w:val="22"/>
-          <w:szCs w:val="22"/>
-        </w:rPr>
-        <w:t xml:space="preserve"> you</w:t>
-      </w:r>
-      <w:r>
-        <w:rPr>
-          <w:rFonts w:ascii="Arial" w:hAnsi="Arial" w:cs="Arial"/>
-          <w:spacing w:val="-3"/>
-          <w:sz w:val="22"/>
-          <w:szCs w:val="22"/>
-        </w:rPr>
-        <w:t xml:space="preserve"> </w:t>
-      </w:r>
-      <w:r>
-        <w:rPr>
-          <w:rFonts w:ascii="Arial" w:hAnsi="Arial" w:cs="Arial"/>
-          <w:sz w:val="22"/>
-          <w:szCs w:val="22"/>
-        </w:rPr>
-        <w:t>find</w:t>
-      </w:r>
-      <w:r>
-        <w:rPr>
-          <w:rFonts w:ascii="Arial" w:hAnsi="Arial" w:cs="Arial"/>
-          <w:spacing w:val="-3"/>
-          <w:sz w:val="22"/>
-          <w:szCs w:val="22"/>
-        </w:rPr>
-        <w:t xml:space="preserve"> </w:t>
-      </w:r>
-      <w:r>
-        <w:rPr>
-          <w:rFonts w:ascii="Arial" w:hAnsi="Arial" w:cs="Arial"/>
-          <w:sz w:val="22"/>
-          <w:szCs w:val="22"/>
-        </w:rPr>
-        <w:t>this</w:t>
-      </w:r>
-      <w:r>
-        <w:rPr>
-          <w:rFonts w:ascii="Arial" w:hAnsi="Arial" w:cs="Arial"/>
-          <w:spacing w:val="-3"/>
-          <w:sz w:val="22"/>
-          <w:szCs w:val="22"/>
-        </w:rPr>
-        <w:t xml:space="preserve"> </w:t>
-      </w:r>
-      <w:r>
-        <w:rPr>
-          <w:rFonts w:ascii="Arial" w:hAnsi="Arial" w:cs="Arial"/>
-          <w:spacing w:val="-1"/>
-          <w:sz w:val="22"/>
-          <w:szCs w:val="22"/>
-        </w:rPr>
-        <w:t>template</w:t>
-      </w:r>
-      <w:r>
-        <w:rPr>
-          <w:rFonts w:ascii="Arial" w:hAnsi="Arial" w:cs="Arial"/>
-          <w:spacing w:val="-4"/>
-          <w:sz w:val="22"/>
-          <w:szCs w:val="22"/>
-        </w:rPr>
-        <w:t xml:space="preserve"> </w:t>
-      </w:r>
-      <w:r>
-        <w:rPr>
-          <w:rFonts w:ascii="Arial" w:hAnsi="Arial" w:cs="Arial"/>
-          <w:spacing w:val="-1"/>
-          <w:sz w:val="22"/>
-          <w:szCs w:val="22"/>
-        </w:rPr>
-        <w:t>useful</w:t>
-      </w:r>
-      <w:r>
-        <w:rPr>
-          <w:rFonts w:ascii="Arial" w:hAnsi="Arial" w:cs="Arial"/>
-          <w:spacing w:val="-3"/>
-          <w:sz w:val="22"/>
-          <w:szCs w:val="22"/>
-        </w:rPr>
-        <w:t xml:space="preserve"> </w:t>
-      </w:r>
-      <w:r>
-        <w:rPr>
-          <w:rFonts w:ascii="Arial" w:hAnsi="Arial" w:cs="Arial"/>
-          <w:sz w:val="22"/>
-          <w:szCs w:val="22"/>
-        </w:rPr>
-        <w:t>and</w:t>
-      </w:r>
-    </w:p>
-    <w:p>
-      <w:pPr>
-        <w:pStyle w:val="BodyText"/>
-        <w:ind w:left="0" w:right="674"/>
+    </w:p>
+    <w:p>
+      <w:pPr>
+        <w:pStyle w:val="Title"/>
         <w:jc w:val="center"/>
         <w:rPr>
-          <w:rFonts w:ascii="Arial" w:hAnsi="Arial" w:cs="Arial"/>
-          <w:sz w:val="22"/>
-          <w:szCs w:val="22"/>
-        </w:rPr>
-      </w:pPr>
-      <w:r>
-        <w:rPr>
-          <w:rFonts w:ascii="Arial" w:hAnsi="Arial" w:cs="Arial"/>
-          <w:spacing w:val="-1"/>
-          <w:sz w:val="22"/>
-          <w:szCs w:val="22"/>
-        </w:rPr>
-        <w:t>welcome</w:t>
-      </w:r>
-      <w:r>
-        <w:rPr>
-          <w:rFonts w:ascii="Arial" w:hAnsi="Arial" w:cs="Arial"/>
-          <w:spacing w:val="-2"/>
-          <w:sz w:val="22"/>
-          <w:szCs w:val="22"/>
-        </w:rPr>
-        <w:t xml:space="preserve"> your</w:t>
-      </w:r>
-      <w:r>
-        <w:rPr>
-          <w:rFonts w:ascii="Arial" w:hAnsi="Arial" w:cs="Arial"/>
-          <w:spacing w:val="-4"/>
-          <w:sz w:val="22"/>
-          <w:szCs w:val="22"/>
-        </w:rPr>
-        <w:t xml:space="preserve"> </w:t>
-      </w:r>
-      <w:r>
-        <w:rPr>
-          <w:rFonts w:ascii="Arial" w:hAnsi="Arial" w:cs="Arial"/>
-          <w:spacing w:val="-1"/>
-          <w:sz w:val="22"/>
-          <w:szCs w:val="22"/>
-        </w:rPr>
-        <w:t>comments.</w:t>
-      </w:r>
-      <w:r>
-        <w:rPr>
-          <w:rFonts w:ascii="Arial" w:hAnsi="Arial" w:cs="Arial"/>
-          <w:spacing w:val="-4"/>
-          <w:sz w:val="22"/>
-          <w:szCs w:val="22"/>
-        </w:rPr>
-        <w:t xml:space="preserve"> </w:t>
-      </w:r>
-      <w:r>
-        <w:rPr>
-          <w:rFonts w:ascii="Arial" w:hAnsi="Arial" w:cs="Arial"/>
-          <w:sz w:val="22"/>
-          <w:szCs w:val="22"/>
-        </w:rPr>
-        <w:t>Public</w:t>
-      </w:r>
-      <w:r>
-        <w:rPr>
-          <w:rFonts w:ascii="Arial" w:hAnsi="Arial" w:cs="Arial"/>
-          <w:spacing w:val="-5"/>
-          <w:sz w:val="22"/>
-          <w:szCs w:val="22"/>
-        </w:rPr>
-        <w:t xml:space="preserve"> </w:t>
-      </w:r>
-      <w:r>
-        <w:rPr>
-          <w:rFonts w:ascii="Arial" w:hAnsi="Arial" w:cs="Arial"/>
-          <w:spacing w:val="-1"/>
-          <w:sz w:val="22"/>
-          <w:szCs w:val="22"/>
-        </w:rPr>
-        <w:t>distribution</w:t>
-      </w:r>
-      <w:r>
-        <w:rPr>
-          <w:rFonts w:ascii="Arial" w:hAnsi="Arial" w:cs="Arial"/>
-          <w:spacing w:val="-5"/>
-          <w:sz w:val="22"/>
-          <w:szCs w:val="22"/>
-        </w:rPr>
-        <w:t xml:space="preserve"> </w:t>
-      </w:r>
-      <w:r>
-        <w:rPr>
-          <w:rFonts w:ascii="Arial" w:hAnsi="Arial" w:cs="Arial"/>
-          <w:sz w:val="22"/>
-          <w:szCs w:val="22"/>
-        </w:rPr>
-        <w:t>of</w:t>
-      </w:r>
-      <w:r>
-        <w:rPr>
-          <w:rFonts w:ascii="Arial" w:hAnsi="Arial" w:cs="Arial"/>
-          <w:spacing w:val="-5"/>
-          <w:sz w:val="22"/>
-          <w:szCs w:val="22"/>
-        </w:rPr>
-        <w:t xml:space="preserve"> </w:t>
-      </w:r>
-      <w:r>
-        <w:rPr>
-          <w:rFonts w:ascii="Arial" w:hAnsi="Arial" w:cs="Arial"/>
-          <w:spacing w:val="-1"/>
-          <w:sz w:val="22"/>
-          <w:szCs w:val="22"/>
-        </w:rPr>
-        <w:t>this</w:t>
-      </w:r>
-      <w:r>
-        <w:rPr>
-          <w:rFonts w:ascii="Arial" w:hAnsi="Arial" w:cs="Arial"/>
-          <w:spacing w:val="-5"/>
-          <w:sz w:val="22"/>
-          <w:szCs w:val="22"/>
-        </w:rPr>
-        <w:t xml:space="preserve"> </w:t>
-      </w:r>
-      <w:r>
-        <w:rPr>
-          <w:rFonts w:ascii="Arial" w:hAnsi="Arial" w:cs="Arial"/>
-          <w:spacing w:val="-1"/>
-          <w:sz w:val="22"/>
-          <w:szCs w:val="22"/>
-        </w:rPr>
-        <w:t>document</w:t>
-      </w:r>
-      <w:r>
-        <w:rPr>
-          <w:rFonts w:ascii="Arial" w:hAnsi="Arial" w:cs="Arial"/>
-          <w:spacing w:val="-4"/>
-          <w:sz w:val="22"/>
-          <w:szCs w:val="22"/>
-        </w:rPr>
-        <w:t xml:space="preserve"> </w:t>
-      </w:r>
-      <w:r>
-        <w:rPr>
-          <w:rFonts w:ascii="Arial" w:hAnsi="Arial" w:cs="Arial"/>
-          <w:sz w:val="22"/>
-          <w:szCs w:val="22"/>
-        </w:rPr>
-        <w:t>is</w:t>
-      </w:r>
-      <w:r>
-        <w:rPr>
-          <w:rFonts w:ascii="Arial" w:hAnsi="Arial" w:cs="Arial"/>
-          <w:spacing w:val="-4"/>
-          <w:sz w:val="22"/>
-          <w:szCs w:val="22"/>
-        </w:rPr>
-        <w:t xml:space="preserve"> </w:t>
-      </w:r>
-      <w:r>
-        <w:rPr>
-          <w:rFonts w:ascii="Arial" w:hAnsi="Arial" w:cs="Arial"/>
-          <w:sz w:val="22"/>
-          <w:szCs w:val="22"/>
-        </w:rPr>
-        <w:t>only</w:t>
-      </w:r>
-      <w:r>
-        <w:rPr>
-          <w:rFonts w:ascii="Arial" w:hAnsi="Arial" w:cs="Arial"/>
-          <w:spacing w:val="-9"/>
-          <w:sz w:val="22"/>
-          <w:szCs w:val="22"/>
-        </w:rPr>
-        <w:t xml:space="preserve"> </w:t>
-      </w:r>
-      <w:r>
-        <w:rPr>
-          <w:rFonts w:ascii="Arial" w:hAnsi="Arial" w:cs="Arial"/>
-          <w:spacing w:val="-1"/>
-          <w:sz w:val="22"/>
-          <w:szCs w:val="22"/>
-        </w:rPr>
-        <w:t>permitted</w:t>
-      </w:r>
-      <w:r>
-        <w:rPr>
-          <w:rFonts w:ascii="Arial" w:hAnsi="Arial" w:cs="Arial"/>
-          <w:spacing w:val="85"/>
-          <w:sz w:val="22"/>
-          <w:szCs w:val="22"/>
-        </w:rPr>
-        <w:t xml:space="preserve"> </w:t>
-      </w:r>
-      <w:r>
-        <w:rPr>
-          <w:rFonts w:ascii="Arial" w:hAnsi="Arial" w:cs="Arial"/>
-          <w:spacing w:val="-1"/>
-          <w:sz w:val="22"/>
-          <w:szCs w:val="22"/>
-        </w:rPr>
-        <w:t>from</w:t>
-      </w:r>
-      <w:r>
-        <w:rPr>
-          <w:rFonts w:ascii="Arial" w:hAnsi="Arial" w:cs="Arial"/>
-          <w:spacing w:val="-4"/>
-          <w:sz w:val="22"/>
-          <w:szCs w:val="22"/>
-        </w:rPr>
-        <w:t xml:space="preserve"> </w:t>
-      </w:r>
-      <w:r>
-        <w:rPr>
-          <w:rFonts w:ascii="Arial" w:hAnsi="Arial" w:cs="Arial"/>
-          <w:sz w:val="22"/>
-          <w:szCs w:val="22"/>
-        </w:rPr>
-        <w:t>the</w:t>
-      </w:r>
-      <w:r>
-        <w:rPr>
-          <w:rFonts w:ascii="Arial" w:hAnsi="Arial" w:cs="Arial"/>
-          <w:spacing w:val="-5"/>
-          <w:sz w:val="22"/>
-          <w:szCs w:val="22"/>
-        </w:rPr>
-        <w:t xml:space="preserve"> </w:t>
-      </w:r>
-      <w:r>
-        <w:rPr>
-          <w:rFonts w:ascii="Arial" w:hAnsi="Arial" w:cs="Arial"/>
-          <w:spacing w:val="-1"/>
-          <w:sz w:val="22"/>
-          <w:szCs w:val="22"/>
-        </w:rPr>
-        <w:t>Project</w:t>
-      </w:r>
-      <w:r>
-        <w:rPr>
-          <w:rFonts w:ascii="Arial" w:hAnsi="Arial" w:cs="Arial"/>
-          <w:spacing w:val="-4"/>
-          <w:sz w:val="22"/>
-          <w:szCs w:val="22"/>
-        </w:rPr>
-        <w:t xml:space="preserve"> </w:t>
-      </w:r>
-      <w:r>
-        <w:rPr>
-          <w:rFonts w:ascii="Arial" w:hAnsi="Arial" w:cs="Arial"/>
-          <w:spacing w:val="-1"/>
-          <w:sz w:val="22"/>
-          <w:szCs w:val="22"/>
-        </w:rPr>
-        <w:t>Management</w:t>
-      </w:r>
-      <w:r>
-        <w:rPr>
-          <w:rFonts w:ascii="Arial" w:hAnsi="Arial" w:cs="Arial"/>
-          <w:spacing w:val="-4"/>
-          <w:sz w:val="22"/>
-          <w:szCs w:val="22"/>
-        </w:rPr>
-        <w:t xml:space="preserve"> </w:t>
-      </w:r>
-      <w:r>
-        <w:rPr>
-          <w:rFonts w:ascii="Arial" w:hAnsi="Arial" w:cs="Arial"/>
-          <w:spacing w:val="-1"/>
-          <w:sz w:val="22"/>
-          <w:szCs w:val="22"/>
-        </w:rPr>
-        <w:t>Docs</w:t>
-      </w:r>
-      <w:r>
-        <w:rPr>
-          <w:rFonts w:ascii="Arial" w:hAnsi="Arial" w:cs="Arial"/>
-          <w:spacing w:val="-4"/>
-          <w:sz w:val="22"/>
-          <w:szCs w:val="22"/>
-        </w:rPr>
-        <w:t xml:space="preserve"> </w:t>
-      </w:r>
-      <w:r>
-        <w:rPr>
-          <w:rFonts w:ascii="Arial" w:hAnsi="Arial" w:cs="Arial"/>
-          <w:spacing w:val="-1"/>
-          <w:sz w:val="22"/>
-          <w:szCs w:val="22"/>
-        </w:rPr>
-        <w:t>official</w:t>
-      </w:r>
-      <w:r>
-        <w:rPr>
-          <w:rFonts w:ascii="Arial" w:hAnsi="Arial" w:cs="Arial"/>
-          <w:spacing w:val="-4"/>
-          <w:sz w:val="22"/>
-          <w:szCs w:val="22"/>
-        </w:rPr>
-        <w:t xml:space="preserve"> </w:t>
-      </w:r>
-      <w:r>
-        <w:rPr>
-          <w:rFonts w:ascii="Arial" w:hAnsi="Arial" w:cs="Arial"/>
-          <w:sz w:val="22"/>
-          <w:szCs w:val="22"/>
-        </w:rPr>
-        <w:t>website</w:t>
-      </w:r>
-      <w:r>
-        <w:rPr>
-          <w:rFonts w:ascii="Arial" w:hAnsi="Arial" w:cs="Arial"/>
-          <w:spacing w:val="-5"/>
-          <w:sz w:val="22"/>
-          <w:szCs w:val="22"/>
-        </w:rPr>
-        <w:t xml:space="preserve"> </w:t>
-      </w:r>
-      <w:r>
-        <w:rPr>
-          <w:rFonts w:ascii="Arial" w:hAnsi="Arial" w:cs="Arial"/>
-          <w:spacing w:val="-1"/>
-          <w:sz w:val="22"/>
-          <w:szCs w:val="22"/>
-        </w:rPr>
-        <w:t>at:</w:t>
-      </w:r>
-      <w:r>
-        <w:rPr>
-          <w:rFonts w:ascii="Arial" w:hAnsi="Arial" w:cs="Arial"/>
-          <w:w w:val="99"/>
-          <w:sz w:val="22"/>
-          <w:szCs w:val="22"/>
-        </w:rPr>
-        <w:t xml:space="preserve"> </w:t>
-      </w:r>
-      <w:r>
-        <w:rPr>
-          <w:rFonts w:ascii="Arial" w:hAnsi="Arial" w:cs="Arial"/>
-          <w:color w:val="0000FF"/>
-          <w:sz w:val="22"/>
-          <w:szCs w:val="22"/>
-        </w:rPr>
-        <w:t xml:space="preserve"> </w:t>
-      </w:r>
-      <w:hyperlink r:id="rId8">
-        <w:r>
-          <w:rPr>
-            <w:rFonts w:ascii="Arial" w:hAnsi="Arial" w:cs="Arial"/>
-            <w:color w:val="0000FF"/>
-            <w:spacing w:val="-1"/>
-            <w:sz w:val="22"/>
-            <w:szCs w:val="22"/>
-            <w:u w:val="single" w:color="0000FF"/>
-          </w:rPr>
-          <w:t>www.ProjectManagementDocs.com</w:t>
-        </w:r>
-      </w:hyperlink>
-    </w:p>
-    <w:p>
-      <w:pPr>
-        <w:rPr>
-          <w:rFonts w:ascii="Arial" w:eastAsia="Times New Roman" w:hAnsi="Arial" w:cs="Arial"/>
-        </w:rPr>
-      </w:pPr>
-    </w:p>
-    <w:p>
-      <w:pPr>
-        <w:rPr>
-          <w:rFonts w:ascii="Arial" w:eastAsia="Times New Roman" w:hAnsi="Arial" w:cs="Arial"/>
-        </w:rPr>
-      </w:pPr>
-    </w:p>
-    <w:p>
-      <w:pPr>
-        <w:spacing w:before="10"/>
-        <w:rPr>
-          <w:rFonts w:ascii="Arial" w:eastAsia="Times New Roman" w:hAnsi="Arial" w:cs="Arial"/>
-        </w:rPr>
-      </w:pPr>
-    </w:p>
-    <w:p>
-      <w:pPr>
-        <w:spacing w:before="53" w:line="414" w:lineRule="exact"/>
-        <w:ind w:right="1946"/>
+          <w:rFonts w:cs="Arial"/>
+          <w:sz w:val="60"/>
+          <w:szCs w:val="52"/>
+        </w:rPr>
+      </w:pPr>
+      <w:r>
+        <w:rPr>
+          <w:rFonts w:cs="Arial"/>
+          <w:sz w:val="60"/>
+          <w:szCs w:val="52"/>
+        </w:rPr>
+        <w:t>Resort Reservation System</w:t>
+      </w:r>
+    </w:p>
+    <w:p>
+      <w:pPr>
+        <w:pStyle w:val="Title"/>
         <w:jc w:val="center"/>
         <w:rPr>
-          <w:rFonts w:ascii="Arial" w:eastAsia="Times New Roman" w:hAnsi="Arial" w:cs="Arial"/>
-        </w:rPr>
-      </w:pPr>
-      <w:r>
-        <w:rPr>
-          <w:rFonts w:ascii="Arial" w:hAnsi="Arial" w:cs="Arial"/>
-          <w:b/>
-          <w:spacing w:val="-1"/>
-        </w:rPr>
-        <w:t>CHANGE</w:t>
-      </w:r>
-      <w:r>
-        <w:rPr>
-          <w:rFonts w:ascii="Arial" w:hAnsi="Arial" w:cs="Arial"/>
-          <w:b/>
-          <w:spacing w:val="-3"/>
-        </w:rPr>
-        <w:t xml:space="preserve"> </w:t>
-      </w:r>
-      <w:r>
-        <w:rPr>
-          <w:rFonts w:ascii="Arial" w:hAnsi="Arial" w:cs="Arial"/>
-          <w:b/>
-          <w:spacing w:val="-1"/>
-        </w:rPr>
-        <w:t>MANAGEMENT</w:t>
-      </w:r>
-      <w:r>
-        <w:rPr>
-          <w:rFonts w:ascii="Arial" w:hAnsi="Arial" w:cs="Arial"/>
-          <w:b/>
-          <w:spacing w:val="-3"/>
-        </w:rPr>
-        <w:t xml:space="preserve"> </w:t>
-      </w:r>
-      <w:r>
-        <w:rPr>
-          <w:rFonts w:ascii="Arial" w:hAnsi="Arial" w:cs="Arial"/>
-          <w:b/>
-          <w:spacing w:val="-1"/>
-        </w:rPr>
-        <w:t>PLAN</w:t>
-      </w:r>
-    </w:p>
-    <w:p>
-      <w:pPr>
-        <w:spacing w:line="322" w:lineRule="exact"/>
-        <w:ind w:right="1946"/>
+          <w:rFonts w:cs="Arial"/>
+          <w:sz w:val="60"/>
+          <w:szCs w:val="52"/>
+        </w:rPr>
+      </w:pPr>
+    </w:p>
+    <w:p>
+      <w:pPr>
+        <w:pStyle w:val="ByLine"/>
         <w:jc w:val="center"/>
         <w:rPr>
-          <w:rFonts w:ascii="Arial" w:eastAsia="Times New Roman" w:hAnsi="Arial" w:cs="Arial"/>
-        </w:rPr>
-      </w:pPr>
-      <w:r>
-        <w:rPr>
-          <w:rFonts w:ascii="Arial" w:hAnsi="Arial" w:cs="Arial"/>
-          <w:b/>
-          <w:spacing w:val="-1"/>
-        </w:rPr>
-        <w:t>Resort Reservation System</w:t>
-      </w:r>
-    </w:p>
-    <w:p>
-      <w:pPr>
-        <w:rPr>
-          <w:rFonts w:ascii="Arial" w:eastAsia="Times New Roman" w:hAnsi="Arial" w:cs="Arial"/>
-          <w:b/>
-          <w:bCs/>
-        </w:rPr>
-      </w:pPr>
-    </w:p>
-    <w:p>
-      <w:pPr>
-        <w:rPr>
-          <w:rFonts w:ascii="Arial" w:eastAsia="Times New Roman" w:hAnsi="Arial" w:cs="Arial"/>
-          <w:b/>
-          <w:bCs/>
-        </w:rPr>
-      </w:pPr>
-    </w:p>
-    <w:p>
-      <w:pPr>
-        <w:rPr>
-          <w:rFonts w:ascii="Arial" w:eastAsia="Times New Roman" w:hAnsi="Arial" w:cs="Arial"/>
-          <w:b/>
-          <w:bCs/>
-        </w:rPr>
-      </w:pPr>
-    </w:p>
-    <w:p>
-      <w:pPr>
-        <w:spacing w:before="1"/>
-        <w:rPr>
-          <w:rFonts w:ascii="Arial" w:eastAsia="Times New Roman" w:hAnsi="Arial" w:cs="Arial"/>
-          <w:b/>
-          <w:bCs/>
-        </w:rPr>
-      </w:pPr>
-    </w:p>
-    <w:p>
-      <w:pPr>
-        <w:ind w:right="3142" w:firstLine="2"/>
+          <w:rFonts w:cs="Arial"/>
+          <w:b w:val="0"/>
+          <w:sz w:val="22"/>
+          <w:szCs w:val="22"/>
+        </w:rPr>
+      </w:pPr>
+      <w:r>
+        <w:rPr>
+          <w:rFonts w:cs="Arial"/>
+          <w:b w:val="0"/>
+          <w:sz w:val="32"/>
+          <w:szCs w:val="28"/>
+        </w:rPr>
+        <w:t>Prepared by:</w:t>
+      </w:r>
+      <w:r>
+        <w:rPr>
+          <w:rFonts w:cs="Arial"/>
+          <w:b w:val="0"/>
+          <w:sz w:val="22"/>
+          <w:szCs w:val="22"/>
+        </w:rPr>
+        <w:br/>
+      </w:r>
+      <w:r>
+        <w:rPr>
+          <w:rFonts w:cs="Arial"/>
+          <w:b w:val="0"/>
+          <w:sz w:val="32"/>
+          <w:szCs w:val="32"/>
+        </w:rPr>
+        <w:t>Reyes, Hannah Mae E.</w:t>
+      </w:r>
+      <w:r>
+        <w:rPr>
+          <w:rFonts w:cs="Arial"/>
+          <w:b w:val="0"/>
+          <w:sz w:val="32"/>
+          <w:szCs w:val="32"/>
+        </w:rPr>
+        <w:br/>
+        <w:t>Lee, Kyle Vincent V.</w:t>
+      </w:r>
+      <w:r>
+        <w:rPr>
+          <w:rFonts w:cs="Arial"/>
+          <w:b w:val="0"/>
+          <w:sz w:val="32"/>
+          <w:szCs w:val="32"/>
+        </w:rPr>
+        <w:br/>
+        <w:t xml:space="preserve">Belchez, </w:t>
+      </w:r>
+      <w:r>
+        <w:rPr>
+          <w:rFonts w:cs="Arial"/>
+          <w:b w:val="0"/>
+          <w:noProof/>
+          <w:sz w:val="32"/>
+          <w:szCs w:val="32"/>
+        </w:rPr>
+        <w:t>Maica</w:t>
+      </w:r>
+      <w:r>
+        <w:rPr>
+          <w:rFonts w:cs="Arial"/>
+          <w:b w:val="0"/>
+          <w:sz w:val="32"/>
+          <w:szCs w:val="32"/>
+        </w:rPr>
+        <w:t xml:space="preserve"> L.</w:t>
+      </w:r>
+    </w:p>
+    <w:p>
+      <w:pPr>
+        <w:pStyle w:val="ByLine"/>
         <w:jc w:val="center"/>
         <w:rPr>
-          <w:rFonts w:ascii="Arial" w:eastAsia="Times New Roman" w:hAnsi="Arial" w:cs="Arial"/>
-        </w:rPr>
-      </w:pPr>
-      <w:r>
-        <w:rPr>
-          <w:rFonts w:ascii="Arial" w:hAnsi="Arial" w:cs="Arial"/>
-          <w:b/>
-          <w:spacing w:val="-1"/>
-        </w:rPr>
-        <w:t>Asia Pacific College</w:t>
-      </w:r>
-      <w:r>
-        <w:rPr>
-          <w:rFonts w:ascii="Arial" w:hAnsi="Arial" w:cs="Arial"/>
-          <w:b/>
-          <w:spacing w:val="23"/>
-        </w:rPr>
-        <w:t xml:space="preserve"> </w:t>
-      </w:r>
-      <w:r>
-        <w:rPr>
-          <w:rFonts w:ascii="Arial" w:hAnsi="Arial" w:cs="Arial"/>
-          <w:b/>
-          <w:spacing w:val="-1"/>
-        </w:rPr>
-        <w:t>Humabon, Makati</w:t>
-      </w:r>
-      <w:r>
-        <w:rPr>
-          <w:rFonts w:ascii="Arial" w:hAnsi="Arial" w:cs="Arial"/>
-          <w:b/>
-          <w:spacing w:val="21"/>
-        </w:rPr>
-        <w:t xml:space="preserve"> </w:t>
-      </w:r>
-      <w:r>
-        <w:rPr>
-          <w:rFonts w:ascii="Arial" w:hAnsi="Arial" w:cs="Arial"/>
-          <w:b/>
-          <w:spacing w:val="-1"/>
-        </w:rPr>
-        <w:t>1232 Kalakhang Maynila</w:t>
-      </w:r>
-    </w:p>
-    <w:p>
-      <w:pPr>
-        <w:rPr>
-          <w:rFonts w:ascii="Arial" w:eastAsia="Times New Roman" w:hAnsi="Arial" w:cs="Arial"/>
-          <w:b/>
-          <w:bCs/>
-        </w:rPr>
-      </w:pPr>
-    </w:p>
-    <w:p>
-      <w:pPr>
-        <w:rPr>
-          <w:rFonts w:ascii="Arial" w:eastAsia="Times New Roman" w:hAnsi="Arial" w:cs="Arial"/>
-          <w:b/>
-          <w:bCs/>
-        </w:rPr>
-      </w:pPr>
-    </w:p>
-    <w:p>
-      <w:pPr>
-        <w:spacing w:before="1"/>
-        <w:rPr>
-          <w:rFonts w:ascii="Arial" w:eastAsia="Times New Roman" w:hAnsi="Arial" w:cs="Arial"/>
-          <w:b/>
-          <w:bCs/>
-        </w:rPr>
-      </w:pPr>
-    </w:p>
-    <w:p>
-      <w:pPr>
-        <w:ind w:right="674"/>
+          <w:rFonts w:cs="Arial"/>
+          <w:b w:val="0"/>
+          <w:sz w:val="32"/>
+          <w:szCs w:val="32"/>
+        </w:rPr>
+      </w:pPr>
+      <w:r>
+        <w:rPr>
+          <w:rFonts w:cs="Arial"/>
+          <w:b w:val="0"/>
+          <w:sz w:val="32"/>
+          <w:szCs w:val="32"/>
+        </w:rPr>
+        <w:t>BSIT-MI141</w:t>
+      </w:r>
+    </w:p>
+    <w:p>
+      <w:pPr>
+        <w:pStyle w:val="ByLine"/>
         <w:jc w:val="center"/>
         <w:rPr>
-          <w:rFonts w:ascii="Arial" w:eastAsia="Times New Roman" w:hAnsi="Arial" w:cs="Arial"/>
-        </w:rPr>
-      </w:pPr>
-      <w:r>
-        <w:rPr>
-          <w:rFonts w:ascii="Arial" w:hAnsi="Arial" w:cs="Arial"/>
-          <w:b/>
-          <w:spacing w:val="-2"/>
-        </w:rPr>
-        <w:t>November 2016</w:t>
+          <w:rFonts w:cs="Arial"/>
+          <w:b w:val="0"/>
+          <w:sz w:val="32"/>
+          <w:szCs w:val="32"/>
+        </w:rPr>
+      </w:pPr>
+      <w:r>
+        <w:rPr>
+          <w:rFonts w:cs="Arial"/>
+          <w:b w:val="0"/>
+          <w:sz w:val="32"/>
+          <w:szCs w:val="32"/>
+        </w:rPr>
+        <w:t>November</w:t>
+      </w:r>
+      <w:r>
+        <w:rPr>
+          <w:rFonts w:cs="Arial"/>
+          <w:b w:val="0"/>
+          <w:sz w:val="32"/>
+          <w:szCs w:val="32"/>
+        </w:rPr>
+        <w:t xml:space="preserve"> 2016</w:t>
       </w:r>
     </w:p>
     <w:p>
@@ -1284,8 +399,12 @@
     <w:p>
       <w:pPr>
         <w:spacing w:before="64" w:line="320" w:lineRule="exact"/>
-        <w:rPr>
-          <w:rFonts w:ascii="Arial" w:eastAsia="Times New Roman" w:hAnsi="Arial" w:cs="Arial"/>
+        <w:jc w:val="center"/>
+        <w:rPr>
+          <w:rFonts w:ascii="Arial" w:hAnsi="Arial" w:cs="Arial"/>
+          <w:b/>
+          <w:spacing w:val="-2"/>
+          <w:sz w:val="28"/>
         </w:rPr>
       </w:pPr>
       <w:r>
@@ -1293,6 +412,7 @@
           <w:rFonts w:ascii="Arial" w:hAnsi="Arial" w:cs="Arial"/>
           <w:b/>
           <w:spacing w:val="-1"/>
+          <w:sz w:val="28"/>
         </w:rPr>
         <w:t>TABLE OF</w:t>
       </w:r>
@@ -1301,6 +421,7 @@
           <w:rFonts w:ascii="Arial" w:hAnsi="Arial" w:cs="Arial"/>
           <w:b/>
           <w:spacing w:val="2"/>
+          <w:sz w:val="28"/>
         </w:rPr>
         <w:t xml:space="preserve"> </w:t>
       </w:r>
@@ -1309,9 +430,20 @@
           <w:rFonts w:ascii="Arial" w:hAnsi="Arial" w:cs="Arial"/>
           <w:b/>
           <w:spacing w:val="-2"/>
+          <w:sz w:val="28"/>
         </w:rPr>
         <w:t>CONTENTS</w:t>
       </w:r>
+    </w:p>
+    <w:p>
+      <w:pPr>
+        <w:spacing w:before="64" w:line="320" w:lineRule="exact"/>
+        <w:jc w:val="center"/>
+        <w:rPr>
+          <w:rFonts w:ascii="Arial" w:eastAsia="Times New Roman" w:hAnsi="Arial" w:cs="Arial"/>
+          <w:sz w:val="28"/>
+        </w:rPr>
+      </w:pPr>
     </w:p>
     <w:p>
       <w:pPr>
@@ -1586,8 +718,8 @@
           <w:rFonts w:ascii="Arial" w:eastAsia="Times New Roman" w:hAnsi="Arial" w:cs="Arial"/>
         </w:rPr>
         <w:sectPr>
-          <w:headerReference w:type="default" r:id="rId9"/>
-          <w:footerReference w:type="default" r:id="rId10"/>
+          <w:headerReference w:type="default" r:id="rId8"/>
+          <w:footerReference w:type="default" r:id="rId9"/>
           <w:pgSz w:w="12240" w:h="15840"/>
           <w:pgMar w:top="1440" w:right="1320" w:bottom="920" w:left="1320" w:header="718" w:footer="728" w:gutter="0"/>
           <w:pgNumType w:start="1"/>
@@ -1665,6 +797,22 @@
     </w:p>
     <w:p>
       <w:pPr>
+        <w:spacing w:before="6"/>
+        <w:rPr>
+          <w:rFonts w:ascii="Arial" w:eastAsia="Times New Roman" w:hAnsi="Arial" w:cs="Arial"/>
+        </w:rPr>
+      </w:pPr>
+    </w:p>
+    <w:p>
+      <w:pPr>
+        <w:spacing w:before="6"/>
+        <w:rPr>
+          <w:rFonts w:ascii="Arial" w:eastAsia="Times New Roman" w:hAnsi="Arial" w:cs="Arial"/>
+        </w:rPr>
+      </w:pPr>
+    </w:p>
+    <w:p>
+      <w:pPr>
         <w:spacing w:line="319" w:lineRule="exact"/>
         <w:rPr>
           <w:rFonts w:ascii="Arial" w:eastAsia="Times New Roman" w:hAnsi="Arial" w:cs="Arial"/>
@@ -1774,9 +922,9 @@
         <w:pStyle w:val="BodyText"/>
         <w:numPr>
           <w:ilvl w:val="0"/>
-          <w:numId w:val="3"/>
+          <w:numId w:val="10"/>
         </w:numPr>
-        <w:ind w:left="0" w:right="298"/>
+        <w:ind w:right="298"/>
         <w:jc w:val="both"/>
         <w:rPr>
           <w:rFonts w:ascii="Arial" w:hAnsi="Arial" w:cs="Arial"/>
@@ -1800,9 +948,9 @@
         <w:pStyle w:val="BodyText"/>
         <w:numPr>
           <w:ilvl w:val="0"/>
-          <w:numId w:val="3"/>
+          <w:numId w:val="10"/>
         </w:numPr>
-        <w:ind w:left="0" w:right="298"/>
+        <w:ind w:right="298"/>
         <w:jc w:val="both"/>
         <w:rPr>
           <w:rFonts w:ascii="Arial" w:hAnsi="Arial" w:cs="Arial"/>
@@ -1826,9 +974,9 @@
         <w:pStyle w:val="BodyText"/>
         <w:numPr>
           <w:ilvl w:val="0"/>
-          <w:numId w:val="3"/>
+          <w:numId w:val="10"/>
         </w:numPr>
-        <w:ind w:left="0" w:right="298"/>
+        <w:ind w:right="298"/>
         <w:jc w:val="both"/>
         <w:rPr>
           <w:rFonts w:ascii="Arial" w:hAnsi="Arial" w:cs="Arial"/>
@@ -1893,6 +1041,32 @@
     </w:p>
     <w:p>
       <w:pPr>
+        <w:pStyle w:val="BodyText"/>
+        <w:ind w:left="0" w:right="298" w:firstLine="600"/>
+        <w:jc w:val="both"/>
+        <w:rPr>
+          <w:rFonts w:ascii="Arial" w:hAnsi="Arial" w:cs="Arial"/>
+          <w:spacing w:val="-1"/>
+          <w:sz w:val="22"/>
+          <w:szCs w:val="22"/>
+        </w:rPr>
+      </w:pPr>
+    </w:p>
+    <w:p>
+      <w:pPr>
+        <w:pStyle w:val="BodyText"/>
+        <w:ind w:left="0" w:right="298" w:firstLine="600"/>
+        <w:jc w:val="both"/>
+        <w:rPr>
+          <w:rFonts w:ascii="Arial" w:hAnsi="Arial" w:cs="Arial"/>
+          <w:spacing w:val="-1"/>
+          <w:sz w:val="22"/>
+          <w:szCs w:val="22"/>
+        </w:rPr>
+      </w:pPr>
+    </w:p>
+    <w:p>
+      <w:pPr>
         <w:spacing w:before="6"/>
         <w:rPr>
           <w:rFonts w:ascii="Arial" w:eastAsia="Times New Roman" w:hAnsi="Arial" w:cs="Arial"/>
@@ -2290,7 +1464,17 @@
           <w:sz w:val="22"/>
           <w:szCs w:val="22"/>
         </w:rPr>
-        <w:t>Practically for each situation, change implies more prominent cost. It's uncommon to have change lessen cost. Change management includes sponsors of the project - those paying for it - comprehend the effect of changes on the financial plan. Where changes can be controlled, for example, budget impacts</w:t>
+        <w:t xml:space="preserve">Practically for each situation, change implies more prominent cost. It's uncommon to have change lessen cost. Change management includes sponsors of the project - those paying for it - comprehend the effect of changes on the financial plan. Where changes can be controlled, for </w:t>
+      </w:r>
+      <w:r>
+        <w:rPr>
+          <w:rStyle w:val="normaltextrun"/>
+          <w:rFonts w:ascii="Arial" w:hAnsi="Arial" w:cs="Arial"/>
+          <w:sz w:val="22"/>
+          <w:szCs w:val="22"/>
+        </w:rPr>
+        <w:lastRenderedPageBreak/>
+        <w:t>example, budget impacts</w:t>
       </w:r>
       <w:r>
         <w:rPr>
@@ -2372,7 +1556,6 @@
           <w:sz w:val="22"/>
           <w:szCs w:val="22"/>
         </w:rPr>
-        <w:lastRenderedPageBreak/>
         <w:t>Scope</w:t>
       </w:r>
       <w:r>
@@ -2550,6 +1733,14 @@
         </w:rPr>
         <w:t> </w:t>
       </w:r>
+    </w:p>
+    <w:p>
+      <w:pPr>
+        <w:spacing w:before="6"/>
+        <w:rPr>
+          <w:rFonts w:ascii="Arial" w:eastAsia="Times New Roman" w:hAnsi="Arial" w:cs="Arial"/>
+        </w:rPr>
+      </w:pPr>
     </w:p>
     <w:p>
       <w:pPr>
@@ -3643,24 +2834,48 @@
           <w:sz w:val="22"/>
           <w:szCs w:val="22"/>
         </w:rPr>
-        <w:t>works intimately with the project manager. They legitimize the project's goals and take an interest in high-level project planning. What's more, they regularly settle conflicts and remove obstacles that happen all through the project, and they approve endorsements needed to advance each phase.</w:t>
-      </w:r>
-      <w:r>
+        <w:t xml:space="preserve">works intimately with the project manager. They legitimize the project's goals and take an interest in high-level project planning. What's more, they regularly settle conflicts and remove </w:t>
+      </w:r>
+      <w:r>
+        <w:rPr>
+          <w:rStyle w:val="normaltextrun"/>
+          <w:rFonts w:ascii="Arial" w:hAnsi="Arial" w:cs="Arial"/>
+          <w:sz w:val="22"/>
+          <w:szCs w:val="22"/>
+        </w:rPr>
+        <w:lastRenderedPageBreak/>
+        <w:t>obstacles that happen all through the project, and they approve endorsements needed to advance each phase.</w:t>
+      </w:r>
+    </w:p>
+    <w:p>
+      <w:pPr>
+        <w:pStyle w:val="paragraph"/>
+        <w:spacing w:before="0" w:beforeAutospacing="0" w:after="0" w:afterAutospacing="0"/>
+        <w:jc w:val="both"/>
+        <w:textAlignment w:val="baseline"/>
         <w:rPr>
           <w:rStyle w:val="eop"/>
           <w:rFonts w:ascii="Arial" w:hAnsi="Arial" w:cs="Arial"/>
-          <w:sz w:val="22"/>
-          <w:szCs w:val="22"/>
-        </w:rPr>
-        <w:br/>
-      </w:r>
-    </w:p>
-    <w:p>
-      <w:pPr>
-        <w:pStyle w:val="paragraph"/>
-        <w:spacing w:before="0" w:beforeAutospacing="0" w:after="0" w:afterAutospacing="0"/>
-        <w:jc w:val="both"/>
-        <w:textAlignment w:val="baseline"/>
+          <w:b/>
+          <w:sz w:val="22"/>
+          <w:szCs w:val="22"/>
+        </w:rPr>
+      </w:pPr>
+    </w:p>
+    <w:p>
+      <w:pPr>
+        <w:pStyle w:val="paragraph"/>
+        <w:spacing w:before="0" w:beforeAutospacing="0" w:after="0" w:afterAutospacing="0"/>
+        <w:jc w:val="both"/>
+        <w:textAlignment w:val="baseline"/>
+        <w:rPr>
+          <w:rFonts w:ascii="Arial" w:hAnsi="Arial" w:cs="Arial"/>
+          <w:b/>
+          <w:sz w:val="22"/>
+          <w:szCs w:val="22"/>
+        </w:rPr>
+      </w:pPr>
+      <w:r>
         <w:rPr>
           <w:rStyle w:val="eop"/>
           <w:rFonts w:ascii="Arial" w:hAnsi="Arial" w:cs="Arial"/>
@@ -3668,47 +2883,6 @@
           <w:sz w:val="22"/>
           <w:szCs w:val="22"/>
         </w:rPr>
-      </w:pPr>
-    </w:p>
-    <w:p>
-      <w:pPr>
-        <w:pStyle w:val="paragraph"/>
-        <w:spacing w:before="0" w:beforeAutospacing="0" w:after="0" w:afterAutospacing="0"/>
-        <w:jc w:val="both"/>
-        <w:textAlignment w:val="baseline"/>
-        <w:rPr>
-          <w:rStyle w:val="eop"/>
-          <w:rFonts w:ascii="Arial" w:hAnsi="Arial" w:cs="Arial"/>
-          <w:b/>
-          <w:sz w:val="22"/>
-          <w:szCs w:val="22"/>
-        </w:rPr>
-      </w:pPr>
-    </w:p>
-    <w:p>
-      <w:pPr>
-        <w:pStyle w:val="paragraph"/>
-        <w:spacing w:before="0" w:beforeAutospacing="0" w:after="0" w:afterAutospacing="0"/>
-        <w:jc w:val="both"/>
-        <w:textAlignment w:val="baseline"/>
-        <w:rPr>
-          <w:rFonts w:ascii="Arial" w:hAnsi="Arial" w:cs="Arial"/>
-          <w:b/>
-          <w:sz w:val="22"/>
-          <w:szCs w:val="22"/>
-        </w:rPr>
-      </w:pPr>
-      <w:bookmarkStart w:id="7" w:name="_GoBack"/>
-      <w:bookmarkEnd w:id="7"/>
-      <w:r>
-        <w:rPr>
-          <w:rStyle w:val="eop"/>
-          <w:rFonts w:ascii="Arial" w:hAnsi="Arial" w:cs="Arial"/>
-          <w:b/>
-          <w:sz w:val="22"/>
-          <w:szCs w:val="22"/>
-        </w:rPr>
-        <w:lastRenderedPageBreak/>
         <w:t>Responsibilities:</w:t>
       </w:r>
     </w:p>
@@ -5629,13 +4803,72 @@
           <w:szCs w:val="22"/>
         </w:rPr>
       </w:pPr>
-      <w:r>
+    </w:p>
+    <w:p>
+      <w:pPr>
+        <w:pStyle w:val="paragraph"/>
+        <w:spacing w:before="0" w:beforeAutospacing="0" w:after="0" w:afterAutospacing="0"/>
+        <w:jc w:val="both"/>
+        <w:textAlignment w:val="baseline"/>
         <w:rPr>
           <w:rFonts w:ascii="Arial" w:hAnsi="Arial" w:cs="Arial"/>
           <w:b/>
           <w:sz w:val="22"/>
           <w:szCs w:val="22"/>
         </w:rPr>
+      </w:pPr>
+    </w:p>
+    <w:p>
+      <w:pPr>
+        <w:pStyle w:val="paragraph"/>
+        <w:spacing w:before="0" w:beforeAutospacing="0" w:after="0" w:afterAutospacing="0"/>
+        <w:jc w:val="both"/>
+        <w:textAlignment w:val="baseline"/>
+        <w:rPr>
+          <w:rFonts w:ascii="Arial" w:hAnsi="Arial" w:cs="Arial"/>
+          <w:b/>
+          <w:sz w:val="22"/>
+          <w:szCs w:val="22"/>
+        </w:rPr>
+      </w:pPr>
+    </w:p>
+    <w:p>
+      <w:pPr>
+        <w:pStyle w:val="paragraph"/>
+        <w:spacing w:before="0" w:beforeAutospacing="0" w:after="0" w:afterAutospacing="0"/>
+        <w:jc w:val="both"/>
+        <w:textAlignment w:val="baseline"/>
+        <w:rPr>
+          <w:rFonts w:ascii="Arial" w:hAnsi="Arial" w:cs="Arial"/>
+          <w:b/>
+          <w:sz w:val="22"/>
+          <w:szCs w:val="22"/>
+        </w:rPr>
+      </w:pPr>
+    </w:p>
+    <w:p>
+      <w:pPr>
+        <w:pStyle w:val="paragraph"/>
+        <w:spacing w:before="0" w:beforeAutospacing="0" w:after="0" w:afterAutospacing="0"/>
+        <w:jc w:val="both"/>
+        <w:textAlignment w:val="baseline"/>
+        <w:rPr>
+          <w:rFonts w:ascii="Arial" w:hAnsi="Arial" w:cs="Arial"/>
+          <w:b/>
+          <w:sz w:val="22"/>
+          <w:szCs w:val="22"/>
+        </w:rPr>
+      </w:pPr>
+      <w:bookmarkStart w:id="7" w:name="_GoBack"/>
+      <w:bookmarkEnd w:id="7"/>
+      <w:r>
+        <w:rPr>
+          <w:rFonts w:ascii="Arial" w:hAnsi="Arial" w:cs="Arial"/>
+          <w:b/>
+          <w:sz w:val="22"/>
+          <w:szCs w:val="22"/>
+        </w:rPr>
+        <w:lastRenderedPageBreak/>
         <w:t>Project Team Members/Stakeholders</w:t>
       </w:r>
     </w:p>
@@ -5745,7 +4978,6 @@
           <w:sz w:val="22"/>
           <w:szCs w:val="22"/>
         </w:rPr>
-        <w:lastRenderedPageBreak/>
         <w:t>Responsibilities:</w:t>
       </w:r>
     </w:p>
@@ -7222,17 +6454,7 @@
           <w:sz w:val="22"/>
           <w:szCs w:val="22"/>
         </w:rPr>
-        <w:t xml:space="preserve">weekly. As of now, </w:t>
-      </w:r>
-      <w:r>
-        <w:rPr>
-          <w:rStyle w:val="normaltextrun"/>
-          <w:rFonts w:ascii="Arial" w:hAnsi="Arial" w:cs="Arial"/>
-          <w:sz w:val="22"/>
-          <w:szCs w:val="22"/>
-        </w:rPr>
-        <w:lastRenderedPageBreak/>
-        <w:t>the change group allots a date and time for change</w:t>
+        <w:t>weekly. As of now, the change group allots a date and time for change</w:t>
       </w:r>
       <w:r>
         <w:rPr>
@@ -8032,7 +7254,7 @@
         </w:rPr>
         <w:t xml:space="preserve"> </w:t>
       </w:r>
-      <w:hyperlink r:id="rId11">
+      <w:hyperlink r:id="rId10">
         <w:r>
           <w:rPr>
             <w:rFonts w:ascii="Arial" w:hAnsi="Arial" w:cs="Arial"/>
@@ -8121,7 +7343,7 @@
                     <w:noProof/>
                     <w:sz w:val="20"/>
                   </w:rPr>
-                  <w:t>4</w:t>
+                  <w:t>3</w:t>
                 </w:r>
                 <w:r>
                   <w:fldChar w:fldCharType="end"/>
@@ -9122,6 +8344,119 @@
     </w:lvl>
   </w:abstractNum>
   <w:abstractNum w:abstractNumId="8" w15:restartNumberingAfterBreak="0">
+    <w:nsid w:val="699963B3"/>
+    <w:multiLevelType w:val="hybridMultilevel"/>
+    <w:tmpl w:val="0624F078"/>
+    <w:lvl w:ilvl="0" w:tplc="04090001">
+      <w:start w:val="1"/>
+      <w:numFmt w:val="bullet"/>
+      <w:lvlText w:val=""/>
+      <w:lvlJc w:val="left"/>
+      <w:pPr>
+        <w:ind w:left="720" w:hanging="360"/>
+      </w:pPr>
+      <w:rPr>
+        <w:rFonts w:ascii="Symbol" w:hAnsi="Symbol" w:hint="default"/>
+      </w:rPr>
+    </w:lvl>
+    <w:lvl w:ilvl="1" w:tplc="04090003" w:tentative="1">
+      <w:start w:val="1"/>
+      <w:numFmt w:val="bullet"/>
+      <w:lvlText w:val="o"/>
+      <w:lvlJc w:val="left"/>
+      <w:pPr>
+        <w:ind w:left="1440" w:hanging="360"/>
+      </w:pPr>
+      <w:rPr>
+        <w:rFonts w:ascii="Courier New" w:hAnsi="Courier New" w:cs="Courier New" w:hint="default"/>
+      </w:rPr>
+    </w:lvl>
+    <w:lvl w:ilvl="2" w:tplc="04090005" w:tentative="1">
+      <w:start w:val="1"/>
+      <w:numFmt w:val="bullet"/>
+      <w:lvlText w:val=""/>
+      <w:lvlJc w:val="left"/>
+      <w:pPr>
+        <w:ind w:left="2160" w:hanging="360"/>
+      </w:pPr>
+      <w:rPr>
+        <w:rFonts w:ascii="Wingdings" w:hAnsi="Wingdings" w:hint="default"/>
+      </w:rPr>
+    </w:lvl>
+    <w:lvl w:ilvl="3" w:tplc="04090001" w:tentative="1">
+      <w:start w:val="1"/>
+      <w:numFmt w:val="bullet"/>
+      <w:lvlText w:val=""/>
+      <w:lvlJc w:val="left"/>
+      <w:pPr>
+        <w:ind w:left="2880" w:hanging="360"/>
+      </w:pPr>
+      <w:rPr>
+        <w:rFonts w:ascii="Symbol" w:hAnsi="Symbol" w:hint="default"/>
+      </w:rPr>
+    </w:lvl>
+    <w:lvl w:ilvl="4" w:tplc="04090003" w:tentative="1">
+      <w:start w:val="1"/>
+      <w:numFmt w:val="bullet"/>
+      <w:lvlText w:val="o"/>
+      <w:lvlJc w:val="left"/>
+      <w:pPr>
+        <w:ind w:left="3600" w:hanging="360"/>
+      </w:pPr>
+      <w:rPr>
+        <w:rFonts w:ascii="Courier New" w:hAnsi="Courier New" w:cs="Courier New" w:hint="default"/>
+      </w:rPr>
+    </w:lvl>
+    <w:lvl w:ilvl="5" w:tplc="04090005" w:tentative="1">
+      <w:start w:val="1"/>
+      <w:numFmt w:val="bullet"/>
+      <w:lvlText w:val=""/>
+      <w:lvlJc w:val="left"/>
+      <w:pPr>
+        <w:ind w:left="4320" w:hanging="360"/>
+      </w:pPr>
+      <w:rPr>
+        <w:rFonts w:ascii="Wingdings" w:hAnsi="Wingdings" w:hint="default"/>
+      </w:rPr>
+    </w:lvl>
+    <w:lvl w:ilvl="6" w:tplc="04090001" w:tentative="1">
+      <w:start w:val="1"/>
+      <w:numFmt w:val="bullet"/>
+      <w:lvlText w:val=""/>
+      <w:lvlJc w:val="left"/>
+      <w:pPr>
+        <w:ind w:left="5040" w:hanging="360"/>
+      </w:pPr>
+      <w:rPr>
+        <w:rFonts w:ascii="Symbol" w:hAnsi="Symbol" w:hint="default"/>
+      </w:rPr>
+    </w:lvl>
+    <w:lvl w:ilvl="7" w:tplc="04090003" w:tentative="1">
+      <w:start w:val="1"/>
+      <w:numFmt w:val="bullet"/>
+      <w:lvlText w:val="o"/>
+      <w:lvlJc w:val="left"/>
+      <w:pPr>
+        <w:ind w:left="5760" w:hanging="360"/>
+      </w:pPr>
+      <w:rPr>
+        <w:rFonts w:ascii="Courier New" w:hAnsi="Courier New" w:cs="Courier New" w:hint="default"/>
+      </w:rPr>
+    </w:lvl>
+    <w:lvl w:ilvl="8" w:tplc="04090005" w:tentative="1">
+      <w:start w:val="1"/>
+      <w:numFmt w:val="bullet"/>
+      <w:lvlText w:val=""/>
+      <w:lvlJc w:val="left"/>
+      <w:pPr>
+        <w:ind w:left="6480" w:hanging="360"/>
+      </w:pPr>
+      <w:rPr>
+        <w:rFonts w:ascii="Wingdings" w:hAnsi="Wingdings" w:hint="default"/>
+      </w:rPr>
+    </w:lvl>
+  </w:abstractNum>
+  <w:abstractNum w:abstractNumId="9" w15:restartNumberingAfterBreak="0">
     <w:nsid w:val="6BDE71C9"/>
     <w:multiLevelType w:val="multilevel"/>
     <w:tmpl w:val="05865434"/>
@@ -9277,7 +8612,7 @@
     <w:abstractNumId w:val="2"/>
   </w:num>
   <w:num w:numId="4">
-    <w:abstractNumId w:val="8"/>
+    <w:abstractNumId w:val="9"/>
   </w:num>
   <w:num w:numId="5">
     <w:abstractNumId w:val="5"/>
@@ -9293,6 +8628,9 @@
   </w:num>
   <w:num w:numId="9">
     <w:abstractNumId w:val="4"/>
+  </w:num>
+  <w:num w:numId="10">
+    <w:abstractNumId w:val="8"/>
   </w:num>
 </w:numbering>
 </file>
@@ -9377,7 +8715,7 @@
     <w:lsdException w:name="List Number 3" w:semiHidden="1" w:unhideWhenUsed="1"/>
     <w:lsdException w:name="List Number 4" w:semiHidden="1" w:unhideWhenUsed="1"/>
     <w:lsdException w:name="List Number 5" w:semiHidden="1" w:unhideWhenUsed="1"/>
-    <w:lsdException w:name="Title" w:uiPriority="10" w:qFormat="1"/>
+    <w:lsdException w:name="Title" w:uiPriority="0" w:qFormat="1"/>
     <w:lsdException w:name="Closing" w:semiHidden="1" w:unhideWhenUsed="1"/>
     <w:lsdException w:name="Signature" w:semiHidden="1" w:unhideWhenUsed="1"/>
     <w:lsdException w:name="Default Paragraph Font" w:semiHidden="1" w:uiPriority="1" w:unhideWhenUsed="1"/>
@@ -9870,6 +9208,48 @@
     <w:basedOn w:val="DefaultParagraphFont"/>
     <w:rsid w:val="00465D2E"/>
   </w:style>
+  <w:style w:type="paragraph" w:customStyle="1" w:styleId="ByLine">
+    <w:name w:val="ByLine"/>
+    <w:basedOn w:val="Title"/>
+    <w:rsid w:val="009870D8"/>
+    <w:rPr>
+      <w:sz w:val="28"/>
+    </w:rPr>
+  </w:style>
+  <w:style w:type="paragraph" w:styleId="Title">
+    <w:name w:val="Title"/>
+    <w:basedOn w:val="Normal"/>
+    <w:link w:val="TitleChar"/>
+    <w:qFormat/>
+    <w:rsid w:val="009870D8"/>
+    <w:pPr>
+      <w:widowControl/>
+      <w:spacing w:before="240" w:after="720"/>
+      <w:jc w:val="right"/>
+    </w:pPr>
+    <w:rPr>
+      <w:rFonts w:ascii="Arial" w:eastAsia="Times New Roman" w:hAnsi="Arial" w:cs="Times New Roman"/>
+      <w:b/>
+      <w:kern w:val="28"/>
+      <w:sz w:val="64"/>
+      <w:szCs w:val="20"/>
+      <w:lang w:eastAsia="ko-KR"/>
+    </w:rPr>
+  </w:style>
+  <w:style w:type="character" w:customStyle="1" w:styleId="TitleChar">
+    <w:name w:val="Title Char"/>
+    <w:basedOn w:val="DefaultParagraphFont"/>
+    <w:link w:val="Title"/>
+    <w:rsid w:val="009870D8"/>
+    <w:rPr>
+      <w:rFonts w:ascii="Arial" w:eastAsia="Times New Roman" w:hAnsi="Arial" w:cs="Times New Roman"/>
+      <w:b/>
+      <w:kern w:val="28"/>
+      <w:sz w:val="64"/>
+      <w:szCs w:val="20"/>
+      <w:lang w:eastAsia="ko-KR"/>
+    </w:rPr>
+  </w:style>
 </w:styles>
 </file>
 

</xml_diff>

<commit_message>
CMP - Table of Contents
</commit_message>
<xml_diff>
--- a/Documentation/MCSPROJ/Needed Documents/Change Management Plan.docx
+++ b/Documentation/MCSPROJ/Needed Documents/Change Management Plan.docx
@@ -438,284 +438,167 @@
     <w:p>
       <w:pPr>
         <w:spacing w:before="64" w:line="320" w:lineRule="exact"/>
-        <w:jc w:val="center"/>
-        <w:rPr>
-          <w:rFonts w:ascii="Arial" w:eastAsia="Times New Roman" w:hAnsi="Arial" w:cs="Arial"/>
+        <w:rPr>
+          <w:rFonts w:ascii="Arial" w:hAnsi="Arial" w:cs="Arial"/>
+          <w:b/>
+          <w:spacing w:val="-2"/>
           <w:sz w:val="28"/>
         </w:rPr>
       </w:pPr>
     </w:p>
     <w:p>
       <w:pPr>
-        <w:tabs>
-          <w:tab w:val="right" w:leader="dot" w:pos="9470"/>
-        </w:tabs>
-        <w:spacing w:line="274" w:lineRule="exact"/>
-        <w:rPr>
-          <w:rFonts w:ascii="Arial" w:eastAsia="Times New Roman" w:hAnsi="Arial" w:cs="Arial"/>
-        </w:rPr>
-      </w:pPr>
-      <w:hyperlink w:anchor="_bookmark0" w:history="1">
-        <w:r>
-          <w:rPr>
-            <w:rFonts w:ascii="Arial" w:hAnsi="Arial" w:cs="Arial"/>
-            <w:spacing w:val="-1"/>
-          </w:rPr>
-          <w:t>INTRODUCTION</w:t>
-        </w:r>
-        <w:r>
-          <w:rPr>
-            <w:rFonts w:ascii="Arial" w:hAnsi="Arial" w:cs="Arial"/>
-            <w:spacing w:val="-1"/>
-          </w:rPr>
-          <w:tab/>
-        </w:r>
-        <w:r>
-          <w:rPr>
-            <w:rFonts w:ascii="Arial" w:hAnsi="Arial" w:cs="Arial"/>
-          </w:rPr>
-          <w:t>2</w:t>
-        </w:r>
-      </w:hyperlink>
-    </w:p>
-    <w:p>
-      <w:pPr>
-        <w:tabs>
-          <w:tab w:val="right" w:leader="dot" w:pos="9470"/>
-        </w:tabs>
-        <w:rPr>
-          <w:rFonts w:ascii="Arial" w:eastAsia="Times New Roman" w:hAnsi="Arial" w:cs="Arial"/>
-        </w:rPr>
-      </w:pPr>
-      <w:hyperlink w:anchor="_bookmark1" w:history="1">
-        <w:r>
-          <w:rPr>
-            <w:rFonts w:ascii="Arial" w:hAnsi="Arial" w:cs="Arial"/>
-            <w:spacing w:val="-1"/>
-          </w:rPr>
-          <w:t>CHANGE MANAGEMENT</w:t>
-        </w:r>
-        <w:r>
-          <w:rPr>
-            <w:rFonts w:ascii="Arial" w:hAnsi="Arial" w:cs="Arial"/>
-            <w:spacing w:val="2"/>
-          </w:rPr>
-          <w:t xml:space="preserve"> </w:t>
-        </w:r>
-        <w:r>
-          <w:rPr>
-            <w:rFonts w:ascii="Arial" w:hAnsi="Arial" w:cs="Arial"/>
-            <w:spacing w:val="-1"/>
-          </w:rPr>
-          <w:t>APPROACH</w:t>
-        </w:r>
-        <w:r>
-          <w:rPr>
-            <w:rFonts w:ascii="Arial" w:hAnsi="Arial" w:cs="Arial"/>
-            <w:spacing w:val="-1"/>
-          </w:rPr>
-          <w:tab/>
-        </w:r>
-        <w:r>
-          <w:rPr>
-            <w:rFonts w:ascii="Arial" w:hAnsi="Arial" w:cs="Arial"/>
-          </w:rPr>
-          <w:t>2</w:t>
-        </w:r>
-      </w:hyperlink>
-    </w:p>
-    <w:p>
-      <w:pPr>
-        <w:tabs>
-          <w:tab w:val="right" w:leader="dot" w:pos="9470"/>
-        </w:tabs>
-        <w:rPr>
-          <w:rFonts w:ascii="Arial" w:eastAsia="Times New Roman" w:hAnsi="Arial" w:cs="Arial"/>
-        </w:rPr>
-      </w:pPr>
-      <w:hyperlink w:anchor="_bookmark2" w:history="1">
-        <w:r>
-          <w:rPr>
-            <w:rFonts w:ascii="Arial" w:hAnsi="Arial" w:cs="Arial"/>
-            <w:spacing w:val="-1"/>
-          </w:rPr>
-          <w:t xml:space="preserve">DEFINITIONS </w:t>
-        </w:r>
-        <w:r>
-          <w:rPr>
-            <w:rFonts w:ascii="Arial" w:hAnsi="Arial" w:cs="Arial"/>
-            <w:spacing w:val="1"/>
-          </w:rPr>
-          <w:t>OF</w:t>
-        </w:r>
-        <w:r>
-          <w:rPr>
-            <w:rFonts w:ascii="Arial" w:hAnsi="Arial" w:cs="Arial"/>
-            <w:spacing w:val="-4"/>
-          </w:rPr>
-          <w:t xml:space="preserve"> </w:t>
-        </w:r>
-        <w:r>
-          <w:rPr>
-            <w:rFonts w:ascii="Arial" w:hAnsi="Arial" w:cs="Arial"/>
-            <w:spacing w:val="-1"/>
-          </w:rPr>
-          <w:t>CHANGE</w:t>
-        </w:r>
-        <w:r>
-          <w:rPr>
-            <w:rFonts w:ascii="Arial" w:hAnsi="Arial" w:cs="Arial"/>
-            <w:spacing w:val="-1"/>
-          </w:rPr>
-          <w:tab/>
-        </w:r>
-        <w:r>
-          <w:rPr>
-            <w:rFonts w:ascii="Arial" w:hAnsi="Arial" w:cs="Arial"/>
-          </w:rPr>
-          <w:t>2</w:t>
-        </w:r>
-      </w:hyperlink>
-    </w:p>
-    <w:p>
-      <w:pPr>
-        <w:tabs>
-          <w:tab w:val="right" w:leader="dot" w:pos="9470"/>
-        </w:tabs>
-        <w:rPr>
-          <w:rFonts w:ascii="Arial" w:eastAsia="Times New Roman" w:hAnsi="Arial" w:cs="Arial"/>
-        </w:rPr>
-      </w:pPr>
-      <w:hyperlink w:anchor="_bookmark3" w:history="1">
-        <w:r>
-          <w:rPr>
-            <w:rFonts w:ascii="Arial" w:hAnsi="Arial" w:cs="Arial"/>
-            <w:spacing w:val="-1"/>
-          </w:rPr>
-          <w:t xml:space="preserve">CHANGE </w:t>
-        </w:r>
-        <w:r>
-          <w:rPr>
-            <w:rFonts w:ascii="Arial" w:hAnsi="Arial" w:cs="Arial"/>
-          </w:rPr>
-          <w:t xml:space="preserve">CONTROL </w:t>
-        </w:r>
-        <w:r>
-          <w:rPr>
-            <w:rFonts w:ascii="Arial" w:hAnsi="Arial" w:cs="Arial"/>
-            <w:spacing w:val="-1"/>
-          </w:rPr>
-          <w:t>BOARD</w:t>
-        </w:r>
-        <w:r>
-          <w:rPr>
-            <w:rFonts w:ascii="Arial" w:hAnsi="Arial" w:cs="Arial"/>
-            <w:spacing w:val="-1"/>
-          </w:rPr>
-          <w:tab/>
-        </w:r>
-        <w:r>
-          <w:rPr>
-            <w:rFonts w:ascii="Arial" w:hAnsi="Arial" w:cs="Arial"/>
-          </w:rPr>
-          <w:t>3</w:t>
-        </w:r>
-      </w:hyperlink>
-    </w:p>
-    <w:p>
-      <w:pPr>
-        <w:tabs>
-          <w:tab w:val="right" w:leader="dot" w:pos="9470"/>
-        </w:tabs>
-        <w:rPr>
-          <w:rFonts w:ascii="Arial" w:eastAsia="Times New Roman" w:hAnsi="Arial" w:cs="Arial"/>
-        </w:rPr>
-      </w:pPr>
-      <w:hyperlink w:anchor="_bookmark4" w:history="1">
-        <w:r>
-          <w:rPr>
-            <w:rFonts w:ascii="Arial" w:hAnsi="Arial" w:cs="Arial"/>
-            <w:spacing w:val="-1"/>
-          </w:rPr>
-          <w:t>ROLES AND</w:t>
-        </w:r>
-        <w:r>
-          <w:rPr>
-            <w:rFonts w:ascii="Arial" w:hAnsi="Arial" w:cs="Arial"/>
-          </w:rPr>
-          <w:t xml:space="preserve"> </w:t>
-        </w:r>
-        <w:r>
-          <w:rPr>
-            <w:rFonts w:ascii="Arial" w:hAnsi="Arial" w:cs="Arial"/>
-            <w:spacing w:val="-1"/>
-          </w:rPr>
-          <w:t>RESPONSIBILITIES</w:t>
-        </w:r>
-        <w:r>
-          <w:rPr>
-            <w:rFonts w:ascii="Arial" w:hAnsi="Arial" w:cs="Arial"/>
-            <w:spacing w:val="-1"/>
-          </w:rPr>
-          <w:tab/>
-        </w:r>
-        <w:r>
-          <w:rPr>
-            <w:rFonts w:ascii="Arial" w:hAnsi="Arial" w:cs="Arial"/>
-          </w:rPr>
-          <w:t>4</w:t>
-        </w:r>
-      </w:hyperlink>
-    </w:p>
-    <w:p>
-      <w:pPr>
-        <w:tabs>
-          <w:tab w:val="right" w:leader="dot" w:pos="9470"/>
-        </w:tabs>
-        <w:rPr>
-          <w:rFonts w:ascii="Arial" w:eastAsia="Times New Roman" w:hAnsi="Arial" w:cs="Arial"/>
-        </w:rPr>
-      </w:pPr>
-      <w:hyperlink w:anchor="_bookmark5" w:history="1">
-        <w:r>
-          <w:rPr>
-            <w:rFonts w:ascii="Arial" w:hAnsi="Arial" w:cs="Arial"/>
-            <w:spacing w:val="-1"/>
-          </w:rPr>
-          <w:t xml:space="preserve">CHANGE </w:t>
-        </w:r>
-        <w:r>
-          <w:rPr>
-            <w:rFonts w:ascii="Arial" w:hAnsi="Arial" w:cs="Arial"/>
-          </w:rPr>
-          <w:t>CONTROL</w:t>
-        </w:r>
-        <w:r>
-          <w:rPr>
-            <w:rFonts w:ascii="Arial" w:hAnsi="Arial" w:cs="Arial"/>
-            <w:spacing w:val="-3"/>
-          </w:rPr>
-          <w:t xml:space="preserve"> </w:t>
-        </w:r>
-        <w:r>
-          <w:rPr>
-            <w:rFonts w:ascii="Arial" w:hAnsi="Arial" w:cs="Arial"/>
-          </w:rPr>
-          <w:t>PROCESS</w:t>
-        </w:r>
-        <w:r>
-          <w:rPr>
-            <w:rFonts w:ascii="Arial" w:hAnsi="Arial" w:cs="Arial"/>
-          </w:rPr>
-          <w:tab/>
-          <w:t>4</w:t>
-        </w:r>
-      </w:hyperlink>
-    </w:p>
-    <w:p>
-      <w:pPr>
-        <w:rPr>
-          <w:rFonts w:ascii="Arial" w:eastAsia="Times New Roman" w:hAnsi="Arial" w:cs="Arial"/>
+        <w:spacing w:before="64" w:line="320" w:lineRule="exact"/>
+        <w:rPr>
+          <w:rFonts w:ascii="Arial" w:hAnsi="Arial" w:cs="Arial"/>
+          <w:spacing w:val="-2"/>
+          <w:sz w:val="28"/>
+        </w:rPr>
+      </w:pPr>
+      <w:r>
+        <w:rPr>
+          <w:rFonts w:ascii="Arial" w:hAnsi="Arial" w:cs="Arial"/>
+          <w:spacing w:val="-2"/>
+          <w:sz w:val="28"/>
+        </w:rPr>
+        <w:t>INTRODUCTION………………………………………………………………….</w:t>
+      </w:r>
+      <w:r>
+        <w:rPr>
+          <w:rFonts w:ascii="Arial" w:hAnsi="Arial" w:cs="Arial"/>
+          <w:spacing w:val="-2"/>
+          <w:sz w:val="28"/>
+        </w:rPr>
+        <w:t xml:space="preserve"> </w:t>
+      </w:r>
+      <w:r>
+        <w:rPr>
+          <w:rFonts w:ascii="Arial" w:hAnsi="Arial" w:cs="Arial"/>
+          <w:spacing w:val="-2"/>
+          <w:sz w:val="28"/>
+        </w:rPr>
+        <w:t>2</w:t>
+      </w:r>
+    </w:p>
+    <w:p>
+      <w:pPr>
+        <w:spacing w:before="64" w:line="320" w:lineRule="exact"/>
+        <w:rPr>
+          <w:rFonts w:ascii="Arial" w:hAnsi="Arial" w:cs="Arial"/>
+          <w:spacing w:val="-2"/>
+          <w:sz w:val="28"/>
+        </w:rPr>
+      </w:pPr>
+      <w:r>
+        <w:rPr>
+          <w:rFonts w:ascii="Arial" w:hAnsi="Arial" w:cs="Arial"/>
+          <w:spacing w:val="-2"/>
+          <w:sz w:val="28"/>
+        </w:rPr>
+        <w:t>CHANGE MANAGEMENT APPROACH………………………………………. 2</w:t>
+      </w:r>
+    </w:p>
+    <w:p>
+      <w:pPr>
+        <w:spacing w:before="64" w:line="320" w:lineRule="exact"/>
+        <w:rPr>
+          <w:rFonts w:ascii="Arial" w:hAnsi="Arial" w:cs="Arial"/>
+          <w:spacing w:val="-2"/>
+          <w:sz w:val="28"/>
+        </w:rPr>
+      </w:pPr>
+      <w:r>
+        <w:rPr>
+          <w:rFonts w:ascii="Arial" w:hAnsi="Arial" w:cs="Arial"/>
+          <w:spacing w:val="-2"/>
+          <w:sz w:val="28"/>
+        </w:rPr>
+        <w:t>DEFINITIONS OF CHANGE……………………………………………………. 2</w:t>
+      </w:r>
+    </w:p>
+    <w:p>
+      <w:pPr>
+        <w:spacing w:before="64" w:line="320" w:lineRule="exact"/>
+        <w:rPr>
+          <w:rFonts w:ascii="Arial" w:hAnsi="Arial" w:cs="Arial"/>
+          <w:spacing w:val="-2"/>
+          <w:sz w:val="28"/>
+        </w:rPr>
+      </w:pPr>
+      <w:r>
+        <w:rPr>
+          <w:rFonts w:ascii="Arial" w:hAnsi="Arial" w:cs="Arial"/>
+          <w:spacing w:val="-2"/>
+          <w:sz w:val="28"/>
+        </w:rPr>
+        <w:t>CHANGE CONTROL BOARD………………………………………………….. 3</w:t>
+      </w:r>
+    </w:p>
+    <w:p>
+      <w:pPr>
+        <w:spacing w:before="64" w:line="320" w:lineRule="exact"/>
+        <w:rPr>
+          <w:rFonts w:ascii="Arial" w:hAnsi="Arial" w:cs="Arial"/>
+          <w:spacing w:val="-2"/>
+          <w:sz w:val="28"/>
+        </w:rPr>
+      </w:pPr>
+      <w:r>
+        <w:rPr>
+          <w:rFonts w:ascii="Arial" w:hAnsi="Arial" w:cs="Arial"/>
+          <w:spacing w:val="-2"/>
+          <w:sz w:val="28"/>
+        </w:rPr>
+        <w:t>ROLES AND RESPONSIBILITIES…………………………………………….. 4</w:t>
+      </w:r>
+    </w:p>
+    <w:p>
+      <w:pPr>
+        <w:spacing w:before="64" w:line="320" w:lineRule="exact"/>
+        <w:rPr>
+          <w:rFonts w:ascii="Arial" w:hAnsi="Arial" w:cs="Arial"/>
+          <w:spacing w:val="-2"/>
+          <w:sz w:val="28"/>
+        </w:rPr>
+      </w:pPr>
+      <w:r>
+        <w:rPr>
+          <w:rFonts w:ascii="Arial" w:hAnsi="Arial" w:cs="Arial"/>
+          <w:spacing w:val="-2"/>
+          <w:sz w:val="28"/>
+        </w:rPr>
+        <w:t>CHANGE CONTROL PROCESS…………………………………………….... 5</w:t>
+      </w:r>
+    </w:p>
+    <w:p>
+      <w:pPr>
+        <w:spacing w:before="64" w:line="320" w:lineRule="exact"/>
+        <w:rPr>
+          <w:rFonts w:ascii="Arial" w:hAnsi="Arial" w:cs="Arial"/>
+          <w:spacing w:val="-2"/>
+          <w:sz w:val="28"/>
+        </w:rPr>
+      </w:pPr>
+      <w:r>
+        <w:rPr>
+          <w:rFonts w:ascii="Arial" w:hAnsi="Arial" w:cs="Arial"/>
+          <w:spacing w:val="-2"/>
+          <w:sz w:val="28"/>
+        </w:rPr>
+        <w:t>SPONSOR ACCEPTANCE…………………………………………………...…6</w:t>
+      </w:r>
+      <w:bookmarkStart w:id="0" w:name="_GoBack"/>
+      <w:bookmarkEnd w:id="0"/>
+    </w:p>
+    <w:p>
+      <w:pPr>
+        <w:spacing w:before="64" w:line="320" w:lineRule="exact"/>
+        <w:jc w:val="both"/>
+        <w:rPr>
+          <w:rFonts w:ascii="Arial" w:hAnsi="Arial" w:cs="Arial"/>
+          <w:b/>
+          <w:spacing w:val="-2"/>
+          <w:sz w:val="28"/>
         </w:rPr>
         <w:sectPr>
           <w:headerReference w:type="default" r:id="rId8"/>
@@ -734,10 +617,10 @@
           <w:rFonts w:ascii="Arial" w:eastAsia="Times New Roman" w:hAnsi="Arial" w:cs="Arial"/>
         </w:rPr>
       </w:pPr>
-      <w:bookmarkStart w:id="0" w:name="Definitions_of_Change"/>
-      <w:bookmarkStart w:id="1" w:name="_bookmark0"/>
-      <w:bookmarkEnd w:id="0"/>
+      <w:bookmarkStart w:id="1" w:name="Definitions_of_Change"/>
+      <w:bookmarkStart w:id="2" w:name="_bookmark0"/>
       <w:bookmarkEnd w:id="1"/>
+      <w:bookmarkEnd w:id="2"/>
       <w:r>
         <w:rPr>
           <w:rFonts w:ascii="Arial" w:hAnsi="Arial" w:cs="Arial"/>
@@ -747,8 +630,8 @@
         <w:lastRenderedPageBreak/>
         <w:t>I</w:t>
       </w:r>
-      <w:bookmarkStart w:id="2" w:name="Introduction"/>
-      <w:bookmarkEnd w:id="2"/>
+      <w:bookmarkStart w:id="3" w:name="Introduction"/>
+      <w:bookmarkEnd w:id="3"/>
       <w:r>
         <w:rPr>
           <w:rFonts w:ascii="Arial" w:hAnsi="Arial" w:cs="Arial"/>
@@ -818,8 +701,8 @@
           <w:rFonts w:ascii="Arial" w:eastAsia="Times New Roman" w:hAnsi="Arial" w:cs="Arial"/>
         </w:rPr>
       </w:pPr>
-      <w:bookmarkStart w:id="3" w:name="_bookmark1"/>
-      <w:bookmarkEnd w:id="3"/>
+      <w:bookmarkStart w:id="4" w:name="_bookmark1"/>
+      <w:bookmarkEnd w:id="4"/>
       <w:r>
         <w:rPr>
           <w:rFonts w:ascii="Arial" w:hAnsi="Arial" w:cs="Arial"/>
@@ -1085,8 +968,8 @@
           <w:szCs w:val="22"/>
         </w:rPr>
       </w:pPr>
-      <w:bookmarkStart w:id="4" w:name="_bookmark2"/>
-      <w:bookmarkEnd w:id="4"/>
+      <w:bookmarkStart w:id="5" w:name="_bookmark2"/>
+      <w:bookmarkEnd w:id="5"/>
       <w:r>
         <w:rPr>
           <w:rStyle w:val="normaltextrun"/>
@@ -1758,8 +1641,8 @@
           <w:rFonts w:ascii="Arial" w:eastAsia="Times New Roman" w:hAnsi="Arial" w:cs="Arial"/>
         </w:rPr>
       </w:pPr>
-      <w:bookmarkStart w:id="5" w:name="_bookmark3"/>
-      <w:bookmarkEnd w:id="5"/>
+      <w:bookmarkStart w:id="6" w:name="_bookmark3"/>
+      <w:bookmarkEnd w:id="6"/>
       <w:r>
         <w:rPr>
           <w:rFonts w:ascii="Arial" w:hAnsi="Arial" w:cs="Arial"/>
@@ -2344,12 +2227,34 @@
         </w:rPr>
         <w:t> </w:t>
       </w:r>
-      <w:bookmarkStart w:id="6" w:name="_bookmark4"/>
-      <w:bookmarkEnd w:id="6"/>
-      <w:r>
-        <w:rPr>
-          <w:rFonts w:ascii="Arial" w:hAnsi="Arial" w:cs="Arial"/>
-        </w:rPr>
+      <w:bookmarkStart w:id="7" w:name="_bookmark4"/>
+      <w:bookmarkEnd w:id="7"/>
+    </w:p>
+    <w:p>
+      <w:pPr>
+        <w:rPr>
+          <w:rFonts w:ascii="Arial" w:eastAsia="Times New Roman" w:hAnsi="Arial" w:cs="Arial"/>
+        </w:rPr>
+      </w:pPr>
+      <w:r>
+        <w:rPr>
+          <w:rFonts w:ascii="Arial" w:eastAsia="Times New Roman" w:hAnsi="Arial" w:cs="Arial"/>
+        </w:rPr>
+        <w:br w:type="page"/>
+      </w:r>
+    </w:p>
+    <w:p>
+      <w:pPr>
+        <w:textAlignment w:val="baseline"/>
+        <w:rPr>
+          <w:rFonts w:ascii="Arial" w:eastAsia="Times New Roman" w:hAnsi="Arial" w:cs="Arial"/>
+        </w:rPr>
+      </w:pPr>
+      <w:r>
+        <w:rPr>
+          <w:rFonts w:ascii="Arial" w:hAnsi="Arial" w:cs="Arial"/>
+        </w:rPr>
+        <w:lastRenderedPageBreak/>
         <w:br/>
       </w:r>
       <w:r>
@@ -2834,17 +2739,7 @@
           <w:sz w:val="22"/>
           <w:szCs w:val="22"/>
         </w:rPr>
-        <w:t xml:space="preserve">works intimately with the project manager. They legitimize the project's goals and take an interest in high-level project planning. What's more, they regularly settle conflicts and remove </w:t>
-      </w:r>
-      <w:r>
-        <w:rPr>
-          <w:rStyle w:val="normaltextrun"/>
-          <w:rFonts w:ascii="Arial" w:hAnsi="Arial" w:cs="Arial"/>
-          <w:sz w:val="22"/>
-          <w:szCs w:val="22"/>
-        </w:rPr>
-        <w:lastRenderedPageBreak/>
-        <w:t>obstacles that happen all through the project, and they approve endorsements needed to advance each phase.</w:t>
+        <w:t>works intimately with the project manager. They legitimize the project's goals and take an interest in high-level project planning. What's more, they regularly settle conflicts and remove obstacles that happen all through the project, and they approve endorsements needed to advance each phase.</w:t>
       </w:r>
     </w:p>
     <w:p>
@@ -4645,6 +4540,7 @@
           <w:sz w:val="22"/>
           <w:szCs w:val="22"/>
         </w:rPr>
+        <w:lastRenderedPageBreak/>
         <w:t>Reviews</w:t>
       </w:r>
       <w:r>
@@ -4767,33 +4663,6 @@
       <w:pPr>
         <w:pStyle w:val="paragraph"/>
         <w:spacing w:before="0" w:beforeAutospacing="0" w:after="0" w:afterAutospacing="0"/>
-        <w:ind w:firstLine="60"/>
-        <w:jc w:val="both"/>
-        <w:textAlignment w:val="baseline"/>
-        <w:rPr>
-          <w:rFonts w:ascii="Arial" w:hAnsi="Arial" w:cs="Arial"/>
-          <w:sz w:val="22"/>
-          <w:szCs w:val="22"/>
-        </w:rPr>
-      </w:pPr>
-    </w:p>
-    <w:p>
-      <w:pPr>
-        <w:pStyle w:val="paragraph"/>
-        <w:spacing w:before="0" w:beforeAutospacing="0" w:after="0" w:afterAutospacing="0"/>
-        <w:jc w:val="both"/>
-        <w:textAlignment w:val="baseline"/>
-        <w:rPr>
-          <w:rFonts w:ascii="Arial" w:hAnsi="Arial" w:cs="Arial"/>
-          <w:sz w:val="22"/>
-          <w:szCs w:val="22"/>
-        </w:rPr>
-      </w:pPr>
-    </w:p>
-    <w:p>
-      <w:pPr>
-        <w:pStyle w:val="paragraph"/>
-        <w:spacing w:before="0" w:beforeAutospacing="0" w:after="0" w:afterAutospacing="0"/>
         <w:jc w:val="both"/>
         <w:textAlignment w:val="baseline"/>
         <w:rPr>
@@ -4817,58 +4686,13 @@
           <w:szCs w:val="22"/>
         </w:rPr>
       </w:pPr>
-    </w:p>
-    <w:p>
-      <w:pPr>
-        <w:pStyle w:val="paragraph"/>
-        <w:spacing w:before="0" w:beforeAutospacing="0" w:after="0" w:afterAutospacing="0"/>
-        <w:jc w:val="both"/>
-        <w:textAlignment w:val="baseline"/>
+      <w:r>
         <w:rPr>
           <w:rFonts w:ascii="Arial" w:hAnsi="Arial" w:cs="Arial"/>
           <w:b/>
           <w:sz w:val="22"/>
           <w:szCs w:val="22"/>
         </w:rPr>
-      </w:pPr>
-    </w:p>
-    <w:p>
-      <w:pPr>
-        <w:pStyle w:val="paragraph"/>
-        <w:spacing w:before="0" w:beforeAutospacing="0" w:after="0" w:afterAutospacing="0"/>
-        <w:jc w:val="both"/>
-        <w:textAlignment w:val="baseline"/>
-        <w:rPr>
-          <w:rFonts w:ascii="Arial" w:hAnsi="Arial" w:cs="Arial"/>
-          <w:b/>
-          <w:sz w:val="22"/>
-          <w:szCs w:val="22"/>
-        </w:rPr>
-      </w:pPr>
-    </w:p>
-    <w:p>
-      <w:pPr>
-        <w:pStyle w:val="paragraph"/>
-        <w:spacing w:before="0" w:beforeAutospacing="0" w:after="0" w:afterAutospacing="0"/>
-        <w:jc w:val="both"/>
-        <w:textAlignment w:val="baseline"/>
-        <w:rPr>
-          <w:rFonts w:ascii="Arial" w:hAnsi="Arial" w:cs="Arial"/>
-          <w:b/>
-          <w:sz w:val="22"/>
-          <w:szCs w:val="22"/>
-        </w:rPr>
-      </w:pPr>
-      <w:bookmarkStart w:id="7" w:name="_GoBack"/>
-      <w:bookmarkEnd w:id="7"/>
-      <w:r>
-        <w:rPr>
-          <w:rFonts w:ascii="Arial" w:hAnsi="Arial" w:cs="Arial"/>
-          <w:b/>
-          <w:sz w:val="22"/>
-          <w:szCs w:val="22"/>
-        </w:rPr>
-        <w:lastRenderedPageBreak/>
         <w:t>Project Team Members/Stakeholders</w:t>
       </w:r>
     </w:p>
@@ -5972,6 +5796,7 @@
           <w:sz w:val="22"/>
           <w:szCs w:val="22"/>
         </w:rPr>
+        <w:lastRenderedPageBreak/>
         <w:t>5.</w:t>
       </w:r>
       <w:r>
@@ -6008,10 +5833,9 @@
         <w:pStyle w:val="paragraph"/>
         <w:numPr>
           <w:ilvl w:val="0"/>
-          <w:numId w:val="7"/>
+          <w:numId w:val="11"/>
         </w:numPr>
         <w:spacing w:before="0" w:beforeAutospacing="0" w:after="0" w:afterAutospacing="0"/>
-        <w:ind w:left="0" w:firstLine="0"/>
         <w:jc w:val="both"/>
         <w:textAlignment w:val="baseline"/>
         <w:rPr>
@@ -6044,10 +5868,9 @@
         <w:pStyle w:val="paragraph"/>
         <w:numPr>
           <w:ilvl w:val="0"/>
-          <w:numId w:val="7"/>
+          <w:numId w:val="11"/>
         </w:numPr>
         <w:spacing w:before="0" w:beforeAutospacing="0" w:after="0" w:afterAutospacing="0"/>
-        <w:ind w:left="0" w:firstLine="0"/>
         <w:jc w:val="both"/>
         <w:textAlignment w:val="baseline"/>
         <w:rPr>
@@ -6098,10 +5921,9 @@
         <w:pStyle w:val="paragraph"/>
         <w:numPr>
           <w:ilvl w:val="0"/>
-          <w:numId w:val="7"/>
+          <w:numId w:val="11"/>
         </w:numPr>
         <w:spacing w:before="0" w:beforeAutospacing="0" w:after="0" w:afterAutospacing="0"/>
-        <w:ind w:left="0" w:firstLine="0"/>
         <w:jc w:val="both"/>
         <w:textAlignment w:val="baseline"/>
         <w:rPr>
@@ -6143,10 +5965,9 @@
         <w:pStyle w:val="paragraph"/>
         <w:numPr>
           <w:ilvl w:val="0"/>
-          <w:numId w:val="7"/>
+          <w:numId w:val="11"/>
         </w:numPr>
         <w:spacing w:before="0" w:beforeAutospacing="0" w:after="0" w:afterAutospacing="0"/>
-        <w:ind w:left="0" w:firstLine="0"/>
         <w:jc w:val="both"/>
         <w:textAlignment w:val="baseline"/>
         <w:rPr>
@@ -7734,6 +7555,119 @@
     </w:lvl>
   </w:abstractNum>
   <w:abstractNum w:abstractNumId="3" w15:restartNumberingAfterBreak="0">
+    <w:nsid w:val="25AC0405"/>
+    <w:multiLevelType w:val="hybridMultilevel"/>
+    <w:tmpl w:val="AD5893AE"/>
+    <w:lvl w:ilvl="0" w:tplc="04090001">
+      <w:start w:val="1"/>
+      <w:numFmt w:val="bullet"/>
+      <w:lvlText w:val=""/>
+      <w:lvlJc w:val="left"/>
+      <w:pPr>
+        <w:ind w:left="720" w:hanging="360"/>
+      </w:pPr>
+      <w:rPr>
+        <w:rFonts w:ascii="Symbol" w:hAnsi="Symbol" w:hint="default"/>
+      </w:rPr>
+    </w:lvl>
+    <w:lvl w:ilvl="1" w:tplc="04090003" w:tentative="1">
+      <w:start w:val="1"/>
+      <w:numFmt w:val="bullet"/>
+      <w:lvlText w:val="o"/>
+      <w:lvlJc w:val="left"/>
+      <w:pPr>
+        <w:ind w:left="1440" w:hanging="360"/>
+      </w:pPr>
+      <w:rPr>
+        <w:rFonts w:ascii="Courier New" w:hAnsi="Courier New" w:cs="Courier New" w:hint="default"/>
+      </w:rPr>
+    </w:lvl>
+    <w:lvl w:ilvl="2" w:tplc="04090005" w:tentative="1">
+      <w:start w:val="1"/>
+      <w:numFmt w:val="bullet"/>
+      <w:lvlText w:val=""/>
+      <w:lvlJc w:val="left"/>
+      <w:pPr>
+        <w:ind w:left="2160" w:hanging="360"/>
+      </w:pPr>
+      <w:rPr>
+        <w:rFonts w:ascii="Wingdings" w:hAnsi="Wingdings" w:hint="default"/>
+      </w:rPr>
+    </w:lvl>
+    <w:lvl w:ilvl="3" w:tplc="04090001" w:tentative="1">
+      <w:start w:val="1"/>
+      <w:numFmt w:val="bullet"/>
+      <w:lvlText w:val=""/>
+      <w:lvlJc w:val="left"/>
+      <w:pPr>
+        <w:ind w:left="2880" w:hanging="360"/>
+      </w:pPr>
+      <w:rPr>
+        <w:rFonts w:ascii="Symbol" w:hAnsi="Symbol" w:hint="default"/>
+      </w:rPr>
+    </w:lvl>
+    <w:lvl w:ilvl="4" w:tplc="04090003" w:tentative="1">
+      <w:start w:val="1"/>
+      <w:numFmt w:val="bullet"/>
+      <w:lvlText w:val="o"/>
+      <w:lvlJc w:val="left"/>
+      <w:pPr>
+        <w:ind w:left="3600" w:hanging="360"/>
+      </w:pPr>
+      <w:rPr>
+        <w:rFonts w:ascii="Courier New" w:hAnsi="Courier New" w:cs="Courier New" w:hint="default"/>
+      </w:rPr>
+    </w:lvl>
+    <w:lvl w:ilvl="5" w:tplc="04090005" w:tentative="1">
+      <w:start w:val="1"/>
+      <w:numFmt w:val="bullet"/>
+      <w:lvlText w:val=""/>
+      <w:lvlJc w:val="left"/>
+      <w:pPr>
+        <w:ind w:left="4320" w:hanging="360"/>
+      </w:pPr>
+      <w:rPr>
+        <w:rFonts w:ascii="Wingdings" w:hAnsi="Wingdings" w:hint="default"/>
+      </w:rPr>
+    </w:lvl>
+    <w:lvl w:ilvl="6" w:tplc="04090001" w:tentative="1">
+      <w:start w:val="1"/>
+      <w:numFmt w:val="bullet"/>
+      <w:lvlText w:val=""/>
+      <w:lvlJc w:val="left"/>
+      <w:pPr>
+        <w:ind w:left="5040" w:hanging="360"/>
+      </w:pPr>
+      <w:rPr>
+        <w:rFonts w:ascii="Symbol" w:hAnsi="Symbol" w:hint="default"/>
+      </w:rPr>
+    </w:lvl>
+    <w:lvl w:ilvl="7" w:tplc="04090003" w:tentative="1">
+      <w:start w:val="1"/>
+      <w:numFmt w:val="bullet"/>
+      <w:lvlText w:val="o"/>
+      <w:lvlJc w:val="left"/>
+      <w:pPr>
+        <w:ind w:left="5760" w:hanging="360"/>
+      </w:pPr>
+      <w:rPr>
+        <w:rFonts w:ascii="Courier New" w:hAnsi="Courier New" w:cs="Courier New" w:hint="default"/>
+      </w:rPr>
+    </w:lvl>
+    <w:lvl w:ilvl="8" w:tplc="04090005" w:tentative="1">
+      <w:start w:val="1"/>
+      <w:numFmt w:val="bullet"/>
+      <w:lvlText w:val=""/>
+      <w:lvlJc w:val="left"/>
+      <w:pPr>
+        <w:ind w:left="6480" w:hanging="360"/>
+      </w:pPr>
+      <w:rPr>
+        <w:rFonts w:ascii="Wingdings" w:hAnsi="Wingdings" w:hint="default"/>
+      </w:rPr>
+    </w:lvl>
+  </w:abstractNum>
+  <w:abstractNum w:abstractNumId="4" w15:restartNumberingAfterBreak="0">
     <w:nsid w:val="2A4B422A"/>
     <w:multiLevelType w:val="hybridMultilevel"/>
     <w:tmpl w:val="16DC556A"/>
@@ -7849,7 +7783,7 @@
       </w:rPr>
     </w:lvl>
   </w:abstractNum>
-  <w:abstractNum w:abstractNumId="4" w15:restartNumberingAfterBreak="0">
+  <w:abstractNum w:abstractNumId="5" w15:restartNumberingAfterBreak="0">
     <w:nsid w:val="45B86952"/>
     <w:multiLevelType w:val="hybridMultilevel"/>
     <w:tmpl w:val="6CBE3D88"/>
@@ -7962,7 +7896,7 @@
       </w:rPr>
     </w:lvl>
   </w:abstractNum>
-  <w:abstractNum w:abstractNumId="5" w15:restartNumberingAfterBreak="0">
+  <w:abstractNum w:abstractNumId="6" w15:restartNumberingAfterBreak="0">
     <w:nsid w:val="4B1D63F6"/>
     <w:multiLevelType w:val="hybridMultilevel"/>
     <w:tmpl w:val="E06AFF00"/>
@@ -8075,7 +8009,7 @@
       </w:rPr>
     </w:lvl>
   </w:abstractNum>
-  <w:abstractNum w:abstractNumId="6" w15:restartNumberingAfterBreak="0">
+  <w:abstractNum w:abstractNumId="7" w15:restartNumberingAfterBreak="0">
     <w:nsid w:val="55E31E2D"/>
     <w:multiLevelType w:val="multilevel"/>
     <w:tmpl w:val="C1FC6C7C"/>
@@ -8224,7 +8158,7 @@
       </w:rPr>
     </w:lvl>
   </w:abstractNum>
-  <w:abstractNum w:abstractNumId="7" w15:restartNumberingAfterBreak="0">
+  <w:abstractNum w:abstractNumId="8" w15:restartNumberingAfterBreak="0">
     <w:nsid w:val="5F325E8D"/>
     <w:multiLevelType w:val="hybridMultilevel"/>
     <w:tmpl w:val="044AE39C"/>
@@ -8343,7 +8277,7 @@
       </w:rPr>
     </w:lvl>
   </w:abstractNum>
-  <w:abstractNum w:abstractNumId="8" w15:restartNumberingAfterBreak="0">
+  <w:abstractNum w:abstractNumId="9" w15:restartNumberingAfterBreak="0">
     <w:nsid w:val="699963B3"/>
     <w:multiLevelType w:val="hybridMultilevel"/>
     <w:tmpl w:val="0624F078"/>
@@ -8456,7 +8390,7 @@
       </w:rPr>
     </w:lvl>
   </w:abstractNum>
-  <w:abstractNum w:abstractNumId="9" w15:restartNumberingAfterBreak="0">
+  <w:abstractNum w:abstractNumId="10" w15:restartNumberingAfterBreak="0">
     <w:nsid w:val="6BDE71C9"/>
     <w:multiLevelType w:val="multilevel"/>
     <w:tmpl w:val="05865434"/>
@@ -8603,34 +8537,37 @@
     </w:lvl>
   </w:abstractNum>
   <w:num w:numId="1">
-    <w:abstractNumId w:val="3"/>
+    <w:abstractNumId w:val="4"/>
   </w:num>
   <w:num w:numId="2">
-    <w:abstractNumId w:val="7"/>
+    <w:abstractNumId w:val="8"/>
   </w:num>
   <w:num w:numId="3">
     <w:abstractNumId w:val="2"/>
   </w:num>
   <w:num w:numId="4">
-    <w:abstractNumId w:val="9"/>
+    <w:abstractNumId w:val="10"/>
   </w:num>
   <w:num w:numId="5">
-    <w:abstractNumId w:val="5"/>
+    <w:abstractNumId w:val="6"/>
   </w:num>
   <w:num w:numId="6">
     <w:abstractNumId w:val="1"/>
   </w:num>
   <w:num w:numId="7">
-    <w:abstractNumId w:val="6"/>
+    <w:abstractNumId w:val="7"/>
   </w:num>
   <w:num w:numId="8">
     <w:abstractNumId w:val="0"/>
   </w:num>
   <w:num w:numId="9">
-    <w:abstractNumId w:val="4"/>
+    <w:abstractNumId w:val="5"/>
   </w:num>
   <w:num w:numId="10">
-    <w:abstractNumId w:val="8"/>
+    <w:abstractNumId w:val="9"/>
+  </w:num>
+  <w:num w:numId="11">
+    <w:abstractNumId w:val="3"/>
   </w:num>
 </w:numbering>
 </file>

</xml_diff>

<commit_message>
CMP - Sponsor Acceptance and added header
</commit_message>
<xml_diff>
--- a/Documentation/MCSPROJ/Needed Documents/Change Management Plan.docx
+++ b/Documentation/MCSPROJ/Needed Documents/Change Management Plan.docx
@@ -22,14 +22,14 @@
         <w:drawing>
           <wp:anchor distT="0" distB="0" distL="114300" distR="114300" simplePos="0" relativeHeight="251660288" behindDoc="0" locked="0" layoutInCell="1" allowOverlap="1" wp14:anchorId="11D3BC00" wp14:editId="02E0119D">
             <wp:simplePos x="0" y="0"/>
-            <wp:positionH relativeFrom="column">
-              <wp:posOffset>2656840</wp:posOffset>
+            <wp:positionH relativeFrom="margin">
+              <wp:align>center</wp:align>
             </wp:positionH>
-            <wp:positionV relativeFrom="paragraph">
-              <wp:posOffset>527</wp:posOffset>
+            <wp:positionV relativeFrom="margin">
+              <wp:align>top</wp:align>
             </wp:positionV>
             <wp:extent cx="672860" cy="676888"/>
-            <wp:effectExtent l="0" t="0" r="0" b="9525"/>
+            <wp:effectExtent l="0" t="0" r="0" b="0"/>
             <wp:wrapSquare wrapText="bothSides"/>
             <wp:docPr id="1" name="Picture 1" descr="Image result for ASIA PACIFIC COLLEGE LOGO"/>
             <wp:cNvGraphicFramePr>
@@ -461,7 +461,7 @@
           <w:spacing w:val="-2"/>
           <w:sz w:val="28"/>
         </w:rPr>
-        <w:t>INTRODUCTION………………………………………………………………….</w:t>
+        <w:t>INTRODUCTION………………………………</w:t>
       </w:r>
       <w:r>
         <w:rPr>
@@ -469,7 +469,7 @@
           <w:spacing w:val="-2"/>
           <w:sz w:val="28"/>
         </w:rPr>
-        <w:t xml:space="preserve"> </w:t>
+        <w:t>.</w:t>
       </w:r>
       <w:r>
         <w:rPr>
@@ -477,25 +477,23 @@
           <w:spacing w:val="-2"/>
           <w:sz w:val="28"/>
         </w:rPr>
-        <w:t>2</w:t>
-      </w:r>
-    </w:p>
-    <w:p>
-      <w:pPr>
-        <w:spacing w:before="64" w:line="320" w:lineRule="exact"/>
+        <w:t>………………………………….</w:t>
+      </w:r>
+      <w:r>
         <w:rPr>
           <w:rFonts w:ascii="Arial" w:hAnsi="Arial" w:cs="Arial"/>
           <w:spacing w:val="-2"/>
           <w:sz w:val="28"/>
         </w:rPr>
-      </w:pPr>
+        <w:t xml:space="preserve"> </w:t>
+      </w:r>
       <w:r>
         <w:rPr>
           <w:rFonts w:ascii="Arial" w:hAnsi="Arial" w:cs="Arial"/>
           <w:spacing w:val="-2"/>
           <w:sz w:val="28"/>
         </w:rPr>
-        <w:t>CHANGE MANAGEMENT APPROACH………………………………………. 2</w:t>
+        <w:t>2</w:t>
       </w:r>
     </w:p>
     <w:p>
@@ -513,25 +511,23 @@
           <w:spacing w:val="-2"/>
           <w:sz w:val="28"/>
         </w:rPr>
-        <w:t>DEFINITIONS OF CHANGE……………………………………………………. 2</w:t>
-      </w:r>
-    </w:p>
-    <w:p>
-      <w:pPr>
-        <w:spacing w:before="64" w:line="320" w:lineRule="exact"/>
+        <w:t>CHANGE MANAGEMENT APPROACH……</w:t>
+      </w:r>
+      <w:r>
         <w:rPr>
           <w:rFonts w:ascii="Arial" w:hAnsi="Arial" w:cs="Arial"/>
           <w:spacing w:val="-2"/>
           <w:sz w:val="28"/>
         </w:rPr>
-      </w:pPr>
+        <w:t>.</w:t>
+      </w:r>
       <w:r>
         <w:rPr>
           <w:rFonts w:ascii="Arial" w:hAnsi="Arial" w:cs="Arial"/>
           <w:spacing w:val="-2"/>
           <w:sz w:val="28"/>
         </w:rPr>
-        <w:t>CHANGE CONTROL BOARD………………………………………………….. 3</w:t>
+        <w:t>…………………………………. 2</w:t>
       </w:r>
     </w:p>
     <w:p>
@@ -549,25 +545,23 @@
           <w:spacing w:val="-2"/>
           <w:sz w:val="28"/>
         </w:rPr>
-        <w:t>ROLES AND RESPONSIBILITIES…………………………………………….. 4</w:t>
-      </w:r>
-    </w:p>
-    <w:p>
-      <w:pPr>
-        <w:spacing w:before="64" w:line="320" w:lineRule="exact"/>
+        <w:t>DEFINITIONS OF CHANGE…………………</w:t>
+      </w:r>
+      <w:r>
         <w:rPr>
           <w:rFonts w:ascii="Arial" w:hAnsi="Arial" w:cs="Arial"/>
           <w:spacing w:val="-2"/>
           <w:sz w:val="28"/>
         </w:rPr>
-      </w:pPr>
+        <w:t>.</w:t>
+      </w:r>
       <w:r>
         <w:rPr>
           <w:rFonts w:ascii="Arial" w:hAnsi="Arial" w:cs="Arial"/>
           <w:spacing w:val="-2"/>
           <w:sz w:val="28"/>
         </w:rPr>
-        <w:t>CHANGE CONTROL PROCESS…………………………………………….... 5</w:t>
+        <w:t>…………………………………. 2</w:t>
       </w:r>
     </w:p>
     <w:p>
@@ -585,10 +579,144 @@
           <w:spacing w:val="-2"/>
           <w:sz w:val="28"/>
         </w:rPr>
-        <w:t>SPONSOR ACCEPTANCE…………………………………………………...…6</w:t>
+        <w:t>CHANGE CONTROL BOARD………………</w:t>
+      </w:r>
+      <w:r>
+        <w:rPr>
+          <w:rFonts w:ascii="Arial" w:hAnsi="Arial" w:cs="Arial"/>
+          <w:spacing w:val="-2"/>
+          <w:sz w:val="28"/>
+        </w:rPr>
+        <w:t>.</w:t>
+      </w:r>
+      <w:r>
+        <w:rPr>
+          <w:rFonts w:ascii="Arial" w:hAnsi="Arial" w:cs="Arial"/>
+          <w:spacing w:val="-2"/>
+          <w:sz w:val="28"/>
+        </w:rPr>
+        <w:t>………………………………….. 3</w:t>
+      </w:r>
+    </w:p>
+    <w:p>
+      <w:pPr>
+        <w:spacing w:before="64" w:line="320" w:lineRule="exact"/>
+        <w:rPr>
+          <w:rFonts w:ascii="Arial" w:hAnsi="Arial" w:cs="Arial"/>
+          <w:spacing w:val="-2"/>
+          <w:sz w:val="28"/>
+        </w:rPr>
+      </w:pPr>
+      <w:r>
+        <w:rPr>
+          <w:rFonts w:ascii="Arial" w:hAnsi="Arial" w:cs="Arial"/>
+          <w:spacing w:val="-2"/>
+          <w:sz w:val="28"/>
+        </w:rPr>
+        <w:t>ROLES AND RESPONSIBILITIES…………</w:t>
+      </w:r>
+      <w:r>
+        <w:rPr>
+          <w:rFonts w:ascii="Arial" w:hAnsi="Arial" w:cs="Arial"/>
+          <w:spacing w:val="-2"/>
+          <w:sz w:val="28"/>
+        </w:rPr>
+        <w:t>.</w:t>
+      </w:r>
+      <w:r>
+        <w:rPr>
+          <w:rFonts w:ascii="Arial" w:hAnsi="Arial" w:cs="Arial"/>
+          <w:spacing w:val="-2"/>
+          <w:sz w:val="28"/>
+        </w:rPr>
+        <w:t>………………………………….. 4</w:t>
+      </w:r>
+    </w:p>
+    <w:p>
+      <w:pPr>
+        <w:spacing w:before="64" w:line="320" w:lineRule="exact"/>
+        <w:rPr>
+          <w:rFonts w:ascii="Arial" w:hAnsi="Arial" w:cs="Arial"/>
+          <w:spacing w:val="-2"/>
+          <w:sz w:val="28"/>
+        </w:rPr>
+      </w:pPr>
+      <w:r>
+        <w:rPr>
+          <w:rFonts w:ascii="Arial" w:hAnsi="Arial" w:cs="Arial"/>
+          <w:spacing w:val="-2"/>
+          <w:sz w:val="28"/>
+        </w:rPr>
+        <w:t>CHANGE CONTROL PROCESS…………</w:t>
+      </w:r>
+      <w:r>
+        <w:rPr>
+          <w:rFonts w:ascii="Arial" w:hAnsi="Arial" w:cs="Arial"/>
+          <w:spacing w:val="-2"/>
+          <w:sz w:val="28"/>
+        </w:rPr>
+        <w:t>.</w:t>
+      </w:r>
+      <w:r>
+        <w:rPr>
+          <w:rFonts w:ascii="Arial" w:hAnsi="Arial" w:cs="Arial"/>
+          <w:spacing w:val="-2"/>
+          <w:sz w:val="28"/>
+        </w:rPr>
+        <w:t>………………………………….... 5</w:t>
+      </w:r>
+    </w:p>
+    <w:p>
+      <w:pPr>
+        <w:spacing w:before="64" w:line="320" w:lineRule="exact"/>
+        <w:rPr>
+          <w:rFonts w:ascii="Arial" w:hAnsi="Arial" w:cs="Arial"/>
+          <w:spacing w:val="-2"/>
+          <w:sz w:val="28"/>
+        </w:rPr>
+      </w:pPr>
+      <w:r>
+        <w:rPr>
+          <w:rFonts w:ascii="Arial" w:hAnsi="Arial" w:cs="Arial"/>
+          <w:spacing w:val="-2"/>
+          <w:sz w:val="28"/>
+        </w:rPr>
+        <w:t>SPONSOR ACCEPTANCE………………</w:t>
+      </w:r>
+      <w:r>
+        <w:rPr>
+          <w:rFonts w:ascii="Arial" w:hAnsi="Arial" w:cs="Arial"/>
+          <w:spacing w:val="-2"/>
+          <w:sz w:val="28"/>
+        </w:rPr>
+        <w:t>.</w:t>
+      </w:r>
+      <w:r>
+        <w:rPr>
+          <w:rFonts w:ascii="Arial" w:hAnsi="Arial" w:cs="Arial"/>
+          <w:spacing w:val="-2"/>
+          <w:sz w:val="28"/>
+        </w:rPr>
+        <w:t>…………</w:t>
       </w:r>
       <w:bookmarkStart w:id="0" w:name="_GoBack"/>
       <w:bookmarkEnd w:id="0"/>
+      <w:r>
+        <w:rPr>
+          <w:rFonts w:ascii="Arial" w:hAnsi="Arial" w:cs="Arial"/>
+          <w:spacing w:val="-2"/>
+          <w:sz w:val="28"/>
+        </w:rPr>
+        <w:t>………………………...…</w:t>
+      </w:r>
+      <w:r>
+        <w:rPr>
+          <w:rFonts w:ascii="Arial" w:hAnsi="Arial" w:cs="Arial"/>
+          <w:spacing w:val="-2"/>
+          <w:sz w:val="28"/>
+        </w:rPr>
+        <w:t>7</w:t>
+      </w:r>
     </w:p>
     <w:p>
       <w:pPr>
@@ -6745,25 +6873,7 @@
           <w:sz w:val="22"/>
           <w:szCs w:val="22"/>
         </w:rPr>
-        <w:t>&lt;Project</w:t>
-      </w:r>
-      <w:r>
-        <w:rPr>
-          <w:rFonts w:ascii="Arial" w:hAnsi="Arial" w:cs="Arial"/>
-          <w:spacing w:val="-8"/>
-          <w:sz w:val="22"/>
-          <w:szCs w:val="22"/>
-        </w:rPr>
-        <w:t xml:space="preserve"> </w:t>
-      </w:r>
-      <w:r>
-        <w:rPr>
-          <w:rFonts w:ascii="Arial" w:hAnsi="Arial" w:cs="Arial"/>
-          <w:spacing w:val="-1"/>
-          <w:sz w:val="22"/>
-          <w:szCs w:val="22"/>
-        </w:rPr>
-        <w:t>Sponsor&gt;</w:t>
+        <w:t xml:space="preserve">  Mr. Alfredo L. Calimbo</w:t>
       </w:r>
     </w:p>
     <w:p>
@@ -6783,7 +6893,25 @@
           <w:sz w:val="22"/>
           <w:szCs w:val="22"/>
         </w:rPr>
-        <w:t>&lt;Project</w:t>
+        <w:t xml:space="preserve">  </w:t>
+      </w:r>
+      <w:r>
+        <w:rPr>
+          <w:rFonts w:ascii="Arial" w:hAnsi="Arial" w:cs="Arial"/>
+          <w:spacing w:val="-1"/>
+          <w:sz w:val="22"/>
+          <w:szCs w:val="22"/>
+        </w:rPr>
+        <w:t>Project</w:t>
+      </w:r>
+      <w:r>
+        <w:rPr>
+          <w:rFonts w:ascii="Arial" w:hAnsi="Arial" w:cs="Arial"/>
+          <w:spacing w:val="-1"/>
+          <w:sz w:val="22"/>
+          <w:szCs w:val="22"/>
+        </w:rPr>
+        <w:t xml:space="preserve"> Client</w:t>
       </w:r>
       <w:r>
         <w:rPr>
@@ -6801,24 +6929,6 @@
           <w:szCs w:val="22"/>
         </w:rPr>
         <w:t>Sponsor</w:t>
-      </w:r>
-      <w:r>
-        <w:rPr>
-          <w:rFonts w:ascii="Arial" w:hAnsi="Arial" w:cs="Arial"/>
-          <w:spacing w:val="-7"/>
-          <w:sz w:val="22"/>
-          <w:szCs w:val="22"/>
-        </w:rPr>
-        <w:t xml:space="preserve"> </w:t>
-      </w:r>
-      <w:r>
-        <w:rPr>
-          <w:rFonts w:ascii="Arial" w:hAnsi="Arial" w:cs="Arial"/>
-          <w:spacing w:val="-1"/>
-          <w:sz w:val="22"/>
-          <w:szCs w:val="22"/>
-        </w:rPr>
-        <w:t>Title&gt;</w:t>
       </w:r>
     </w:p>
     <w:p>
@@ -6911,181 +7021,6 @@
           <w:rFonts w:ascii="Arial" w:eastAsia="Times New Roman" w:hAnsi="Arial" w:cs="Arial"/>
         </w:rPr>
       </w:pPr>
-      <w:r>
-        <w:rPr>
-          <w:rFonts w:ascii="Arial" w:hAnsi="Arial" w:cs="Arial"/>
-        </w:rPr>
-        <w:t>This</w:t>
-      </w:r>
-      <w:r>
-        <w:rPr>
-          <w:rFonts w:ascii="Arial" w:hAnsi="Arial" w:cs="Arial"/>
-          <w:spacing w:val="-8"/>
-        </w:rPr>
-        <w:t xml:space="preserve"> </w:t>
-      </w:r>
-      <w:r>
-        <w:rPr>
-          <w:rFonts w:ascii="Arial" w:hAnsi="Arial" w:cs="Arial"/>
-          <w:spacing w:val="-1"/>
-        </w:rPr>
-        <w:t>free</w:t>
-      </w:r>
-      <w:r>
-        <w:rPr>
-          <w:rFonts w:ascii="Arial" w:hAnsi="Arial" w:cs="Arial"/>
-          <w:spacing w:val="-7"/>
-        </w:rPr>
-        <w:t xml:space="preserve"> </w:t>
-      </w:r>
-      <w:r>
-        <w:rPr>
-          <w:rFonts w:ascii="Arial" w:hAnsi="Arial" w:cs="Arial"/>
-        </w:rPr>
-        <w:t>Project</w:t>
-      </w:r>
-      <w:r>
-        <w:rPr>
-          <w:rFonts w:ascii="Arial" w:hAnsi="Arial" w:cs="Arial"/>
-          <w:spacing w:val="-7"/>
-        </w:rPr>
-        <w:t xml:space="preserve"> </w:t>
-      </w:r>
-      <w:r>
-        <w:rPr>
-          <w:rFonts w:ascii="Arial" w:hAnsi="Arial" w:cs="Arial"/>
-          <w:spacing w:val="-1"/>
-        </w:rPr>
-        <w:t>Change</w:t>
-      </w:r>
-      <w:r>
-        <w:rPr>
-          <w:rFonts w:ascii="Arial" w:hAnsi="Arial" w:cs="Arial"/>
-          <w:spacing w:val="-7"/>
-        </w:rPr>
-        <w:t xml:space="preserve"> </w:t>
-      </w:r>
-      <w:r>
-        <w:rPr>
-          <w:rFonts w:ascii="Arial" w:hAnsi="Arial" w:cs="Arial"/>
-          <w:spacing w:val="-1"/>
-        </w:rPr>
-        <w:t>Management</w:t>
-      </w:r>
-      <w:r>
-        <w:rPr>
-          <w:rFonts w:ascii="Arial" w:hAnsi="Arial" w:cs="Arial"/>
-          <w:spacing w:val="-7"/>
-        </w:rPr>
-        <w:t xml:space="preserve"> </w:t>
-      </w:r>
-      <w:r>
-        <w:rPr>
-          <w:rFonts w:ascii="Arial" w:hAnsi="Arial" w:cs="Arial"/>
-        </w:rPr>
-        <w:t>Plan</w:t>
-      </w:r>
-      <w:r>
-        <w:rPr>
-          <w:rFonts w:ascii="Arial" w:hAnsi="Arial" w:cs="Arial"/>
-          <w:spacing w:val="-8"/>
-        </w:rPr>
-        <w:t xml:space="preserve"> </w:t>
-      </w:r>
-      <w:r>
-        <w:rPr>
-          <w:rFonts w:ascii="Arial" w:hAnsi="Arial" w:cs="Arial"/>
-        </w:rPr>
-        <w:t>Template</w:t>
-      </w:r>
-      <w:r>
-        <w:rPr>
-          <w:rFonts w:ascii="Arial" w:hAnsi="Arial" w:cs="Arial"/>
-          <w:spacing w:val="-7"/>
-        </w:rPr>
-        <w:t xml:space="preserve"> </w:t>
-      </w:r>
-      <w:r>
-        <w:rPr>
-          <w:rFonts w:ascii="Arial" w:hAnsi="Arial" w:cs="Arial"/>
-          <w:spacing w:val="-1"/>
-        </w:rPr>
-        <w:t>is</w:t>
-      </w:r>
-      <w:r>
-        <w:rPr>
-          <w:rFonts w:ascii="Arial" w:hAnsi="Arial" w:cs="Arial"/>
-          <w:spacing w:val="-8"/>
-        </w:rPr>
-        <w:t xml:space="preserve"> </w:t>
-      </w:r>
-      <w:r>
-        <w:rPr>
-          <w:rFonts w:ascii="Arial" w:hAnsi="Arial" w:cs="Arial"/>
-          <w:spacing w:val="-1"/>
-        </w:rPr>
-        <w:t>brought</w:t>
-      </w:r>
-      <w:r>
-        <w:rPr>
-          <w:rFonts w:ascii="Arial" w:hAnsi="Arial" w:cs="Arial"/>
-          <w:spacing w:val="-6"/>
-        </w:rPr>
-        <w:t xml:space="preserve"> </w:t>
-      </w:r>
-      <w:r>
-        <w:rPr>
-          <w:rFonts w:ascii="Arial" w:hAnsi="Arial" w:cs="Arial"/>
-          <w:spacing w:val="-1"/>
-        </w:rPr>
-        <w:t>to</w:t>
-      </w:r>
-      <w:r>
-        <w:rPr>
-          <w:rFonts w:ascii="Arial" w:hAnsi="Arial" w:cs="Arial"/>
-          <w:spacing w:val="-4"/>
-        </w:rPr>
-        <w:t xml:space="preserve"> </w:t>
-      </w:r>
-      <w:r>
-        <w:rPr>
-          <w:rFonts w:ascii="Arial" w:hAnsi="Arial" w:cs="Arial"/>
-          <w:spacing w:val="-1"/>
-        </w:rPr>
-        <w:t>you</w:t>
-      </w:r>
-      <w:r>
-        <w:rPr>
-          <w:rFonts w:ascii="Arial" w:hAnsi="Arial" w:cs="Arial"/>
-          <w:spacing w:val="-8"/>
-        </w:rPr>
-        <w:t xml:space="preserve"> </w:t>
-      </w:r>
-      <w:r>
-        <w:rPr>
-          <w:rFonts w:ascii="Arial" w:hAnsi="Arial" w:cs="Arial"/>
-          <w:spacing w:val="1"/>
-        </w:rPr>
-        <w:t>by</w:t>
-      </w:r>
-      <w:r>
-        <w:rPr>
-          <w:rFonts w:ascii="Arial" w:hAnsi="Arial" w:cs="Arial"/>
-          <w:spacing w:val="-8"/>
-        </w:rPr>
-        <w:t xml:space="preserve"> </w:t>
-      </w:r>
-      <w:hyperlink r:id="rId10">
-        <w:r>
-          <w:rPr>
-            <w:rFonts w:ascii="Arial" w:hAnsi="Arial" w:cs="Arial"/>
-            <w:color w:val="0000FF"/>
-            <w:spacing w:val="-1"/>
-            <w:u w:val="single" w:color="0000FF"/>
-          </w:rPr>
-          <w:t>www.ProjectManagementDocs.com</w:t>
-        </w:r>
-      </w:hyperlink>
     </w:p>
     <w:sectPr>
       <w:type w:val="continuous"/>
@@ -7164,7 +7099,7 @@
                     <w:noProof/>
                     <w:sz w:val="20"/>
                   </w:rPr>
-                  <w:t>3</w:t>
+                  <w:t>7</w:t>
                 </w:r>
                 <w:r>
                   <w:fldChar w:fldCharType="end"/>
@@ -7201,6 +7136,28 @@
 
 <file path=word/header1.xml><?xml version="1.0" encoding="utf-8"?>
 <w:hdr xmlns:wpc="http://schemas.microsoft.com/office/word/2010/wordprocessingCanvas" xmlns:cx="http://schemas.microsoft.com/office/drawing/2014/chartex" xmlns:cx1="http://schemas.microsoft.com/office/drawing/2015/9/8/chartex" xmlns:cx2="http://schemas.microsoft.com/office/drawing/2015/10/21/chartex" xmlns:mc="http://schemas.openxmlformats.org/markup-compatibility/2006" xmlns:o="urn:schemas-microsoft-com:office:office" xmlns:r="http://schemas.openxmlformats.org/officeDocument/2006/relationships" xmlns:m="http://schemas.openxmlformats.org/officeDocument/2006/math" xmlns:v="urn:schemas-microsoft-com:vml" xmlns:wp14="http://schemas.microsoft.com/office/word/2010/wordprocessingDrawing" xmlns:wp="http://schemas.openxmlformats.org/drawingml/2006/wordprocessingDrawing" xmlns:w10="urn:schemas-microsoft-com:office:word" xmlns:w="http://schemas.openxmlformats.org/wordprocessingml/2006/main" xmlns:w14="http://schemas.microsoft.com/office/word/2010/wordml" xmlns:w15="http://schemas.microsoft.com/office/word/2012/wordml" xmlns:w16se="http://schemas.microsoft.com/office/word/2015/wordml/symex" xmlns:wpg="http://schemas.microsoft.com/office/word/2010/wordprocessingGroup" xmlns:wpi="http://schemas.microsoft.com/office/word/2010/wordprocessingInk" xmlns:wne="http://schemas.microsoft.com/office/word/2006/wordml" xmlns:wps="http://schemas.microsoft.com/office/word/2010/wordprocessingShape" mc:Ignorable="w14 w15 w16se wp14">
+  <w:p>
+    <w:pPr>
+      <w:pStyle w:val="Header"/>
+      <w:rPr>
+        <w:rFonts w:ascii="Times New Roman" w:hAnsi="Times New Roman" w:cs="Times New Roman"/>
+        <w:b/>
+        <w:i/>
+        <w:sz w:val="20"/>
+        <w:szCs w:val="20"/>
+      </w:rPr>
+    </w:pPr>
+    <w:r>
+      <w:rPr>
+        <w:rFonts w:ascii="Times New Roman" w:hAnsi="Times New Roman" w:cs="Times New Roman"/>
+        <w:b/>
+        <w:i/>
+        <w:sz w:val="20"/>
+        <w:szCs w:val="20"/>
+      </w:rPr>
+      <w:t>Change Management Plan for Resort Reservation System</w:t>
+    </w:r>
+  </w:p>
   <w:p>
     <w:pPr>
       <w:spacing w:line="14" w:lineRule="auto"/>

</xml_diff>

<commit_message>
Minor change in CMP
</commit_message>
<xml_diff>
--- a/Documentation/MCSPROJ/Needed Documents/Change Management Plan.docx
+++ b/Documentation/MCSPROJ/Needed Documents/Change Management Plan.docx
@@ -1,6 +1,6 @@
 
 <file path=word/document.xml><?xml version="1.0" encoding="utf-8"?>
-<w:document xmlns:wpc="http://schemas.microsoft.com/office/word/2010/wordprocessingCanvas" xmlns:cx="http://schemas.microsoft.com/office/drawing/2014/chartex" xmlns:cx1="http://schemas.microsoft.com/office/drawing/2015/9/8/chartex" xmlns:cx2="http://schemas.microsoft.com/office/drawing/2015/10/21/chartex" xmlns:mc="http://schemas.openxmlformats.org/markup-compatibility/2006" xmlns:o="urn:schemas-microsoft-com:office:office" xmlns:r="http://schemas.openxmlformats.org/officeDocument/2006/relationships" xmlns:m="http://schemas.openxmlformats.org/officeDocument/2006/math" xmlns:v="urn:schemas-microsoft-com:vml" xmlns:wp14="http://schemas.microsoft.com/office/word/2010/wordprocessingDrawing" xmlns:wp="http://schemas.openxmlformats.org/drawingml/2006/wordprocessingDrawing" xmlns:w10="urn:schemas-microsoft-com:office:word" xmlns:w="http://schemas.openxmlformats.org/wordprocessingml/2006/main" xmlns:w14="http://schemas.microsoft.com/office/word/2010/wordml" xmlns:w15="http://schemas.microsoft.com/office/word/2012/wordml" xmlns:w16se="http://schemas.microsoft.com/office/word/2015/wordml/symex" xmlns:wpg="http://schemas.microsoft.com/office/word/2010/wordprocessingGroup" xmlns:wpi="http://schemas.microsoft.com/office/word/2010/wordprocessingInk" xmlns:wne="http://schemas.microsoft.com/office/word/2006/wordml" xmlns:wps="http://schemas.microsoft.com/office/word/2010/wordprocessingShape" mc:Ignorable="w14 w15 w16se wp14">
+<w:document xmlns:wpc="http://schemas.microsoft.com/office/word/2010/wordprocessingCanvas" xmlns:mc="http://schemas.openxmlformats.org/markup-compatibility/2006" xmlns:o="urn:schemas-microsoft-com:office:office" xmlns:r="http://schemas.openxmlformats.org/officeDocument/2006/relationships" xmlns:m="http://schemas.openxmlformats.org/officeDocument/2006/math" xmlns:v="urn:schemas-microsoft-com:vml" xmlns:wp14="http://schemas.microsoft.com/office/word/2010/wordprocessingDrawing" xmlns:wp="http://schemas.openxmlformats.org/drawingml/2006/wordprocessingDrawing" xmlns:w10="urn:schemas-microsoft-com:office:word" xmlns:w="http://schemas.openxmlformats.org/wordprocessingml/2006/main" xmlns:w14="http://schemas.microsoft.com/office/word/2010/wordml" xmlns:w15="http://schemas.microsoft.com/office/word/2012/wordml" xmlns:wpg="http://schemas.microsoft.com/office/word/2010/wordprocessingGroup" xmlns:wpi="http://schemas.microsoft.com/office/word/2010/wordprocessingInk" xmlns:wne="http://schemas.microsoft.com/office/word/2006/wordml" xmlns:wps="http://schemas.microsoft.com/office/word/2010/wordprocessingShape" mc:Ignorable="w14 w15 wp14">
   <w:body>
     <w:p>
       <w:pPr>
@@ -697,17 +697,7 @@
           <w:spacing w:val="-2"/>
           <w:sz w:val="28"/>
         </w:rPr>
-        <w:t>…………</w:t>
-      </w:r>
-      <w:bookmarkStart w:id="0" w:name="_GoBack"/>
-      <w:bookmarkEnd w:id="0"/>
-      <w:r>
-        <w:rPr>
-          <w:rFonts w:ascii="Arial" w:hAnsi="Arial" w:cs="Arial"/>
-          <w:spacing w:val="-2"/>
-          <w:sz w:val="28"/>
-        </w:rPr>
-        <w:t>………………………...…</w:t>
+        <w:t>…………………………………...…</w:t>
       </w:r>
       <w:r>
         <w:rPr>
@@ -745,10 +735,10 @@
           <w:rFonts w:ascii="Arial" w:eastAsia="Times New Roman" w:hAnsi="Arial" w:cs="Arial"/>
         </w:rPr>
       </w:pPr>
-      <w:bookmarkStart w:id="1" w:name="Definitions_of_Change"/>
-      <w:bookmarkStart w:id="2" w:name="_bookmark0"/>
+      <w:bookmarkStart w:id="0" w:name="Definitions_of_Change"/>
+      <w:bookmarkStart w:id="1" w:name="_bookmark0"/>
+      <w:bookmarkEnd w:id="0"/>
       <w:bookmarkEnd w:id="1"/>
-      <w:bookmarkEnd w:id="2"/>
       <w:r>
         <w:rPr>
           <w:rFonts w:ascii="Arial" w:hAnsi="Arial" w:cs="Arial"/>
@@ -758,8 +748,8 @@
         <w:lastRenderedPageBreak/>
         <w:t>I</w:t>
       </w:r>
-      <w:bookmarkStart w:id="3" w:name="Introduction"/>
-      <w:bookmarkEnd w:id="3"/>
+      <w:bookmarkStart w:id="2" w:name="Introduction"/>
+      <w:bookmarkEnd w:id="2"/>
       <w:r>
         <w:rPr>
           <w:rFonts w:ascii="Arial" w:hAnsi="Arial" w:cs="Arial"/>
@@ -829,8 +819,8 @@
           <w:rFonts w:ascii="Arial" w:eastAsia="Times New Roman" w:hAnsi="Arial" w:cs="Arial"/>
         </w:rPr>
       </w:pPr>
-      <w:bookmarkStart w:id="4" w:name="_bookmark1"/>
-      <w:bookmarkEnd w:id="4"/>
+      <w:bookmarkStart w:id="3" w:name="_bookmark1"/>
+      <w:bookmarkEnd w:id="3"/>
       <w:r>
         <w:rPr>
           <w:rFonts w:ascii="Arial" w:hAnsi="Arial" w:cs="Arial"/>
@@ -1096,8 +1086,8 @@
           <w:szCs w:val="22"/>
         </w:rPr>
       </w:pPr>
-      <w:bookmarkStart w:id="5" w:name="_bookmark2"/>
-      <w:bookmarkEnd w:id="5"/>
+      <w:bookmarkStart w:id="4" w:name="_bookmark2"/>
+      <w:bookmarkEnd w:id="4"/>
       <w:r>
         <w:rPr>
           <w:rStyle w:val="normaltextrun"/>
@@ -1769,8 +1759,8 @@
           <w:rFonts w:ascii="Arial" w:eastAsia="Times New Roman" w:hAnsi="Arial" w:cs="Arial"/>
         </w:rPr>
       </w:pPr>
-      <w:bookmarkStart w:id="6" w:name="_bookmark3"/>
-      <w:bookmarkEnd w:id="6"/>
+      <w:bookmarkStart w:id="5" w:name="_bookmark3"/>
+      <w:bookmarkEnd w:id="5"/>
       <w:r>
         <w:rPr>
           <w:rFonts w:ascii="Arial" w:hAnsi="Arial" w:cs="Arial"/>
@@ -2355,8 +2345,8 @@
         </w:rPr>
         <w:t> </w:t>
       </w:r>
-      <w:bookmarkStart w:id="7" w:name="_bookmark4"/>
-      <w:bookmarkEnd w:id="7"/>
+      <w:bookmarkStart w:id="6" w:name="_bookmark4"/>
+      <w:bookmarkEnd w:id="6"/>
     </w:p>
     <w:p>
       <w:pPr>
@@ -2860,6 +2850,15 @@
           <w:szCs w:val="22"/>
         </w:rPr>
       </w:pPr>
+      <w:r>
+        <w:rPr>
+          <w:rStyle w:val="normaltextrun"/>
+          <w:rFonts w:ascii="Arial" w:hAnsi="Arial" w:cs="Arial"/>
+          <w:sz w:val="22"/>
+          <w:szCs w:val="22"/>
+        </w:rPr>
+        <w:t xml:space="preserve">He </w:t>
+      </w:r>
       <w:r>
         <w:rPr>
           <w:rStyle w:val="normaltextrun"/>
@@ -3455,6 +3454,15 @@
           <w:sz w:val="22"/>
           <w:szCs w:val="22"/>
         </w:rPr>
+        <w:t xml:space="preserve">The Project Manager </w:t>
+      </w:r>
+      <w:r>
+        <w:rPr>
+          <w:rStyle w:val="normaltextrun"/>
+          <w:rFonts w:ascii="Arial" w:hAnsi="Arial" w:cs="Arial"/>
+          <w:sz w:val="22"/>
+          <w:szCs w:val="22"/>
+        </w:rPr>
         <w:t>has the primary role in the creation of the project, and is also the one who is responsible for its completion. The job of the manager is to make sure that the project continues within the specified time and under the established budget, while achieving the given objectives. The project manager also makes sure that the projects are provided with enough resources, while managing the relationships with its stakeholders and contributors.</w:t>
       </w:r>
       <w:r>
@@ -4881,7 +4889,34 @@
           <w:sz w:val="22"/>
           <w:szCs w:val="22"/>
         </w:rPr>
-        <w:t>gathering of individuals who are included in performing shared/individuals tasks of the project and accomplishing goals and objectives for the purpose of fulfilling the projects and delivering its outcomes.</w:t>
+        <w:t xml:space="preserve">The role of the Project Team Members/Stakeholders is </w:t>
+      </w:r>
+      <w:r>
+        <w:rPr>
+          <w:rStyle w:val="normaltextrun"/>
+          <w:rFonts w:ascii="Arial" w:hAnsi="Arial" w:cs="Arial"/>
+          <w:sz w:val="22"/>
+          <w:szCs w:val="22"/>
+        </w:rPr>
+        <w:t xml:space="preserve">gathering of individuals who are included </w:t>
+      </w:r>
+      <w:r>
+        <w:rPr>
+          <w:rStyle w:val="normaltextrun"/>
+          <w:rFonts w:ascii="Arial" w:hAnsi="Arial" w:cs="Arial"/>
+          <w:sz w:val="22"/>
+          <w:szCs w:val="22"/>
+        </w:rPr>
+        <w:t>in performing shared/individual</w:t>
+      </w:r>
+      <w:r>
+        <w:rPr>
+          <w:rStyle w:val="normaltextrun"/>
+          <w:rFonts w:ascii="Arial" w:hAnsi="Arial" w:cs="Arial"/>
+          <w:sz w:val="22"/>
+          <w:szCs w:val="22"/>
+        </w:rPr>
+        <w:t xml:space="preserve"> tasks of the project and accomplishing goals and objectives for the purpose of fulfilling the projects and delivering its outcomes.</w:t>
       </w:r>
       <w:r>
         <w:rPr>
@@ -4985,6 +5020,8 @@
         </w:rPr>
         <w:t> </w:t>
       </w:r>
+      <w:bookmarkStart w:id="7" w:name="_GoBack"/>
+      <w:bookmarkEnd w:id="7"/>
     </w:p>
     <w:p>
       <w:pPr>
@@ -7033,7 +7070,7 @@
 </file>
 
 <file path=word/endnotes.xml><?xml version="1.0" encoding="utf-8"?>
-<w:endnotes xmlns:wpc="http://schemas.microsoft.com/office/word/2010/wordprocessingCanvas" xmlns:cx="http://schemas.microsoft.com/office/drawing/2014/chartex" xmlns:cx1="http://schemas.microsoft.com/office/drawing/2015/9/8/chartex" xmlns:cx2="http://schemas.microsoft.com/office/drawing/2015/10/21/chartex" xmlns:mc="http://schemas.openxmlformats.org/markup-compatibility/2006" xmlns:o="urn:schemas-microsoft-com:office:office" xmlns:r="http://schemas.openxmlformats.org/officeDocument/2006/relationships" xmlns:m="http://schemas.openxmlformats.org/officeDocument/2006/math" xmlns:v="urn:schemas-microsoft-com:vml" xmlns:wp14="http://schemas.microsoft.com/office/word/2010/wordprocessingDrawing" xmlns:wp="http://schemas.openxmlformats.org/drawingml/2006/wordprocessingDrawing" xmlns:w10="urn:schemas-microsoft-com:office:word" xmlns:w="http://schemas.openxmlformats.org/wordprocessingml/2006/main" xmlns:w14="http://schemas.microsoft.com/office/word/2010/wordml" xmlns:w15="http://schemas.microsoft.com/office/word/2012/wordml" xmlns:w16se="http://schemas.microsoft.com/office/word/2015/wordml/symex" xmlns:wpg="http://schemas.microsoft.com/office/word/2010/wordprocessingGroup" xmlns:wpi="http://schemas.microsoft.com/office/word/2010/wordprocessingInk" xmlns:wne="http://schemas.microsoft.com/office/word/2006/wordml" xmlns:wps="http://schemas.microsoft.com/office/word/2010/wordprocessingShape" mc:Ignorable="w14 w15 w16se wp14">
+<w:endnotes xmlns:wpc="http://schemas.microsoft.com/office/word/2010/wordprocessingCanvas" xmlns:mc="http://schemas.openxmlformats.org/markup-compatibility/2006" xmlns:o="urn:schemas-microsoft-com:office:office" xmlns:r="http://schemas.openxmlformats.org/officeDocument/2006/relationships" xmlns:m="http://schemas.openxmlformats.org/officeDocument/2006/math" xmlns:v="urn:schemas-microsoft-com:vml" xmlns:wp14="http://schemas.microsoft.com/office/word/2010/wordprocessingDrawing" xmlns:wp="http://schemas.openxmlformats.org/drawingml/2006/wordprocessingDrawing" xmlns:w10="urn:schemas-microsoft-com:office:word" xmlns:w="http://schemas.openxmlformats.org/wordprocessingml/2006/main" xmlns:w14="http://schemas.microsoft.com/office/word/2010/wordml" xmlns:w15="http://schemas.microsoft.com/office/word/2012/wordml" xmlns:wpg="http://schemas.microsoft.com/office/word/2010/wordprocessingGroup" xmlns:wpi="http://schemas.microsoft.com/office/word/2010/wordprocessingInk" xmlns:wne="http://schemas.microsoft.com/office/word/2006/wordml" xmlns:wps="http://schemas.microsoft.com/office/word/2010/wordprocessingShape" mc:Ignorable="w14 w15 wp14">
   <w:endnote w:type="separator" w:id="-1">
     <w:p>
       <w:r>
@@ -7052,7 +7089,7 @@
 </file>
 
 <file path=word/footer1.xml><?xml version="1.0" encoding="utf-8"?>
-<w:ftr xmlns:wpc="http://schemas.microsoft.com/office/word/2010/wordprocessingCanvas" xmlns:cx="http://schemas.microsoft.com/office/drawing/2014/chartex" xmlns:cx1="http://schemas.microsoft.com/office/drawing/2015/9/8/chartex" xmlns:cx2="http://schemas.microsoft.com/office/drawing/2015/10/21/chartex" xmlns:mc="http://schemas.openxmlformats.org/markup-compatibility/2006" xmlns:o="urn:schemas-microsoft-com:office:office" xmlns:r="http://schemas.openxmlformats.org/officeDocument/2006/relationships" xmlns:m="http://schemas.openxmlformats.org/officeDocument/2006/math" xmlns:v="urn:schemas-microsoft-com:vml" xmlns:wp14="http://schemas.microsoft.com/office/word/2010/wordprocessingDrawing" xmlns:wp="http://schemas.openxmlformats.org/drawingml/2006/wordprocessingDrawing" xmlns:w10="urn:schemas-microsoft-com:office:word" xmlns:w="http://schemas.openxmlformats.org/wordprocessingml/2006/main" xmlns:w14="http://schemas.microsoft.com/office/word/2010/wordml" xmlns:w15="http://schemas.microsoft.com/office/word/2012/wordml" xmlns:w16se="http://schemas.microsoft.com/office/word/2015/wordml/symex" xmlns:wpg="http://schemas.microsoft.com/office/word/2010/wordprocessingGroup" xmlns:wpi="http://schemas.microsoft.com/office/word/2010/wordprocessingInk" xmlns:wne="http://schemas.microsoft.com/office/word/2006/wordml" xmlns:wps="http://schemas.microsoft.com/office/word/2010/wordprocessingShape" mc:Ignorable="w14 w15 w16se wp14">
+<w:ftr xmlns:wpc="http://schemas.microsoft.com/office/word/2010/wordprocessingCanvas" xmlns:mc="http://schemas.openxmlformats.org/markup-compatibility/2006" xmlns:o="urn:schemas-microsoft-com:office:office" xmlns:r="http://schemas.openxmlformats.org/officeDocument/2006/relationships" xmlns:m="http://schemas.openxmlformats.org/officeDocument/2006/math" xmlns:v="urn:schemas-microsoft-com:vml" xmlns:wp14="http://schemas.microsoft.com/office/word/2010/wordprocessingDrawing" xmlns:wp="http://schemas.openxmlformats.org/drawingml/2006/wordprocessingDrawing" xmlns:w10="urn:schemas-microsoft-com:office:word" xmlns:w="http://schemas.openxmlformats.org/wordprocessingml/2006/main" xmlns:w14="http://schemas.microsoft.com/office/word/2010/wordml" xmlns:w15="http://schemas.microsoft.com/office/word/2012/wordml" xmlns:wpg="http://schemas.microsoft.com/office/word/2010/wordprocessingGroup" xmlns:wpi="http://schemas.microsoft.com/office/word/2010/wordprocessingInk" xmlns:wne="http://schemas.microsoft.com/office/word/2006/wordml" xmlns:wps="http://schemas.microsoft.com/office/word/2010/wordprocessingShape" mc:Ignorable="w14 w15 wp14">
   <w:p>
     <w:pPr>
       <w:spacing w:line="14" w:lineRule="auto"/>
@@ -7099,7 +7136,7 @@
                     <w:noProof/>
                     <w:sz w:val="20"/>
                   </w:rPr>
-                  <w:t>7</w:t>
+                  <w:t>4</w:t>
                 </w:r>
                 <w:r>
                   <w:fldChar w:fldCharType="end"/>
@@ -7116,7 +7153,7 @@
 </file>
 
 <file path=word/footnotes.xml><?xml version="1.0" encoding="utf-8"?>
-<w:footnotes xmlns:wpc="http://schemas.microsoft.com/office/word/2010/wordprocessingCanvas" xmlns:cx="http://schemas.microsoft.com/office/drawing/2014/chartex" xmlns:cx1="http://schemas.microsoft.com/office/drawing/2015/9/8/chartex" xmlns:cx2="http://schemas.microsoft.com/office/drawing/2015/10/21/chartex" xmlns:mc="http://schemas.openxmlformats.org/markup-compatibility/2006" xmlns:o="urn:schemas-microsoft-com:office:office" xmlns:r="http://schemas.openxmlformats.org/officeDocument/2006/relationships" xmlns:m="http://schemas.openxmlformats.org/officeDocument/2006/math" xmlns:v="urn:schemas-microsoft-com:vml" xmlns:wp14="http://schemas.microsoft.com/office/word/2010/wordprocessingDrawing" xmlns:wp="http://schemas.openxmlformats.org/drawingml/2006/wordprocessingDrawing" xmlns:w10="urn:schemas-microsoft-com:office:word" xmlns:w="http://schemas.openxmlformats.org/wordprocessingml/2006/main" xmlns:w14="http://schemas.microsoft.com/office/word/2010/wordml" xmlns:w15="http://schemas.microsoft.com/office/word/2012/wordml" xmlns:w16se="http://schemas.microsoft.com/office/word/2015/wordml/symex" xmlns:wpg="http://schemas.microsoft.com/office/word/2010/wordprocessingGroup" xmlns:wpi="http://schemas.microsoft.com/office/word/2010/wordprocessingInk" xmlns:wne="http://schemas.microsoft.com/office/word/2006/wordml" xmlns:wps="http://schemas.microsoft.com/office/word/2010/wordprocessingShape" mc:Ignorable="w14 w15 w16se wp14">
+<w:footnotes xmlns:wpc="http://schemas.microsoft.com/office/word/2010/wordprocessingCanvas" xmlns:mc="http://schemas.openxmlformats.org/markup-compatibility/2006" xmlns:o="urn:schemas-microsoft-com:office:office" xmlns:r="http://schemas.openxmlformats.org/officeDocument/2006/relationships" xmlns:m="http://schemas.openxmlformats.org/officeDocument/2006/math" xmlns:v="urn:schemas-microsoft-com:vml" xmlns:wp14="http://schemas.microsoft.com/office/word/2010/wordprocessingDrawing" xmlns:wp="http://schemas.openxmlformats.org/drawingml/2006/wordprocessingDrawing" xmlns:w10="urn:schemas-microsoft-com:office:word" xmlns:w="http://schemas.openxmlformats.org/wordprocessingml/2006/main" xmlns:w14="http://schemas.microsoft.com/office/word/2010/wordml" xmlns:w15="http://schemas.microsoft.com/office/word/2012/wordml" xmlns:wpg="http://schemas.microsoft.com/office/word/2010/wordprocessingGroup" xmlns:wpi="http://schemas.microsoft.com/office/word/2010/wordprocessingInk" xmlns:wne="http://schemas.microsoft.com/office/word/2006/wordml" xmlns:wps="http://schemas.microsoft.com/office/word/2010/wordprocessingShape" mc:Ignorable="w14 w15 wp14">
   <w:footnote w:type="separator" w:id="-1">
     <w:p>
       <w:r>
@@ -7135,7 +7172,7 @@
 </file>
 
 <file path=word/header1.xml><?xml version="1.0" encoding="utf-8"?>
-<w:hdr xmlns:wpc="http://schemas.microsoft.com/office/word/2010/wordprocessingCanvas" xmlns:cx="http://schemas.microsoft.com/office/drawing/2014/chartex" xmlns:cx1="http://schemas.microsoft.com/office/drawing/2015/9/8/chartex" xmlns:cx2="http://schemas.microsoft.com/office/drawing/2015/10/21/chartex" xmlns:mc="http://schemas.openxmlformats.org/markup-compatibility/2006" xmlns:o="urn:schemas-microsoft-com:office:office" xmlns:r="http://schemas.openxmlformats.org/officeDocument/2006/relationships" xmlns:m="http://schemas.openxmlformats.org/officeDocument/2006/math" xmlns:v="urn:schemas-microsoft-com:vml" xmlns:wp14="http://schemas.microsoft.com/office/word/2010/wordprocessingDrawing" xmlns:wp="http://schemas.openxmlformats.org/drawingml/2006/wordprocessingDrawing" xmlns:w10="urn:schemas-microsoft-com:office:word" xmlns:w="http://schemas.openxmlformats.org/wordprocessingml/2006/main" xmlns:w14="http://schemas.microsoft.com/office/word/2010/wordml" xmlns:w15="http://schemas.microsoft.com/office/word/2012/wordml" xmlns:w16se="http://schemas.microsoft.com/office/word/2015/wordml/symex" xmlns:wpg="http://schemas.microsoft.com/office/word/2010/wordprocessingGroup" xmlns:wpi="http://schemas.microsoft.com/office/word/2010/wordprocessingInk" xmlns:wne="http://schemas.microsoft.com/office/word/2006/wordml" xmlns:wps="http://schemas.microsoft.com/office/word/2010/wordprocessingShape" mc:Ignorable="w14 w15 w16se wp14">
+<w:hdr xmlns:wpc="http://schemas.microsoft.com/office/word/2010/wordprocessingCanvas" xmlns:mc="http://schemas.openxmlformats.org/markup-compatibility/2006" xmlns:o="urn:schemas-microsoft-com:office:office" xmlns:r="http://schemas.openxmlformats.org/officeDocument/2006/relationships" xmlns:m="http://schemas.openxmlformats.org/officeDocument/2006/math" xmlns:v="urn:schemas-microsoft-com:vml" xmlns:wp14="http://schemas.microsoft.com/office/word/2010/wordprocessingDrawing" xmlns:wp="http://schemas.openxmlformats.org/drawingml/2006/wordprocessingDrawing" xmlns:w10="urn:schemas-microsoft-com:office:word" xmlns:w="http://schemas.openxmlformats.org/wordprocessingml/2006/main" xmlns:w14="http://schemas.microsoft.com/office/word/2010/wordml" xmlns:w15="http://schemas.microsoft.com/office/word/2012/wordml" xmlns:wpg="http://schemas.microsoft.com/office/word/2010/wordprocessingGroup" xmlns:wpi="http://schemas.microsoft.com/office/word/2010/wordprocessingInk" xmlns:wne="http://schemas.microsoft.com/office/word/2006/wordml" xmlns:wps="http://schemas.microsoft.com/office/word/2010/wordprocessingShape" mc:Ignorable="w14 w15 wp14">
   <w:p>
     <w:pPr>
       <w:pStyle w:val="Header"/>
@@ -7171,7 +7208,7 @@
 </file>
 
 <file path=word/numbering.xml><?xml version="1.0" encoding="utf-8"?>
-<w:numbering xmlns:wpc="http://schemas.microsoft.com/office/word/2010/wordprocessingCanvas" xmlns:cx="http://schemas.microsoft.com/office/drawing/2014/chartex" xmlns:cx1="http://schemas.microsoft.com/office/drawing/2015/9/8/chartex" xmlns:cx2="http://schemas.microsoft.com/office/drawing/2015/10/21/chartex" xmlns:mc="http://schemas.openxmlformats.org/markup-compatibility/2006" xmlns:o="urn:schemas-microsoft-com:office:office" xmlns:r="http://schemas.openxmlformats.org/officeDocument/2006/relationships" xmlns:m="http://schemas.openxmlformats.org/officeDocument/2006/math" xmlns:v="urn:schemas-microsoft-com:vml" xmlns:wp14="http://schemas.microsoft.com/office/word/2010/wordprocessingDrawing" xmlns:wp="http://schemas.openxmlformats.org/drawingml/2006/wordprocessingDrawing" xmlns:w10="urn:schemas-microsoft-com:office:word" xmlns:w="http://schemas.openxmlformats.org/wordprocessingml/2006/main" xmlns:w14="http://schemas.microsoft.com/office/word/2010/wordml" xmlns:w15="http://schemas.microsoft.com/office/word/2012/wordml" xmlns:w16se="http://schemas.microsoft.com/office/word/2015/wordml/symex" xmlns:wpg="http://schemas.microsoft.com/office/word/2010/wordprocessingGroup" xmlns:wpi="http://schemas.microsoft.com/office/word/2010/wordprocessingInk" xmlns:wne="http://schemas.microsoft.com/office/word/2006/wordml" xmlns:wps="http://schemas.microsoft.com/office/word/2010/wordprocessingShape" mc:Ignorable="w14 w15 w16se wp14">
+<w:numbering xmlns:wpc="http://schemas.microsoft.com/office/word/2010/wordprocessingCanvas" xmlns:mc="http://schemas.openxmlformats.org/markup-compatibility/2006" xmlns:o="urn:schemas-microsoft-com:office:office" xmlns:r="http://schemas.openxmlformats.org/officeDocument/2006/relationships" xmlns:m="http://schemas.openxmlformats.org/officeDocument/2006/math" xmlns:v="urn:schemas-microsoft-com:vml" xmlns:wp14="http://schemas.microsoft.com/office/word/2010/wordprocessingDrawing" xmlns:wp="http://schemas.openxmlformats.org/drawingml/2006/wordprocessingDrawing" xmlns:w10="urn:schemas-microsoft-com:office:word" xmlns:w="http://schemas.openxmlformats.org/wordprocessingml/2006/main" xmlns:w14="http://schemas.microsoft.com/office/word/2010/wordml" xmlns:w15="http://schemas.microsoft.com/office/word/2012/wordml" xmlns:wpg="http://schemas.microsoft.com/office/word/2010/wordprocessingGroup" xmlns:wpi="http://schemas.microsoft.com/office/word/2010/wordprocessingInk" xmlns:wne="http://schemas.microsoft.com/office/word/2006/wordml" xmlns:wps="http://schemas.microsoft.com/office/word/2010/wordprocessingShape" mc:Ignorable="w14 w15 wp14">
   <w:abstractNum w:abstractNumId="0" w15:restartNumberingAfterBreak="0">
     <w:nsid w:val="12E34DA7"/>
     <w:multiLevelType w:val="hybridMultilevel"/>
@@ -8530,7 +8567,7 @@
 </file>
 
 <file path=word/styles.xml><?xml version="1.0" encoding="utf-8"?>
-<w:styles xmlns:mc="http://schemas.openxmlformats.org/markup-compatibility/2006" xmlns:r="http://schemas.openxmlformats.org/officeDocument/2006/relationships" xmlns:w="http://schemas.openxmlformats.org/wordprocessingml/2006/main" xmlns:w14="http://schemas.microsoft.com/office/word/2010/wordml" xmlns:w15="http://schemas.microsoft.com/office/word/2012/wordml" xmlns:w16se="http://schemas.microsoft.com/office/word/2015/wordml/symex" mc:Ignorable="w14 w15 w16se">
+<w:styles xmlns:mc="http://schemas.openxmlformats.org/markup-compatibility/2006" xmlns:r="http://schemas.openxmlformats.org/officeDocument/2006/relationships" xmlns:w="http://schemas.openxmlformats.org/wordprocessingml/2006/main" xmlns:w14="http://schemas.microsoft.com/office/word/2010/wordml" xmlns:w15="http://schemas.microsoft.com/office/word/2012/wordml" mc:Ignorable="w14 w15">
   <w:docDefaults>
     <w:rPrDefault>
       <w:rPr>
@@ -8546,7 +8583,7 @@
       </w:pPr>
     </w:pPrDefault>
   </w:docDefaults>
-  <w:latentStyles w:defLockedState="0" w:defUIPriority="99" w:defSemiHidden="0" w:defUnhideWhenUsed="0" w:defQFormat="0" w:count="372">
+  <w:latentStyles w:defLockedState="0" w:defUIPriority="99" w:defSemiHidden="0" w:defUnhideWhenUsed="0" w:defQFormat="0" w:count="371">
     <w:lsdException w:name="Normal" w:uiPriority="0" w:qFormat="1"/>
     <w:lsdException w:name="heading 1" w:uiPriority="9" w:qFormat="1"/>
     <w:lsdException w:name="heading 2" w:semiHidden="1" w:uiPriority="9" w:unhideWhenUsed="1" w:qFormat="1"/>
@@ -8918,7 +8955,6 @@
     <w:lsdException w:name="List Table 5 Dark Accent 6" w:uiPriority="50"/>
     <w:lsdException w:name="List Table 6 Colorful Accent 6" w:uiPriority="51"/>
     <w:lsdException w:name="List Table 7 Colorful Accent 6" w:uiPriority="52"/>
-    <w:lsdException w:name="Mention" w:semiHidden="1" w:unhideWhenUsed="1"/>
   </w:latentStyles>
   <w:style w:type="paragraph" w:default="1" w:styleId="Normal">
     <w:name w:val="Normal"/>

</xml_diff>